<commit_message>
Added to the Requirment Documentation
</commit_message>
<xml_diff>
--- a/TalkBox/Documentation/Requirements.docx
+++ b/TalkBox/Documentation/Requirements.docx
@@ -1,6 +1,6 @@
 
 <file path=word/document.xml><?xml version="1.0" encoding="utf-8"?>
-<w:document xmlns:ve="http://schemas.openxmlformats.org/markup-compatibility/2006" xmlns:o="urn:schemas-microsoft-com:office:office" xmlns:r="http://schemas.openxmlformats.org/officeDocument/2006/relationships" xmlns:m="http://schemas.openxmlformats.org/officeDocument/2006/math" xmlns:v="urn:schemas-microsoft-com:vml" xmlns:wp="http://schemas.openxmlformats.org/drawingml/2006/wordprocessingDrawing" xmlns:w10="urn:schemas-microsoft-com:office:word" xmlns:w="http://schemas.openxmlformats.org/wordprocessingml/2006/main" xmlns:wne="http://schemas.microsoft.com/office/word/2006/wordml">
+<w:document xmlns:wpc="http://schemas.microsoft.com/office/word/2010/wordprocessingCanvas" xmlns:cx="http://schemas.microsoft.com/office/drawing/2014/chartex" xmlns:cx1="http://schemas.microsoft.com/office/drawing/2015/9/8/chartex" xmlns:cx2="http://schemas.microsoft.com/office/drawing/2015/10/21/chartex" xmlns:cx3="http://schemas.microsoft.com/office/drawing/2016/5/9/chartex" xmlns:cx4="http://schemas.microsoft.com/office/drawing/2016/5/10/chartex" xmlns:cx5="http://schemas.microsoft.com/office/drawing/2016/5/11/chartex" xmlns:cx6="http://schemas.microsoft.com/office/drawing/2016/5/12/chartex" xmlns:cx7="http://schemas.microsoft.com/office/drawing/2016/5/13/chartex" xmlns:cx8="http://schemas.microsoft.com/office/drawing/2016/5/14/chartex" xmlns:mc="http://schemas.openxmlformats.org/markup-compatibility/2006" xmlns:aink="http://schemas.microsoft.com/office/drawing/2016/ink" xmlns:am3d="http://schemas.microsoft.com/office/drawing/2017/model3d" xmlns:o="urn:schemas-microsoft-com:office:office" xmlns:r="http://schemas.openxmlformats.org/officeDocument/2006/relationships" xmlns:m="http://schemas.openxmlformats.org/officeDocument/2006/math" xmlns:v="urn:schemas-microsoft-com:vml" xmlns:wp14="http://schemas.microsoft.com/office/word/2010/wordprocessingDrawing" xmlns:wp="http://schemas.openxmlformats.org/drawingml/2006/wordprocessingDrawing" xmlns:w10="urn:schemas-microsoft-com:office:word" xmlns:w="http://schemas.openxmlformats.org/wordprocessingml/2006/main" xmlns:w14="http://schemas.microsoft.com/office/word/2010/wordml" xmlns:w15="http://schemas.microsoft.com/office/word/2012/wordml" xmlns:w16cid="http://schemas.microsoft.com/office/word/2016/wordml/cid" xmlns:w16se="http://schemas.microsoft.com/office/word/2015/wordml/symex" xmlns:wpg="http://schemas.microsoft.com/office/word/2010/wordprocessingGroup" xmlns:wpi="http://schemas.microsoft.com/office/word/2010/wordprocessingInk" xmlns:wne="http://schemas.microsoft.com/office/word/2006/wordml" xmlns:wps="http://schemas.microsoft.com/office/word/2010/wordprocessingShape" mc:Ignorable="w14 w15 w16se w16cid wp14">
   <w:body>
     <w:p>
       <w:r>
@@ -9,7 +9,7 @@
           <w:lang w:val="en-US" w:bidi="hi-IN"/>
         </w:rPr>
         <w:drawing>
-          <wp:inline distT="0" distB="0" distL="0" distR="0">
+          <wp:inline distT="0" distB="0" distL="0" distR="0" wp14:anchorId="7A3821E3" wp14:editId="5678EC89">
             <wp:extent cx="7163971" cy="9094470"/>
             <wp:effectExtent l="0" t="0" r="0" b="0"/>
             <wp:docPr id="1" name="Picture 1"/>
@@ -57,7 +57,6 @@
           <w:b/>
           <w:bCs/>
         </w:rPr>
-        <w:lastRenderedPageBreak/>
         <w:t xml:space="preserve">TABLE OF CONTENTS </w:t>
       </w:r>
     </w:p>
@@ -605,6 +604,45 @@
         </w:rPr>
         <w:t xml:space="preserve">  </w:t>
       </w:r>
+      <w:r>
+        <w:rPr>
+          <w:sz w:val="24"/>
+          <w:szCs w:val="24"/>
+        </w:rPr>
+        <w:t xml:space="preserve">This device will aid communication for users who are unable to talk. The user will have the freedom to choose as many buttons they need for their </w:t>
+      </w:r>
+      <w:proofErr w:type="spellStart"/>
+      <w:r>
+        <w:rPr>
+          <w:sz w:val="24"/>
+          <w:szCs w:val="24"/>
+        </w:rPr>
+        <w:t>TalkBox</w:t>
+      </w:r>
+      <w:proofErr w:type="spellEnd"/>
+      <w:r>
+        <w:rPr>
+          <w:sz w:val="24"/>
+          <w:szCs w:val="24"/>
+        </w:rPr>
+        <w:t>. They will also have the flexibility to change the number of the buttons at any time. The users can choose to use the pre-recorded sounds available or they can choose to record different sounds and save it in the buttons</w:t>
+      </w:r>
+    </w:p>
+    <w:p>
+      <w:pPr>
+        <w:pStyle w:val="ListParagraph"/>
+        <w:ind w:left="420"/>
+        <w:rPr>
+          <w:sz w:val="24"/>
+          <w:szCs w:val="24"/>
+        </w:rPr>
+      </w:pPr>
+    </w:p>
+    <w:p>
+      <w:pPr>
+        <w:pStyle w:val="ListParagraph"/>
+        <w:ind w:left="420"/>
+      </w:pPr>
     </w:p>
     <w:p>
       <w:pPr>
@@ -646,8 +684,8 @@
 </file>
 
 <file path=word/numbering.xml><?xml version="1.0" encoding="utf-8"?>
-<w:numbering xmlns:ve="http://schemas.openxmlformats.org/markup-compatibility/2006" xmlns:o="urn:schemas-microsoft-com:office:office" xmlns:r="http://schemas.openxmlformats.org/officeDocument/2006/relationships" xmlns:m="http://schemas.openxmlformats.org/officeDocument/2006/math" xmlns:v="urn:schemas-microsoft-com:vml" xmlns:wp="http://schemas.openxmlformats.org/drawingml/2006/wordprocessingDrawing" xmlns:w10="urn:schemas-microsoft-com:office:word" xmlns:w="http://schemas.openxmlformats.org/wordprocessingml/2006/main" xmlns:wne="http://schemas.microsoft.com/office/word/2006/wordml">
-  <w:abstractNum w:abstractNumId="0">
+<w:numbering xmlns:wpc="http://schemas.microsoft.com/office/word/2010/wordprocessingCanvas" xmlns:cx="http://schemas.microsoft.com/office/drawing/2014/chartex" xmlns:cx1="http://schemas.microsoft.com/office/drawing/2015/9/8/chartex" xmlns:cx2="http://schemas.microsoft.com/office/drawing/2015/10/21/chartex" xmlns:cx3="http://schemas.microsoft.com/office/drawing/2016/5/9/chartex" xmlns:cx4="http://schemas.microsoft.com/office/drawing/2016/5/10/chartex" xmlns:cx5="http://schemas.microsoft.com/office/drawing/2016/5/11/chartex" xmlns:cx6="http://schemas.microsoft.com/office/drawing/2016/5/12/chartex" xmlns:cx7="http://schemas.microsoft.com/office/drawing/2016/5/13/chartex" xmlns:cx8="http://schemas.microsoft.com/office/drawing/2016/5/14/chartex" xmlns:mc="http://schemas.openxmlformats.org/markup-compatibility/2006" xmlns:aink="http://schemas.microsoft.com/office/drawing/2016/ink" xmlns:am3d="http://schemas.microsoft.com/office/drawing/2017/model3d" xmlns:o="urn:schemas-microsoft-com:office:office" xmlns:r="http://schemas.openxmlformats.org/officeDocument/2006/relationships" xmlns:m="http://schemas.openxmlformats.org/officeDocument/2006/math" xmlns:v="urn:schemas-microsoft-com:vml" xmlns:wp14="http://schemas.microsoft.com/office/word/2010/wordprocessingDrawing" xmlns:wp="http://schemas.openxmlformats.org/drawingml/2006/wordprocessingDrawing" xmlns:w10="urn:schemas-microsoft-com:office:word" xmlns:w="http://schemas.openxmlformats.org/wordprocessingml/2006/main" xmlns:w14="http://schemas.microsoft.com/office/word/2010/wordml" xmlns:w15="http://schemas.microsoft.com/office/word/2012/wordml" xmlns:w16cid="http://schemas.microsoft.com/office/word/2016/wordml/cid" xmlns:w16se="http://schemas.microsoft.com/office/word/2015/wordml/symex" xmlns:wpg="http://schemas.microsoft.com/office/word/2010/wordprocessingGroup" xmlns:wpi="http://schemas.microsoft.com/office/word/2010/wordprocessingInk" xmlns:wne="http://schemas.microsoft.com/office/word/2006/wordml" xmlns:wps="http://schemas.microsoft.com/office/word/2010/wordprocessingShape" mc:Ignorable="w14 w15 w16se w16cid wp14">
+  <w:abstractNum w:abstractNumId="0" w15:restartNumberingAfterBreak="0">
     <w:nsid w:val="24267DD6"/>
     <w:multiLevelType w:val="multilevel"/>
     <w:tmpl w:val="78DE6660"/>
@@ -760,7 +798,7 @@
       </w:rPr>
     </w:lvl>
   </w:abstractNum>
-  <w:abstractNum w:abstractNumId="1">
+  <w:abstractNum w:abstractNumId="1" w15:restartNumberingAfterBreak="0">
     <w:nsid w:val="54D250A5"/>
     <w:multiLevelType w:val="hybridMultilevel"/>
     <w:tmpl w:val="7A3CE33E"/>
@@ -859,7 +897,7 @@
 </file>
 
 <file path=word/styles.xml><?xml version="1.0" encoding="utf-8"?>
-<w:styles xmlns:r="http://schemas.openxmlformats.org/officeDocument/2006/relationships" xmlns:w="http://schemas.openxmlformats.org/wordprocessingml/2006/main">
+<w:styles xmlns:mc="http://schemas.openxmlformats.org/markup-compatibility/2006" xmlns:r="http://schemas.openxmlformats.org/officeDocument/2006/relationships" xmlns:w="http://schemas.openxmlformats.org/wordprocessingml/2006/main" xmlns:w14="http://schemas.microsoft.com/office/word/2010/wordml" xmlns:w15="http://schemas.microsoft.com/office/word/2012/wordml" xmlns:w16cid="http://schemas.microsoft.com/office/word/2016/wordml/cid" xmlns:w16se="http://schemas.microsoft.com/office/word/2015/wordml/symex" mc:Ignorable="w14 w15 w16se w16cid">
   <w:docDefaults>
     <w:rPrDefault>
       <w:rPr>
@@ -875,144 +913,382 @@
       </w:pPr>
     </w:pPrDefault>
   </w:docDefaults>
-  <w:latentStyles w:defLockedState="0" w:defUIPriority="99" w:defSemiHidden="1" w:defUnhideWhenUsed="1" w:defQFormat="0" w:count="267">
-    <w:lsdException w:name="Normal" w:semiHidden="0" w:uiPriority="0" w:unhideWhenUsed="0" w:qFormat="1"/>
-    <w:lsdException w:name="heading 1" w:semiHidden="0" w:uiPriority="9" w:unhideWhenUsed="0" w:qFormat="1"/>
-    <w:lsdException w:name="heading 2" w:uiPriority="9" w:qFormat="1"/>
-    <w:lsdException w:name="heading 3" w:uiPriority="9" w:qFormat="1"/>
-    <w:lsdException w:name="heading 4" w:uiPriority="9" w:qFormat="1"/>
-    <w:lsdException w:name="heading 5" w:uiPriority="9" w:qFormat="1"/>
-    <w:lsdException w:name="heading 6" w:uiPriority="9" w:qFormat="1"/>
-    <w:lsdException w:name="heading 7" w:uiPriority="9" w:qFormat="1"/>
-    <w:lsdException w:name="heading 8" w:uiPriority="9" w:qFormat="1"/>
-    <w:lsdException w:name="heading 9" w:uiPriority="9" w:qFormat="1"/>
-    <w:lsdException w:name="toc 1" w:uiPriority="39"/>
-    <w:lsdException w:name="toc 2" w:uiPriority="39"/>
-    <w:lsdException w:name="toc 3" w:uiPriority="39"/>
-    <w:lsdException w:name="toc 4" w:uiPriority="39"/>
-    <w:lsdException w:name="toc 5" w:uiPriority="39"/>
-    <w:lsdException w:name="toc 6" w:uiPriority="39"/>
-    <w:lsdException w:name="toc 7" w:uiPriority="39"/>
-    <w:lsdException w:name="toc 8" w:uiPriority="39"/>
-    <w:lsdException w:name="toc 9" w:uiPriority="39"/>
-    <w:lsdException w:name="caption" w:uiPriority="35" w:qFormat="1"/>
-    <w:lsdException w:name="Title" w:semiHidden="0" w:uiPriority="10" w:unhideWhenUsed="0" w:qFormat="1"/>
-    <w:lsdException w:name="Default Paragraph Font" w:uiPriority="1"/>
-    <w:lsdException w:name="Subtitle" w:semiHidden="0" w:uiPriority="11" w:unhideWhenUsed="0" w:qFormat="1"/>
-    <w:lsdException w:name="Strong" w:semiHidden="0" w:uiPriority="22" w:unhideWhenUsed="0" w:qFormat="1"/>
-    <w:lsdException w:name="Emphasis" w:semiHidden="0" w:uiPriority="20" w:unhideWhenUsed="0" w:qFormat="1"/>
-    <w:lsdException w:name="Table Grid" w:semiHidden="0" w:uiPriority="39" w:unhideWhenUsed="0"/>
-    <w:lsdException w:name="Placeholder Text" w:unhideWhenUsed="0"/>
-    <w:lsdException w:name="No Spacing" w:semiHidden="0" w:uiPriority="1" w:unhideWhenUsed="0" w:qFormat="1"/>
-    <w:lsdException w:name="Light Shading" w:semiHidden="0" w:uiPriority="60" w:unhideWhenUsed="0"/>
-    <w:lsdException w:name="Light List" w:semiHidden="0" w:uiPriority="61" w:unhideWhenUsed="0"/>
-    <w:lsdException w:name="Light Grid" w:semiHidden="0" w:uiPriority="62" w:unhideWhenUsed="0"/>
-    <w:lsdException w:name="Medium Shading 1" w:semiHidden="0" w:uiPriority="63" w:unhideWhenUsed="0"/>
-    <w:lsdException w:name="Medium Shading 2" w:semiHidden="0" w:uiPriority="64" w:unhideWhenUsed="0"/>
-    <w:lsdException w:name="Medium List 1" w:semiHidden="0" w:uiPriority="65" w:unhideWhenUsed="0"/>
-    <w:lsdException w:name="Medium List 2" w:semiHidden="0" w:uiPriority="66" w:unhideWhenUsed="0"/>
-    <w:lsdException w:name="Medium Grid 1" w:semiHidden="0" w:uiPriority="67" w:unhideWhenUsed="0"/>
-    <w:lsdException w:name="Medium Grid 2" w:semiHidden="0" w:uiPriority="68" w:unhideWhenUsed="0"/>
-    <w:lsdException w:name="Medium Grid 3" w:semiHidden="0" w:uiPriority="69" w:unhideWhenUsed="0"/>
-    <w:lsdException w:name="Dark List" w:semiHidden="0" w:uiPriority="70" w:unhideWhenUsed="0"/>
-    <w:lsdException w:name="Colorful Shading" w:semiHidden="0" w:uiPriority="71" w:unhideWhenUsed="0"/>
-    <w:lsdException w:name="Colorful List" w:semiHidden="0" w:uiPriority="72" w:unhideWhenUsed="0"/>
-    <w:lsdException w:name="Colorful Grid" w:semiHidden="0" w:uiPriority="73" w:unhideWhenUsed="0"/>
-    <w:lsdException w:name="Light Shading Accent 1" w:semiHidden="0" w:uiPriority="60" w:unhideWhenUsed="0"/>
-    <w:lsdException w:name="Light List Accent 1" w:semiHidden="0" w:uiPriority="61" w:unhideWhenUsed="0"/>
-    <w:lsdException w:name="Light Grid Accent 1" w:semiHidden="0" w:uiPriority="62" w:unhideWhenUsed="0"/>
-    <w:lsdException w:name="Medium Shading 1 Accent 1" w:semiHidden="0" w:uiPriority="63" w:unhideWhenUsed="0"/>
-    <w:lsdException w:name="Medium Shading 2 Accent 1" w:semiHidden="0" w:uiPriority="64" w:unhideWhenUsed="0"/>
-    <w:lsdException w:name="Medium List 1 Accent 1" w:semiHidden="0" w:uiPriority="65" w:unhideWhenUsed="0"/>
-    <w:lsdException w:name="Revision" w:unhideWhenUsed="0"/>
-    <w:lsdException w:name="List Paragraph" w:semiHidden="0" w:uiPriority="34" w:unhideWhenUsed="0" w:qFormat="1"/>
-    <w:lsdException w:name="Quote" w:semiHidden="0" w:uiPriority="29" w:unhideWhenUsed="0" w:qFormat="1"/>
-    <w:lsdException w:name="Intense Quote" w:semiHidden="0" w:uiPriority="30" w:unhideWhenUsed="0" w:qFormat="1"/>
-    <w:lsdException w:name="Medium List 2 Accent 1" w:semiHidden="0" w:uiPriority="66" w:unhideWhenUsed="0"/>
-    <w:lsdException w:name="Medium Grid 1 Accent 1" w:semiHidden="0" w:uiPriority="67" w:unhideWhenUsed="0"/>
-    <w:lsdException w:name="Medium Grid 2 Accent 1" w:semiHidden="0" w:uiPriority="68" w:unhideWhenUsed="0"/>
-    <w:lsdException w:name="Medium Grid 3 Accent 1" w:semiHidden="0" w:uiPriority="69" w:unhideWhenUsed="0"/>
-    <w:lsdException w:name="Dark List Accent 1" w:semiHidden="0" w:uiPriority="70" w:unhideWhenUsed="0"/>
-    <w:lsdException w:name="Colorful Shading Accent 1" w:semiHidden="0" w:uiPriority="71" w:unhideWhenUsed="0"/>
-    <w:lsdException w:name="Colorful List Accent 1" w:semiHidden="0" w:uiPriority="72" w:unhideWhenUsed="0"/>
-    <w:lsdException w:name="Colorful Grid Accent 1" w:semiHidden="0" w:uiPriority="73" w:unhideWhenUsed="0"/>
-    <w:lsdException w:name="Light Shading Accent 2" w:semiHidden="0" w:uiPriority="60" w:unhideWhenUsed="0"/>
-    <w:lsdException w:name="Light List Accent 2" w:semiHidden="0" w:uiPriority="61" w:unhideWhenUsed="0"/>
-    <w:lsdException w:name="Light Grid Accent 2" w:semiHidden="0" w:uiPriority="62" w:unhideWhenUsed="0"/>
-    <w:lsdException w:name="Medium Shading 1 Accent 2" w:semiHidden="0" w:uiPriority="63" w:unhideWhenUsed="0"/>
-    <w:lsdException w:name="Medium Shading 2 Accent 2" w:semiHidden="0" w:uiPriority="64" w:unhideWhenUsed="0"/>
-    <w:lsdException w:name="Medium List 1 Accent 2" w:semiHidden="0" w:uiPriority="65" w:unhideWhenUsed="0"/>
-    <w:lsdException w:name="Medium List 2 Accent 2" w:semiHidden="0" w:uiPriority="66" w:unhideWhenUsed="0"/>
-    <w:lsdException w:name="Medium Grid 1 Accent 2" w:semiHidden="0" w:uiPriority="67" w:unhideWhenUsed="0"/>
-    <w:lsdException w:name="Medium Grid 2 Accent 2" w:semiHidden="0" w:uiPriority="68" w:unhideWhenUsed="0"/>
-    <w:lsdException w:name="Medium Grid 3 Accent 2" w:semiHidden="0" w:uiPriority="69" w:unhideWhenUsed="0"/>
-    <w:lsdException w:name="Dark List Accent 2" w:semiHidden="0" w:uiPriority="70" w:unhideWhenUsed="0"/>
-    <w:lsdException w:name="Colorful Shading Accent 2" w:semiHidden="0" w:uiPriority="71" w:unhideWhenUsed="0"/>
-    <w:lsdException w:name="Colorful List Accent 2" w:semiHidden="0" w:uiPriority="72" w:unhideWhenUsed="0"/>
-    <w:lsdException w:name="Colorful Grid Accent 2" w:semiHidden="0" w:uiPriority="73" w:unhideWhenUsed="0"/>
-    <w:lsdException w:name="Light Shading Accent 3" w:semiHidden="0" w:uiPriority="60" w:unhideWhenUsed="0"/>
-    <w:lsdException w:name="Light List Accent 3" w:semiHidden="0" w:uiPriority="61" w:unhideWhenUsed="0"/>
-    <w:lsdException w:name="Light Grid Accent 3" w:semiHidden="0" w:uiPriority="62" w:unhideWhenUsed="0"/>
-    <w:lsdException w:name="Medium Shading 1 Accent 3" w:semiHidden="0" w:uiPriority="63" w:unhideWhenUsed="0"/>
-    <w:lsdException w:name="Medium Shading 2 Accent 3" w:semiHidden="0" w:uiPriority="64" w:unhideWhenUsed="0"/>
-    <w:lsdException w:name="Medium List 1 Accent 3" w:semiHidden="0" w:uiPriority="65" w:unhideWhenUsed="0"/>
-    <w:lsdException w:name="Medium List 2 Accent 3" w:semiHidden="0" w:uiPriority="66" w:unhideWhenUsed="0"/>
-    <w:lsdException w:name="Medium Grid 1 Accent 3" w:semiHidden="0" w:uiPriority="67" w:unhideWhenUsed="0"/>
-    <w:lsdException w:name="Medium Grid 2 Accent 3" w:semiHidden="0" w:uiPriority="68" w:unhideWhenUsed="0"/>
-    <w:lsdException w:name="Medium Grid 3 Accent 3" w:semiHidden="0" w:uiPriority="69" w:unhideWhenUsed="0"/>
-    <w:lsdException w:name="Dark List Accent 3" w:semiHidden="0" w:uiPriority="70" w:unhideWhenUsed="0"/>
-    <w:lsdException w:name="Colorful Shading Accent 3" w:semiHidden="0" w:uiPriority="71" w:unhideWhenUsed="0"/>
-    <w:lsdException w:name="Colorful List Accent 3" w:semiHidden="0" w:uiPriority="72" w:unhideWhenUsed="0"/>
-    <w:lsdException w:name="Colorful Grid Accent 3" w:semiHidden="0" w:uiPriority="73" w:unhideWhenUsed="0"/>
-    <w:lsdException w:name="Light Shading Accent 4" w:semiHidden="0" w:uiPriority="60" w:unhideWhenUsed="0"/>
-    <w:lsdException w:name="Light List Accent 4" w:semiHidden="0" w:uiPriority="61" w:unhideWhenUsed="0"/>
-    <w:lsdException w:name="Light Grid Accent 4" w:semiHidden="0" w:uiPriority="62" w:unhideWhenUsed="0"/>
-    <w:lsdException w:name="Medium Shading 1 Accent 4" w:semiHidden="0" w:uiPriority="63" w:unhideWhenUsed="0"/>
-    <w:lsdException w:name="Medium Shading 2 Accent 4" w:semiHidden="0" w:uiPriority="64" w:unhideWhenUsed="0"/>
-    <w:lsdException w:name="Medium List 1 Accent 4" w:semiHidden="0" w:uiPriority="65" w:unhideWhenUsed="0"/>
-    <w:lsdException w:name="Medium List 2 Accent 4" w:semiHidden="0" w:uiPriority="66" w:unhideWhenUsed="0"/>
-    <w:lsdException w:name="Medium Grid 1 Accent 4" w:semiHidden="0" w:uiPriority="67" w:unhideWhenUsed="0"/>
-    <w:lsdException w:name="Medium Grid 2 Accent 4" w:semiHidden="0" w:uiPriority="68" w:unhideWhenUsed="0"/>
-    <w:lsdException w:name="Medium Grid 3 Accent 4" w:semiHidden="0" w:uiPriority="69" w:unhideWhenUsed="0"/>
-    <w:lsdException w:name="Dark List Accent 4" w:semiHidden="0" w:uiPriority="70" w:unhideWhenUsed="0"/>
-    <w:lsdException w:name="Colorful Shading Accent 4" w:semiHidden="0" w:uiPriority="71" w:unhideWhenUsed="0"/>
-    <w:lsdException w:name="Colorful List Accent 4" w:semiHidden="0" w:uiPriority="72" w:unhideWhenUsed="0"/>
-    <w:lsdException w:name="Colorful Grid Accent 4" w:semiHidden="0" w:uiPriority="73" w:unhideWhenUsed="0"/>
-    <w:lsdException w:name="Light Shading Accent 5" w:semiHidden="0" w:uiPriority="60" w:unhideWhenUsed="0"/>
-    <w:lsdException w:name="Light List Accent 5" w:semiHidden="0" w:uiPriority="61" w:unhideWhenUsed="0"/>
-    <w:lsdException w:name="Light Grid Accent 5" w:semiHidden="0" w:uiPriority="62" w:unhideWhenUsed="0"/>
-    <w:lsdException w:name="Medium Shading 1 Accent 5" w:semiHidden="0" w:uiPriority="63" w:unhideWhenUsed="0"/>
-    <w:lsdException w:name="Medium Shading 2 Accent 5" w:semiHidden="0" w:uiPriority="64" w:unhideWhenUsed="0"/>
-    <w:lsdException w:name="Medium List 1 Accent 5" w:semiHidden="0" w:uiPriority="65" w:unhideWhenUsed="0"/>
-    <w:lsdException w:name="Medium List 2 Accent 5" w:semiHidden="0" w:uiPriority="66" w:unhideWhenUsed="0"/>
-    <w:lsdException w:name="Medium Grid 1 Accent 5" w:semiHidden="0" w:uiPriority="67" w:unhideWhenUsed="0"/>
-    <w:lsdException w:name="Medium Grid 2 Accent 5" w:semiHidden="0" w:uiPriority="68" w:unhideWhenUsed="0"/>
-    <w:lsdException w:name="Medium Grid 3 Accent 5" w:semiHidden="0" w:uiPriority="69" w:unhideWhenUsed="0"/>
-    <w:lsdException w:name="Dark List Accent 5" w:semiHidden="0" w:uiPriority="70" w:unhideWhenUsed="0"/>
-    <w:lsdException w:name="Colorful Shading Accent 5" w:semiHidden="0" w:uiPriority="71" w:unhideWhenUsed="0"/>
-    <w:lsdException w:name="Colorful List Accent 5" w:semiHidden="0" w:uiPriority="72" w:unhideWhenUsed="0"/>
-    <w:lsdException w:name="Colorful Grid Accent 5" w:semiHidden="0" w:uiPriority="73" w:unhideWhenUsed="0"/>
-    <w:lsdException w:name="Light Shading Accent 6" w:semiHidden="0" w:uiPriority="60" w:unhideWhenUsed="0"/>
-    <w:lsdException w:name="Light List Accent 6" w:semiHidden="0" w:uiPriority="61" w:unhideWhenUsed="0"/>
-    <w:lsdException w:name="Light Grid Accent 6" w:semiHidden="0" w:uiPriority="62" w:unhideWhenUsed="0"/>
-    <w:lsdException w:name="Medium Shading 1 Accent 6" w:semiHidden="0" w:uiPriority="63" w:unhideWhenUsed="0"/>
-    <w:lsdException w:name="Medium Shading 2 Accent 6" w:semiHidden="0" w:uiPriority="64" w:unhideWhenUsed="0"/>
-    <w:lsdException w:name="Medium List 1 Accent 6" w:semiHidden="0" w:uiPriority="65" w:unhideWhenUsed="0"/>
-    <w:lsdException w:name="Medium List 2 Accent 6" w:semiHidden="0" w:uiPriority="66" w:unhideWhenUsed="0"/>
-    <w:lsdException w:name="Medium Grid 1 Accent 6" w:semiHidden="0" w:uiPriority="67" w:unhideWhenUsed="0"/>
-    <w:lsdException w:name="Medium Grid 2 Accent 6" w:semiHidden="0" w:uiPriority="68" w:unhideWhenUsed="0"/>
-    <w:lsdException w:name="Medium Grid 3 Accent 6" w:semiHidden="0" w:uiPriority="69" w:unhideWhenUsed="0"/>
-    <w:lsdException w:name="Dark List Accent 6" w:semiHidden="0" w:uiPriority="70" w:unhideWhenUsed="0"/>
-    <w:lsdException w:name="Colorful Shading Accent 6" w:semiHidden="0" w:uiPriority="71" w:unhideWhenUsed="0"/>
-    <w:lsdException w:name="Colorful List Accent 6" w:semiHidden="0" w:uiPriority="72" w:unhideWhenUsed="0"/>
-    <w:lsdException w:name="Colorful Grid Accent 6" w:semiHidden="0" w:uiPriority="73" w:unhideWhenUsed="0"/>
-    <w:lsdException w:name="Subtle Emphasis" w:semiHidden="0" w:uiPriority="19" w:unhideWhenUsed="0" w:qFormat="1"/>
-    <w:lsdException w:name="Intense Emphasis" w:semiHidden="0" w:uiPriority="21" w:unhideWhenUsed="0" w:qFormat="1"/>
-    <w:lsdException w:name="Subtle Reference" w:semiHidden="0" w:uiPriority="31" w:unhideWhenUsed="0" w:qFormat="1"/>
-    <w:lsdException w:name="Intense Reference" w:semiHidden="0" w:uiPriority="32" w:unhideWhenUsed="0" w:qFormat="1"/>
-    <w:lsdException w:name="Book Title" w:semiHidden="0" w:uiPriority="33" w:unhideWhenUsed="0" w:qFormat="1"/>
-    <w:lsdException w:name="Bibliography" w:uiPriority="37"/>
-    <w:lsdException w:name="TOC Heading" w:uiPriority="39" w:qFormat="1"/>
+  <w:latentStyles w:defLockedState="0" w:defUIPriority="99" w:defSemiHidden="0" w:defUnhideWhenUsed="0" w:defQFormat="0" w:count="375">
+    <w:lsdException w:name="Normal" w:uiPriority="0" w:qFormat="1"/>
+    <w:lsdException w:name="heading 1" w:uiPriority="9" w:qFormat="1"/>
+    <w:lsdException w:name="heading 2" w:semiHidden="1" w:uiPriority="9" w:unhideWhenUsed="1" w:qFormat="1"/>
+    <w:lsdException w:name="heading 3" w:semiHidden="1" w:uiPriority="9" w:unhideWhenUsed="1" w:qFormat="1"/>
+    <w:lsdException w:name="heading 4" w:semiHidden="1" w:uiPriority="9" w:unhideWhenUsed="1" w:qFormat="1"/>
+    <w:lsdException w:name="heading 5" w:semiHidden="1" w:uiPriority="9" w:unhideWhenUsed="1" w:qFormat="1"/>
+    <w:lsdException w:name="heading 6" w:semiHidden="1" w:uiPriority="9" w:unhideWhenUsed="1" w:qFormat="1"/>
+    <w:lsdException w:name="heading 7" w:semiHidden="1" w:uiPriority="9" w:unhideWhenUsed="1" w:qFormat="1"/>
+    <w:lsdException w:name="heading 8" w:semiHidden="1" w:uiPriority="9" w:unhideWhenUsed="1" w:qFormat="1"/>
+    <w:lsdException w:name="heading 9" w:semiHidden="1" w:uiPriority="9" w:unhideWhenUsed="1" w:qFormat="1"/>
+    <w:lsdException w:name="index 1" w:semiHidden="1" w:unhideWhenUsed="1"/>
+    <w:lsdException w:name="index 2" w:semiHidden="1" w:unhideWhenUsed="1"/>
+    <w:lsdException w:name="index 3" w:semiHidden="1" w:unhideWhenUsed="1"/>
+    <w:lsdException w:name="index 4" w:semiHidden="1" w:unhideWhenUsed="1"/>
+    <w:lsdException w:name="index 5" w:semiHidden="1" w:unhideWhenUsed="1"/>
+    <w:lsdException w:name="index 6" w:semiHidden="1" w:unhideWhenUsed="1"/>
+    <w:lsdException w:name="index 7" w:semiHidden="1" w:unhideWhenUsed="1"/>
+    <w:lsdException w:name="index 8" w:semiHidden="1" w:unhideWhenUsed="1"/>
+    <w:lsdException w:name="index 9" w:semiHidden="1" w:unhideWhenUsed="1"/>
+    <w:lsdException w:name="toc 1" w:semiHidden="1" w:uiPriority="39" w:unhideWhenUsed="1"/>
+    <w:lsdException w:name="toc 2" w:semiHidden="1" w:uiPriority="39" w:unhideWhenUsed="1"/>
+    <w:lsdException w:name="toc 3" w:semiHidden="1" w:uiPriority="39" w:unhideWhenUsed="1"/>
+    <w:lsdException w:name="toc 4" w:semiHidden="1" w:uiPriority="39" w:unhideWhenUsed="1"/>
+    <w:lsdException w:name="toc 5" w:semiHidden="1" w:uiPriority="39" w:unhideWhenUsed="1"/>
+    <w:lsdException w:name="toc 6" w:semiHidden="1" w:uiPriority="39" w:unhideWhenUsed="1"/>
+    <w:lsdException w:name="toc 7" w:semiHidden="1" w:uiPriority="39" w:unhideWhenUsed="1"/>
+    <w:lsdException w:name="toc 8" w:semiHidden="1" w:uiPriority="39" w:unhideWhenUsed="1"/>
+    <w:lsdException w:name="toc 9" w:semiHidden="1" w:uiPriority="39" w:unhideWhenUsed="1"/>
+    <w:lsdException w:name="Normal Indent" w:semiHidden="1" w:unhideWhenUsed="1"/>
+    <w:lsdException w:name="footnote text" w:semiHidden="1" w:unhideWhenUsed="1"/>
+    <w:lsdException w:name="annotation text" w:semiHidden="1" w:unhideWhenUsed="1"/>
+    <w:lsdException w:name="header" w:semiHidden="1" w:unhideWhenUsed="1"/>
+    <w:lsdException w:name="footer" w:semiHidden="1" w:unhideWhenUsed="1"/>
+    <w:lsdException w:name="index heading" w:semiHidden="1" w:unhideWhenUsed="1"/>
+    <w:lsdException w:name="caption" w:semiHidden="1" w:uiPriority="35" w:unhideWhenUsed="1" w:qFormat="1"/>
+    <w:lsdException w:name="table of figures" w:semiHidden="1" w:unhideWhenUsed="1"/>
+    <w:lsdException w:name="envelope address" w:semiHidden="1" w:unhideWhenUsed="1"/>
+    <w:lsdException w:name="envelope return" w:semiHidden="1" w:unhideWhenUsed="1"/>
+    <w:lsdException w:name="footnote reference" w:semiHidden="1" w:unhideWhenUsed="1"/>
+    <w:lsdException w:name="annotation reference" w:semiHidden="1" w:unhideWhenUsed="1"/>
+    <w:lsdException w:name="line number" w:semiHidden="1" w:unhideWhenUsed="1"/>
+    <w:lsdException w:name="page number" w:semiHidden="1" w:unhideWhenUsed="1"/>
+    <w:lsdException w:name="endnote reference" w:semiHidden="1" w:unhideWhenUsed="1"/>
+    <w:lsdException w:name="endnote text" w:semiHidden="1" w:unhideWhenUsed="1"/>
+    <w:lsdException w:name="table of authorities" w:semiHidden="1" w:unhideWhenUsed="1"/>
+    <w:lsdException w:name="macro" w:semiHidden="1" w:unhideWhenUsed="1"/>
+    <w:lsdException w:name="toa heading" w:semiHidden="1" w:unhideWhenUsed="1"/>
+    <w:lsdException w:name="List" w:semiHidden="1" w:unhideWhenUsed="1"/>
+    <w:lsdException w:name="List Bullet" w:semiHidden="1" w:unhideWhenUsed="1"/>
+    <w:lsdException w:name="List Number" w:semiHidden="1" w:unhideWhenUsed="1"/>
+    <w:lsdException w:name="List 2" w:semiHidden="1" w:unhideWhenUsed="1"/>
+    <w:lsdException w:name="List 3" w:semiHidden="1" w:unhideWhenUsed="1"/>
+    <w:lsdException w:name="List 4" w:semiHidden="1" w:unhideWhenUsed="1"/>
+    <w:lsdException w:name="List 5" w:semiHidden="1" w:unhideWhenUsed="1"/>
+    <w:lsdException w:name="List Bullet 2" w:semiHidden="1" w:unhideWhenUsed="1"/>
+    <w:lsdException w:name="List Bullet 3" w:semiHidden="1" w:unhideWhenUsed="1"/>
+    <w:lsdException w:name="List Bullet 4" w:semiHidden="1" w:unhideWhenUsed="1"/>
+    <w:lsdException w:name="List Bullet 5" w:semiHidden="1" w:unhideWhenUsed="1"/>
+    <w:lsdException w:name="List Number 2" w:semiHidden="1" w:unhideWhenUsed="1"/>
+    <w:lsdException w:name="List Number 3" w:semiHidden="1" w:unhideWhenUsed="1"/>
+    <w:lsdException w:name="List Number 4" w:semiHidden="1" w:unhideWhenUsed="1"/>
+    <w:lsdException w:name="List Number 5" w:semiHidden="1" w:unhideWhenUsed="1"/>
+    <w:lsdException w:name="Title" w:uiPriority="10" w:qFormat="1"/>
+    <w:lsdException w:name="Closing" w:semiHidden="1" w:unhideWhenUsed="1"/>
+    <w:lsdException w:name="Signature" w:semiHidden="1" w:unhideWhenUsed="1"/>
+    <w:lsdException w:name="Default Paragraph Font" w:semiHidden="1" w:uiPriority="1" w:unhideWhenUsed="1"/>
+    <w:lsdException w:name="Body Text" w:semiHidden="1" w:unhideWhenUsed="1"/>
+    <w:lsdException w:name="Body Text Indent" w:semiHidden="1" w:unhideWhenUsed="1"/>
+    <w:lsdException w:name="List Continue" w:semiHidden="1" w:unhideWhenUsed="1"/>
+    <w:lsdException w:name="List Continue 2" w:semiHidden="1" w:unhideWhenUsed="1"/>
+    <w:lsdException w:name="List Continue 3" w:semiHidden="1" w:unhideWhenUsed="1"/>
+    <w:lsdException w:name="List Continue 4" w:semiHidden="1" w:unhideWhenUsed="1"/>
+    <w:lsdException w:name="List Continue 5" w:semiHidden="1" w:unhideWhenUsed="1"/>
+    <w:lsdException w:name="Message Header" w:semiHidden="1" w:unhideWhenUsed="1"/>
+    <w:lsdException w:name="Subtitle" w:uiPriority="11" w:qFormat="1"/>
+    <w:lsdException w:name="Salutation" w:semiHidden="1" w:unhideWhenUsed="1"/>
+    <w:lsdException w:name="Date" w:semiHidden="1" w:unhideWhenUsed="1"/>
+    <w:lsdException w:name="Body Text First Indent" w:semiHidden="1" w:unhideWhenUsed="1"/>
+    <w:lsdException w:name="Body Text First Indent 2" w:semiHidden="1" w:unhideWhenUsed="1"/>
+    <w:lsdException w:name="Note Heading" w:semiHidden="1" w:unhideWhenUsed="1"/>
+    <w:lsdException w:name="Body Text 2" w:semiHidden="1" w:unhideWhenUsed="1"/>
+    <w:lsdException w:name="Body Text 3" w:semiHidden="1" w:unhideWhenUsed="1"/>
+    <w:lsdException w:name="Body Text Indent 2" w:semiHidden="1" w:unhideWhenUsed="1"/>
+    <w:lsdException w:name="Body Text Indent 3" w:semiHidden="1" w:unhideWhenUsed="1"/>
+    <w:lsdException w:name="Block Text" w:semiHidden="1" w:unhideWhenUsed="1"/>
+    <w:lsdException w:name="Hyperlink" w:semiHidden="1" w:unhideWhenUsed="1"/>
+    <w:lsdException w:name="FollowedHyperlink" w:semiHidden="1" w:unhideWhenUsed="1"/>
+    <w:lsdException w:name="Strong" w:uiPriority="22" w:qFormat="1"/>
+    <w:lsdException w:name="Emphasis" w:uiPriority="20" w:qFormat="1"/>
+    <w:lsdException w:name="Document Map" w:semiHidden="1" w:unhideWhenUsed="1"/>
+    <w:lsdException w:name="Plain Text" w:semiHidden="1" w:unhideWhenUsed="1"/>
+    <w:lsdException w:name="E-mail Signature" w:semiHidden="1" w:unhideWhenUsed="1"/>
+    <w:lsdException w:name="HTML Top of Form" w:semiHidden="1" w:unhideWhenUsed="1"/>
+    <w:lsdException w:name="HTML Bottom of Form" w:semiHidden="1" w:unhideWhenUsed="1"/>
+    <w:lsdException w:name="Normal (Web)" w:semiHidden="1" w:unhideWhenUsed="1"/>
+    <w:lsdException w:name="HTML Acronym" w:semiHidden="1" w:unhideWhenUsed="1"/>
+    <w:lsdException w:name="HTML Address" w:semiHidden="1" w:unhideWhenUsed="1"/>
+    <w:lsdException w:name="HTML Cite" w:semiHidden="1" w:unhideWhenUsed="1"/>
+    <w:lsdException w:name="HTML Code" w:semiHidden="1" w:unhideWhenUsed="1"/>
+    <w:lsdException w:name="HTML Definition" w:semiHidden="1" w:unhideWhenUsed="1"/>
+    <w:lsdException w:name="HTML Keyboard" w:semiHidden="1" w:unhideWhenUsed="1"/>
+    <w:lsdException w:name="HTML Preformatted" w:semiHidden="1" w:unhideWhenUsed="1"/>
+    <w:lsdException w:name="HTML Sample" w:semiHidden="1" w:unhideWhenUsed="1"/>
+    <w:lsdException w:name="HTML Typewriter" w:semiHidden="1" w:unhideWhenUsed="1"/>
+    <w:lsdException w:name="HTML Variable" w:semiHidden="1" w:unhideWhenUsed="1"/>
+    <w:lsdException w:name="Normal Table" w:semiHidden="1" w:unhideWhenUsed="1"/>
+    <w:lsdException w:name="annotation subject" w:semiHidden="1" w:unhideWhenUsed="1"/>
+    <w:lsdException w:name="No List" w:semiHidden="1" w:unhideWhenUsed="1"/>
+    <w:lsdException w:name="Outline List 1" w:semiHidden="1" w:unhideWhenUsed="1"/>
+    <w:lsdException w:name="Outline List 2" w:semiHidden="1" w:unhideWhenUsed="1"/>
+    <w:lsdException w:name="Outline List 3" w:semiHidden="1" w:unhideWhenUsed="1"/>
+    <w:lsdException w:name="Table Simple 1" w:semiHidden="1" w:unhideWhenUsed="1"/>
+    <w:lsdException w:name="Table Simple 2" w:semiHidden="1" w:unhideWhenUsed="1"/>
+    <w:lsdException w:name="Table Simple 3" w:semiHidden="1" w:unhideWhenUsed="1"/>
+    <w:lsdException w:name="Table Classic 1" w:semiHidden="1" w:unhideWhenUsed="1"/>
+    <w:lsdException w:name="Table Classic 2" w:semiHidden="1" w:unhideWhenUsed="1"/>
+    <w:lsdException w:name="Table Classic 3" w:semiHidden="1" w:unhideWhenUsed="1"/>
+    <w:lsdException w:name="Table Classic 4" w:semiHidden="1" w:unhideWhenUsed="1"/>
+    <w:lsdException w:name="Table Colorful 1" w:semiHidden="1" w:unhideWhenUsed="1"/>
+    <w:lsdException w:name="Table Colorful 2" w:semiHidden="1" w:unhideWhenUsed="1"/>
+    <w:lsdException w:name="Table Colorful 3" w:semiHidden="1" w:unhideWhenUsed="1"/>
+    <w:lsdException w:name="Table Columns 1" w:semiHidden="1" w:unhideWhenUsed="1"/>
+    <w:lsdException w:name="Table Columns 2" w:semiHidden="1" w:unhideWhenUsed="1"/>
+    <w:lsdException w:name="Table Columns 3" w:semiHidden="1" w:unhideWhenUsed="1"/>
+    <w:lsdException w:name="Table Columns 4" w:semiHidden="1" w:unhideWhenUsed="1"/>
+    <w:lsdException w:name="Table Columns 5" w:semiHidden="1" w:unhideWhenUsed="1"/>
+    <w:lsdException w:name="Table Grid 1" w:semiHidden="1" w:unhideWhenUsed="1"/>
+    <w:lsdException w:name="Table Grid 2" w:semiHidden="1" w:unhideWhenUsed="1"/>
+    <w:lsdException w:name="Table Grid 3" w:semiHidden="1" w:unhideWhenUsed="1"/>
+    <w:lsdException w:name="Table Grid 4" w:semiHidden="1" w:unhideWhenUsed="1"/>
+    <w:lsdException w:name="Table Grid 5" w:semiHidden="1" w:unhideWhenUsed="1"/>
+    <w:lsdException w:name="Table Grid 6" w:semiHidden="1" w:unhideWhenUsed="1"/>
+    <w:lsdException w:name="Table Grid 7" w:semiHidden="1" w:unhideWhenUsed="1"/>
+    <w:lsdException w:name="Table Grid 8" w:semiHidden="1" w:unhideWhenUsed="1"/>
+    <w:lsdException w:name="Table List 1" w:semiHidden="1" w:unhideWhenUsed="1"/>
+    <w:lsdException w:name="Table List 2" w:semiHidden="1" w:unhideWhenUsed="1"/>
+    <w:lsdException w:name="Table List 3" w:semiHidden="1" w:unhideWhenUsed="1"/>
+    <w:lsdException w:name="Table List 4" w:semiHidden="1" w:unhideWhenUsed="1"/>
+    <w:lsdException w:name="Table List 5" w:semiHidden="1" w:unhideWhenUsed="1"/>
+    <w:lsdException w:name="Table List 6" w:semiHidden="1" w:unhideWhenUsed="1"/>
+    <w:lsdException w:name="Table List 7" w:semiHidden="1" w:unhideWhenUsed="1"/>
+    <w:lsdException w:name="Table List 8" w:semiHidden="1" w:unhideWhenUsed="1"/>
+    <w:lsdException w:name="Table 3D effects 1" w:semiHidden="1" w:unhideWhenUsed="1"/>
+    <w:lsdException w:name="Table 3D effects 2" w:semiHidden="1" w:unhideWhenUsed="1"/>
+    <w:lsdException w:name="Table 3D effects 3" w:semiHidden="1" w:unhideWhenUsed="1"/>
+    <w:lsdException w:name="Table Contemporary" w:semiHidden="1" w:unhideWhenUsed="1"/>
+    <w:lsdException w:name="Table Elegant" w:semiHidden="1" w:unhideWhenUsed="1"/>
+    <w:lsdException w:name="Table Professional" w:semiHidden="1" w:unhideWhenUsed="1"/>
+    <w:lsdException w:name="Table Subtle 1" w:semiHidden="1" w:unhideWhenUsed="1"/>
+    <w:lsdException w:name="Table Subtle 2" w:semiHidden="1" w:unhideWhenUsed="1"/>
+    <w:lsdException w:name="Table Web 1" w:semiHidden="1" w:unhideWhenUsed="1"/>
+    <w:lsdException w:name="Table Web 2" w:semiHidden="1" w:unhideWhenUsed="1"/>
+    <w:lsdException w:name="Table Web 3" w:semiHidden="1" w:unhideWhenUsed="1"/>
+    <w:lsdException w:name="Balloon Text" w:semiHidden="1" w:unhideWhenUsed="1"/>
+    <w:lsdException w:name="Table Grid" w:semiHidden="1" w:uiPriority="39" w:unhideWhenUsed="1"/>
+    <w:lsdException w:name="Table Theme" w:semiHidden="1" w:unhideWhenUsed="1"/>
+    <w:lsdException w:name="Placeholder Text" w:semiHidden="1"/>
+    <w:lsdException w:name="No Spacing" w:uiPriority="1" w:qFormat="1"/>
+    <w:lsdException w:name="Light Shading" w:uiPriority="60"/>
+    <w:lsdException w:name="Light List" w:uiPriority="61"/>
+    <w:lsdException w:name="Light Grid" w:uiPriority="62"/>
+    <w:lsdException w:name="Medium Shading 1" w:uiPriority="63"/>
+    <w:lsdException w:name="Medium Shading 2" w:uiPriority="64"/>
+    <w:lsdException w:name="Medium List 1" w:uiPriority="65"/>
+    <w:lsdException w:name="Medium List 2" w:uiPriority="66"/>
+    <w:lsdException w:name="Medium Grid 1" w:uiPriority="67"/>
+    <w:lsdException w:name="Medium Grid 2" w:uiPriority="68"/>
+    <w:lsdException w:name="Medium Grid 3" w:uiPriority="69"/>
+    <w:lsdException w:name="Dark List" w:uiPriority="70"/>
+    <w:lsdException w:name="Colorful Shading" w:uiPriority="71"/>
+    <w:lsdException w:name="Colorful List" w:uiPriority="72"/>
+    <w:lsdException w:name="Colorful Grid" w:uiPriority="73"/>
+    <w:lsdException w:name="Light Shading Accent 1" w:uiPriority="60"/>
+    <w:lsdException w:name="Light List Accent 1" w:uiPriority="61"/>
+    <w:lsdException w:name="Light Grid Accent 1" w:uiPriority="62"/>
+    <w:lsdException w:name="Medium Shading 1 Accent 1" w:uiPriority="63"/>
+    <w:lsdException w:name="Medium Shading 2 Accent 1" w:uiPriority="64"/>
+    <w:lsdException w:name="Medium List 1 Accent 1" w:uiPriority="65"/>
+    <w:lsdException w:name="Revision" w:semiHidden="1"/>
+    <w:lsdException w:name="List Paragraph" w:uiPriority="34" w:qFormat="1"/>
+    <w:lsdException w:name="Quote" w:uiPriority="29" w:qFormat="1"/>
+    <w:lsdException w:name="Intense Quote" w:uiPriority="30" w:qFormat="1"/>
+    <w:lsdException w:name="Medium List 2 Accent 1" w:uiPriority="66"/>
+    <w:lsdException w:name="Medium Grid 1 Accent 1" w:uiPriority="67"/>
+    <w:lsdException w:name="Medium Grid 2 Accent 1" w:uiPriority="68"/>
+    <w:lsdException w:name="Medium Grid 3 Accent 1" w:uiPriority="69"/>
+    <w:lsdException w:name="Dark List Accent 1" w:uiPriority="70"/>
+    <w:lsdException w:name="Colorful Shading Accent 1" w:uiPriority="71"/>
+    <w:lsdException w:name="Colorful List Accent 1" w:uiPriority="72"/>
+    <w:lsdException w:name="Colorful Grid Accent 1" w:uiPriority="73"/>
+    <w:lsdException w:name="Light Shading Accent 2" w:uiPriority="60"/>
+    <w:lsdException w:name="Light List Accent 2" w:uiPriority="61"/>
+    <w:lsdException w:name="Light Grid Accent 2" w:uiPriority="62"/>
+    <w:lsdException w:name="Medium Shading 1 Accent 2" w:uiPriority="63"/>
+    <w:lsdException w:name="Medium Shading 2 Accent 2" w:uiPriority="64"/>
+    <w:lsdException w:name="Medium List 1 Accent 2" w:uiPriority="65"/>
+    <w:lsdException w:name="Medium List 2 Accent 2" w:uiPriority="66"/>
+    <w:lsdException w:name="Medium Grid 1 Accent 2" w:uiPriority="67"/>
+    <w:lsdException w:name="Medium Grid 2 Accent 2" w:uiPriority="68"/>
+    <w:lsdException w:name="Medium Grid 3 Accent 2" w:uiPriority="69"/>
+    <w:lsdException w:name="Dark List Accent 2" w:uiPriority="70"/>
+    <w:lsdException w:name="Colorful Shading Accent 2" w:uiPriority="71"/>
+    <w:lsdException w:name="Colorful List Accent 2" w:uiPriority="72"/>
+    <w:lsdException w:name="Colorful Grid Accent 2" w:uiPriority="73"/>
+    <w:lsdException w:name="Light Shading Accent 3" w:uiPriority="60"/>
+    <w:lsdException w:name="Light List Accent 3" w:uiPriority="61"/>
+    <w:lsdException w:name="Light Grid Accent 3" w:uiPriority="62"/>
+    <w:lsdException w:name="Medium Shading 1 Accent 3" w:uiPriority="63"/>
+    <w:lsdException w:name="Medium Shading 2 Accent 3" w:uiPriority="64"/>
+    <w:lsdException w:name="Medium List 1 Accent 3" w:uiPriority="65"/>
+    <w:lsdException w:name="Medium List 2 Accent 3" w:uiPriority="66"/>
+    <w:lsdException w:name="Medium Grid 1 Accent 3" w:uiPriority="67"/>
+    <w:lsdException w:name="Medium Grid 2 Accent 3" w:uiPriority="68"/>
+    <w:lsdException w:name="Medium Grid 3 Accent 3" w:uiPriority="69"/>
+    <w:lsdException w:name="Dark List Accent 3" w:uiPriority="70"/>
+    <w:lsdException w:name="Colorful Shading Accent 3" w:uiPriority="71"/>
+    <w:lsdException w:name="Colorful List Accent 3" w:uiPriority="72"/>
+    <w:lsdException w:name="Colorful Grid Accent 3" w:uiPriority="73"/>
+    <w:lsdException w:name="Light Shading Accent 4" w:uiPriority="60"/>
+    <w:lsdException w:name="Light List Accent 4" w:uiPriority="61"/>
+    <w:lsdException w:name="Light Grid Accent 4" w:uiPriority="62"/>
+    <w:lsdException w:name="Medium Shading 1 Accent 4" w:uiPriority="63"/>
+    <w:lsdException w:name="Medium Shading 2 Accent 4" w:uiPriority="64"/>
+    <w:lsdException w:name="Medium List 1 Accent 4" w:uiPriority="65"/>
+    <w:lsdException w:name="Medium List 2 Accent 4" w:uiPriority="66"/>
+    <w:lsdException w:name="Medium Grid 1 Accent 4" w:uiPriority="67"/>
+    <w:lsdException w:name="Medium Grid 2 Accent 4" w:uiPriority="68"/>
+    <w:lsdException w:name="Medium Grid 3 Accent 4" w:uiPriority="69"/>
+    <w:lsdException w:name="Dark List Accent 4" w:uiPriority="70"/>
+    <w:lsdException w:name="Colorful Shading Accent 4" w:uiPriority="71"/>
+    <w:lsdException w:name="Colorful List Accent 4" w:uiPriority="72"/>
+    <w:lsdException w:name="Colorful Grid Accent 4" w:uiPriority="73"/>
+    <w:lsdException w:name="Light Shading Accent 5" w:uiPriority="60"/>
+    <w:lsdException w:name="Light List Accent 5" w:uiPriority="61"/>
+    <w:lsdException w:name="Light Grid Accent 5" w:uiPriority="62"/>
+    <w:lsdException w:name="Medium Shading 1 Accent 5" w:uiPriority="63"/>
+    <w:lsdException w:name="Medium Shading 2 Accent 5" w:uiPriority="64"/>
+    <w:lsdException w:name="Medium List 1 Accent 5" w:uiPriority="65"/>
+    <w:lsdException w:name="Medium List 2 Accent 5" w:uiPriority="66"/>
+    <w:lsdException w:name="Medium Grid 1 Accent 5" w:uiPriority="67"/>
+    <w:lsdException w:name="Medium Grid 2 Accent 5" w:uiPriority="68"/>
+    <w:lsdException w:name="Medium Grid 3 Accent 5" w:uiPriority="69"/>
+    <w:lsdException w:name="Dark List Accent 5" w:uiPriority="70"/>
+    <w:lsdException w:name="Colorful Shading Accent 5" w:uiPriority="71"/>
+    <w:lsdException w:name="Colorful List Accent 5" w:uiPriority="72"/>
+    <w:lsdException w:name="Colorful Grid Accent 5" w:uiPriority="73"/>
+    <w:lsdException w:name="Light Shading Accent 6" w:uiPriority="60"/>
+    <w:lsdException w:name="Light List Accent 6" w:uiPriority="61"/>
+    <w:lsdException w:name="Light Grid Accent 6" w:uiPriority="62"/>
+    <w:lsdException w:name="Medium Shading 1 Accent 6" w:uiPriority="63"/>
+    <w:lsdException w:name="Medium Shading 2 Accent 6" w:uiPriority="64"/>
+    <w:lsdException w:name="Medium List 1 Accent 6" w:uiPriority="65"/>
+    <w:lsdException w:name="Medium List 2 Accent 6" w:uiPriority="66"/>
+    <w:lsdException w:name="Medium Grid 1 Accent 6" w:uiPriority="67"/>
+    <w:lsdException w:name="Medium Grid 2 Accent 6" w:uiPriority="68"/>
+    <w:lsdException w:name="Medium Grid 3 Accent 6" w:uiPriority="69"/>
+    <w:lsdException w:name="Dark List Accent 6" w:uiPriority="70"/>
+    <w:lsdException w:name="Colorful Shading Accent 6" w:uiPriority="71"/>
+    <w:lsdException w:name="Colorful List Accent 6" w:uiPriority="72"/>
+    <w:lsdException w:name="Colorful Grid Accent 6" w:uiPriority="73"/>
+    <w:lsdException w:name="Subtle Emphasis" w:uiPriority="19" w:qFormat="1"/>
+    <w:lsdException w:name="Intense Emphasis" w:uiPriority="21" w:qFormat="1"/>
+    <w:lsdException w:name="Subtle Reference" w:uiPriority="31" w:qFormat="1"/>
+    <w:lsdException w:name="Intense Reference" w:uiPriority="32" w:qFormat="1"/>
+    <w:lsdException w:name="Book Title" w:uiPriority="33" w:qFormat="1"/>
+    <w:lsdException w:name="Bibliography" w:semiHidden="1" w:uiPriority="37" w:unhideWhenUsed="1"/>
+    <w:lsdException w:name="TOC Heading" w:semiHidden="1" w:uiPriority="39" w:unhideWhenUsed="1" w:qFormat="1"/>
+    <w:lsdException w:name="Plain Table 1" w:uiPriority="41"/>
+    <w:lsdException w:name="Plain Table 2" w:uiPriority="42"/>
+    <w:lsdException w:name="Plain Table 3" w:uiPriority="43"/>
+    <w:lsdException w:name="Plain Table 4" w:uiPriority="44"/>
+    <w:lsdException w:name="Plain Table 5" w:uiPriority="45"/>
+    <w:lsdException w:name="Grid Table Light" w:uiPriority="40"/>
+    <w:lsdException w:name="Grid Table 1 Light" w:uiPriority="46"/>
+    <w:lsdException w:name="Grid Table 2" w:uiPriority="47"/>
+    <w:lsdException w:name="Grid Table 3" w:uiPriority="48"/>
+    <w:lsdException w:name="Grid Table 4" w:uiPriority="49"/>
+    <w:lsdException w:name="Grid Table 5 Dark" w:uiPriority="50"/>
+    <w:lsdException w:name="Grid Table 6 Colorful" w:uiPriority="51"/>
+    <w:lsdException w:name="Grid Table 7 Colorful" w:uiPriority="52"/>
+    <w:lsdException w:name="Grid Table 1 Light Accent 1" w:uiPriority="46"/>
+    <w:lsdException w:name="Grid Table 2 Accent 1" w:uiPriority="47"/>
+    <w:lsdException w:name="Grid Table 3 Accent 1" w:uiPriority="48"/>
+    <w:lsdException w:name="Grid Table 4 Accent 1" w:uiPriority="49"/>
+    <w:lsdException w:name="Grid Table 5 Dark Accent 1" w:uiPriority="50"/>
+    <w:lsdException w:name="Grid Table 6 Colorful Accent 1" w:uiPriority="51"/>
+    <w:lsdException w:name="Grid Table 7 Colorful Accent 1" w:uiPriority="52"/>
+    <w:lsdException w:name="Grid Table 1 Light Accent 2" w:uiPriority="46"/>
+    <w:lsdException w:name="Grid Table 2 Accent 2" w:uiPriority="47"/>
+    <w:lsdException w:name="Grid Table 3 Accent 2" w:uiPriority="48"/>
+    <w:lsdException w:name="Grid Table 4 Accent 2" w:uiPriority="49"/>
+    <w:lsdException w:name="Grid Table 5 Dark Accent 2" w:uiPriority="50"/>
+    <w:lsdException w:name="Grid Table 6 Colorful Accent 2" w:uiPriority="51"/>
+    <w:lsdException w:name="Grid Table 7 Colorful Accent 2" w:uiPriority="52"/>
+    <w:lsdException w:name="Grid Table 1 Light Accent 3" w:uiPriority="46"/>
+    <w:lsdException w:name="Grid Table 2 Accent 3" w:uiPriority="47"/>
+    <w:lsdException w:name="Grid Table 3 Accent 3" w:uiPriority="48"/>
+    <w:lsdException w:name="Grid Table 4 Accent 3" w:uiPriority="49"/>
+    <w:lsdException w:name="Grid Table 5 Dark Accent 3" w:uiPriority="50"/>
+    <w:lsdException w:name="Grid Table 6 Colorful Accent 3" w:uiPriority="51"/>
+    <w:lsdException w:name="Grid Table 7 Colorful Accent 3" w:uiPriority="52"/>
+    <w:lsdException w:name="Grid Table 1 Light Accent 4" w:uiPriority="46"/>
+    <w:lsdException w:name="Grid Table 2 Accent 4" w:uiPriority="47"/>
+    <w:lsdException w:name="Grid Table 3 Accent 4" w:uiPriority="48"/>
+    <w:lsdException w:name="Grid Table 4 Accent 4" w:uiPriority="49"/>
+    <w:lsdException w:name="Grid Table 5 Dark Accent 4" w:uiPriority="50"/>
+    <w:lsdException w:name="Grid Table 6 Colorful Accent 4" w:uiPriority="51"/>
+    <w:lsdException w:name="Grid Table 7 Colorful Accent 4" w:uiPriority="52"/>
+    <w:lsdException w:name="Grid Table 1 Light Accent 5" w:uiPriority="46"/>
+    <w:lsdException w:name="Grid Table 2 Accent 5" w:uiPriority="47"/>
+    <w:lsdException w:name="Grid Table 3 Accent 5" w:uiPriority="48"/>
+    <w:lsdException w:name="Grid Table 4 Accent 5" w:uiPriority="49"/>
+    <w:lsdException w:name="Grid Table 5 Dark Accent 5" w:uiPriority="50"/>
+    <w:lsdException w:name="Grid Table 6 Colorful Accent 5" w:uiPriority="51"/>
+    <w:lsdException w:name="Grid Table 7 Colorful Accent 5" w:uiPriority="52"/>
+    <w:lsdException w:name="Grid Table 1 Light Accent 6" w:uiPriority="46"/>
+    <w:lsdException w:name="Grid Table 2 Accent 6" w:uiPriority="47"/>
+    <w:lsdException w:name="Grid Table 3 Accent 6" w:uiPriority="48"/>
+    <w:lsdException w:name="Grid Table 4 Accent 6" w:uiPriority="49"/>
+    <w:lsdException w:name="Grid Table 5 Dark Accent 6" w:uiPriority="50"/>
+    <w:lsdException w:name="Grid Table 6 Colorful Accent 6" w:uiPriority="51"/>
+    <w:lsdException w:name="Grid Table 7 Colorful Accent 6" w:uiPriority="52"/>
+    <w:lsdException w:name="List Table 1 Light" w:uiPriority="46"/>
+    <w:lsdException w:name="List Table 2" w:uiPriority="47"/>
+    <w:lsdException w:name="List Table 3" w:uiPriority="48"/>
+    <w:lsdException w:name="List Table 4" w:uiPriority="49"/>
+    <w:lsdException w:name="List Table 5 Dark" w:uiPriority="50"/>
+    <w:lsdException w:name="List Table 6 Colorful" w:uiPriority="51"/>
+    <w:lsdException w:name="List Table 7 Colorful" w:uiPriority="52"/>
+    <w:lsdException w:name="List Table 1 Light Accent 1" w:uiPriority="46"/>
+    <w:lsdException w:name="List Table 2 Accent 1" w:uiPriority="47"/>
+    <w:lsdException w:name="List Table 3 Accent 1" w:uiPriority="48"/>
+    <w:lsdException w:name="List Table 4 Accent 1" w:uiPriority="49"/>
+    <w:lsdException w:name="List Table 5 Dark Accent 1" w:uiPriority="50"/>
+    <w:lsdException w:name="List Table 6 Colorful Accent 1" w:uiPriority="51"/>
+    <w:lsdException w:name="List Table 7 Colorful Accent 1" w:uiPriority="52"/>
+    <w:lsdException w:name="List Table 1 Light Accent 2" w:uiPriority="46"/>
+    <w:lsdException w:name="List Table 2 Accent 2" w:uiPriority="47"/>
+    <w:lsdException w:name="List Table 3 Accent 2" w:uiPriority="48"/>
+    <w:lsdException w:name="List Table 4 Accent 2" w:uiPriority="49"/>
+    <w:lsdException w:name="List Table 5 Dark Accent 2" w:uiPriority="50"/>
+    <w:lsdException w:name="List Table 6 Colorful Accent 2" w:uiPriority="51"/>
+    <w:lsdException w:name="List Table 7 Colorful Accent 2" w:uiPriority="52"/>
+    <w:lsdException w:name="List Table 1 Light Accent 3" w:uiPriority="46"/>
+    <w:lsdException w:name="List Table 2 Accent 3" w:uiPriority="47"/>
+    <w:lsdException w:name="List Table 3 Accent 3" w:uiPriority="48"/>
+    <w:lsdException w:name="List Table 4 Accent 3" w:uiPriority="49"/>
+    <w:lsdException w:name="List Table 5 Dark Accent 3" w:uiPriority="50"/>
+    <w:lsdException w:name="List Table 6 Colorful Accent 3" w:uiPriority="51"/>
+    <w:lsdException w:name="List Table 7 Colorful Accent 3" w:uiPriority="52"/>
+    <w:lsdException w:name="List Table 1 Light Accent 4" w:uiPriority="46"/>
+    <w:lsdException w:name="List Table 2 Accent 4" w:uiPriority="47"/>
+    <w:lsdException w:name="List Table 3 Accent 4" w:uiPriority="48"/>
+    <w:lsdException w:name="List Table 4 Accent 4" w:uiPriority="49"/>
+    <w:lsdException w:name="List Table 5 Dark Accent 4" w:uiPriority="50"/>
+    <w:lsdException w:name="List Table 6 Colorful Accent 4" w:uiPriority="51"/>
+    <w:lsdException w:name="List Table 7 Colorful Accent 4" w:uiPriority="52"/>
+    <w:lsdException w:name="List Table 1 Light Accent 5" w:uiPriority="46"/>
+    <w:lsdException w:name="List Table 2 Accent 5" w:uiPriority="47"/>
+    <w:lsdException w:name="List Table 3 Accent 5" w:uiPriority="48"/>
+    <w:lsdException w:name="List Table 4 Accent 5" w:uiPriority="49"/>
+    <w:lsdException w:name="List Table 5 Dark Accent 5" w:uiPriority="50"/>
+    <w:lsdException w:name="List Table 6 Colorful Accent 5" w:uiPriority="51"/>
+    <w:lsdException w:name="List Table 7 Colorful Accent 5" w:uiPriority="52"/>
+    <w:lsdException w:name="List Table 1 Light Accent 6" w:uiPriority="46"/>
+    <w:lsdException w:name="List Table 2 Accent 6" w:uiPriority="47"/>
+    <w:lsdException w:name="List Table 3 Accent 6" w:uiPriority="48"/>
+    <w:lsdException w:name="List Table 4 Accent 6" w:uiPriority="49"/>
+    <w:lsdException w:name="List Table 5 Dark Accent 6" w:uiPriority="50"/>
+    <w:lsdException w:name="List Table 6 Colorful Accent 6" w:uiPriority="51"/>
+    <w:lsdException w:name="List Table 7 Colorful Accent 6" w:uiPriority="52"/>
+    <w:lsdException w:name="Mention" w:semiHidden="1" w:unhideWhenUsed="1"/>
+    <w:lsdException w:name="Smart Hyperlink" w:semiHidden="1" w:unhideWhenUsed="1"/>
+    <w:lsdException w:name="Hashtag" w:semiHidden="1" w:unhideWhenUsed="1"/>
+    <w:lsdException w:name="Unresolved Mention" w:semiHidden="1" w:unhideWhenUsed="1"/>
   </w:latentStyles>
   <w:style w:type="paragraph" w:default="1" w:styleId="Normal">
     <w:name w:val="Normal"/>
@@ -1022,7 +1298,6 @@
   <w:style w:type="character" w:default="1" w:styleId="DefaultParagraphFont">
     <w:name w:val="Default Paragraph Font"/>
     <w:uiPriority w:val="1"/>
-    <w:semiHidden/>
     <w:unhideWhenUsed/>
   </w:style>
   <w:style w:type="table" w:default="1" w:styleId="TableNormal">
@@ -1030,7 +1305,6 @@
     <w:uiPriority w:val="99"/>
     <w:semiHidden/>
     <w:unhideWhenUsed/>
-    <w:qFormat/>
     <w:tblPr>
       <w:tblInd w:w="0" w:type="dxa"/>
       <w:tblCellMar>
@@ -1380,7 +1654,7 @@
   <a:extraClrSchemeLst/>
   <a:extLst>
     <a:ext uri="{05A4C25C-085E-4340-85A3-A5531E510DB2}">
-      <thm15:themeFamily xmlns:thm15="http://schemas.microsoft.com/office/thememl/2012/main" xmlns="" name="Office Theme" id="{62F939B6-93AF-4DB8-9C6B-D6C7DFDC589F}" vid="{4A3C46E8-61CC-4603-A589-7422A47A8E4A}"/>
+      <thm15:themeFamily xmlns:thm15="http://schemas.microsoft.com/office/thememl/2012/main" name="Office Theme" id="{62F939B6-93AF-4DB8-9C6B-D6C7DFDC589F}" vid="{4A3C46E8-61CC-4603-A589-7422A47A8E4A}"/>
     </a:ext>
   </a:extLst>
 </a:theme>

</xml_diff>

<commit_message>
4.3 E and A
</commit_message>
<xml_diff>
--- a/TalkBox/Documentation/Requirements.docx
+++ b/TalkBox/Documentation/Requirements.docx
@@ -740,6 +740,87 @@
         </w:rPr>
         <w:t xml:space="preserve">This product will also be very efficient at its use. It will provide much more features than the current technology used. It will give the user more functionality like recording sounds that they would like to use. </w:t>
       </w:r>
+    </w:p>
+    <w:p>
+      <w:pPr>
+        <w:pStyle w:val="ListParagraph"/>
+        <w:ind w:left="1140"/>
+        <w:rPr>
+          <w:sz w:val="24"/>
+          <w:szCs w:val="24"/>
+        </w:rPr>
+      </w:pPr>
+    </w:p>
+    <w:p>
+      <w:pPr>
+        <w:pStyle w:val="ListParagraph"/>
+        <w:numPr>
+          <w:ilvl w:val="1"/>
+          <w:numId w:val="2"/>
+        </w:numPr>
+        <w:rPr>
+          <w:b/>
+          <w:bCs/>
+          <w:sz w:val="28"/>
+          <w:szCs w:val="28"/>
+        </w:rPr>
+      </w:pPr>
+      <w:r>
+        <w:rPr>
+          <w:b/>
+          <w:bCs/>
+          <w:sz w:val="28"/>
+          <w:szCs w:val="28"/>
+        </w:rPr>
+        <w:t>Ease and Adaptability</w:t>
+      </w:r>
+    </w:p>
+    <w:p>
+      <w:pPr>
+        <w:pStyle w:val="ListParagraph"/>
+        <w:ind w:left="1140"/>
+        <w:rPr>
+          <w:sz w:val="24"/>
+          <w:szCs w:val="24"/>
+        </w:rPr>
+      </w:pPr>
+      <w:r>
+        <w:rPr>
+          <w:sz w:val="24"/>
+          <w:szCs w:val="24"/>
+        </w:rPr>
+        <w:t xml:space="preserve">This product is very easy to use and is very interactive. The user will be able to adapt to it very quickly. The product can be used by anyone, who has never used technology before even making it becoming popular among potential users. </w:t>
+      </w:r>
+    </w:p>
+    <w:p>
+      <w:pPr>
+        <w:pStyle w:val="ListParagraph"/>
+        <w:ind w:left="1140"/>
+        <w:rPr>
+          <w:b/>
+          <w:bCs/>
+          <w:sz w:val="28"/>
+          <w:szCs w:val="28"/>
+        </w:rPr>
+      </w:pPr>
+    </w:p>
+    <w:p>
+      <w:pPr>
+        <w:pStyle w:val="ListParagraph"/>
+        <w:ind w:left="420"/>
+        <w:rPr>
+          <w:sz w:val="24"/>
+          <w:szCs w:val="24"/>
+        </w:rPr>
+      </w:pPr>
+    </w:p>
+    <w:p>
+      <w:pPr>
+        <w:rPr>
+          <w:sz w:val="24"/>
+          <w:szCs w:val="24"/>
+        </w:rPr>
+      </w:pPr>
     </w:p>
     <w:p>
       <w:pPr>

</xml_diff>

<commit_message>
PV - error fixed
</commit_message>
<xml_diff>
--- a/TalkBox/Documentation/Requirements.docx
+++ b/TalkBox/Documentation/Requirements.docx
@@ -903,27 +903,7 @@
           <w:szCs w:val="24"/>
           <w:lang w:val="en-US"/>
         </w:rPr>
-        <w:t xml:space="preserve"> to be an aid for the users and their caregivers. It will provide both the parties with different communication options whether it </w:t>
-      </w:r>
-      <w:proofErr w:type="gramStart"/>
-      <w:r>
-        <w:rPr>
-          <w:rFonts w:cs="Calibri"/>
-          <w:sz w:val="24"/>
-          <w:szCs w:val="24"/>
-          <w:lang w:val="en-US"/>
-        </w:rPr>
-        <w:t>be</w:t>
-      </w:r>
-      <w:proofErr w:type="gramEnd"/>
-      <w:r>
-        <w:rPr>
-          <w:rFonts w:cs="Calibri"/>
-          <w:sz w:val="24"/>
-          <w:szCs w:val="24"/>
-          <w:lang w:val="en-US"/>
-        </w:rPr>
-        <w:t xml:space="preserve"> the prerecorded sounds for them to use with ease or the capability to record their own audio and be able to store it in their library. </w:t>
+        <w:t xml:space="preserve"> to be an aid for the users and their caregivers. It will provide both the parties with different communication options whether it is the prerecorded sounds for them to use with ease or the capability to record their own audio and be able to store it in their library. </w:t>
       </w:r>
       <w:r>
         <w:rPr>

</xml_diff>

<commit_message>
Base Functionality - Modified By Yonis and Eric
</commit_message>
<xml_diff>
--- a/TalkBox/Documentation/Requirements.docx
+++ b/TalkBox/Documentation/Requirements.docx
@@ -748,6 +748,36 @@
     <w:p>
       <w:pPr>
         <w:pStyle w:val="ListParagraph"/>
+        <w:ind w:left="1140"/>
+        <w:rPr>
+          <w:sz w:val="24"/>
+          <w:szCs w:val="24"/>
+        </w:rPr>
+      </w:pPr>
+    </w:p>
+    <w:p>
+      <w:pPr>
+        <w:pStyle w:val="ListParagraph"/>
+        <w:ind w:left="1140"/>
+        <w:rPr>
+          <w:sz w:val="24"/>
+          <w:szCs w:val="24"/>
+        </w:rPr>
+      </w:pPr>
+    </w:p>
+    <w:p>
+      <w:pPr>
+        <w:pStyle w:val="ListParagraph"/>
+        <w:ind w:left="1140"/>
+        <w:rPr>
+          <w:sz w:val="24"/>
+          <w:szCs w:val="24"/>
+        </w:rPr>
+      </w:pPr>
+    </w:p>
+    <w:p>
+      <w:pPr>
+        <w:pStyle w:val="ListParagraph"/>
         <w:numPr>
           <w:ilvl w:val="1"/>
           <w:numId w:val="2"/>
@@ -766,6 +796,7 @@
           <w:sz w:val="28"/>
           <w:szCs w:val="28"/>
         </w:rPr>
+        <w:lastRenderedPageBreak/>
         <w:t>Ease and Adaptability</w:t>
       </w:r>
     </w:p>
@@ -783,25 +814,12 @@
           <w:sz w:val="24"/>
           <w:szCs w:val="24"/>
         </w:rPr>
-        <w:lastRenderedPageBreak/>
         <w:t xml:space="preserve">This product is very easy to use and is very interactive. The user will be able to adapt to it very quickly. The product can be used by anyone, who has never used technology before even making it becoming popular among potential users. </w:t>
       </w:r>
     </w:p>
     <w:p>
       <w:pPr>
         <w:pStyle w:val="ListParagraph"/>
-        <w:ind w:left="1140"/>
-        <w:rPr>
-          <w:b/>
-          <w:bCs/>
-          <w:sz w:val="28"/>
-          <w:szCs w:val="28"/>
-        </w:rPr>
-      </w:pPr>
-    </w:p>
-    <w:p>
-      <w:pPr>
-        <w:pStyle w:val="ListParagraph"/>
         <w:ind w:left="420"/>
         <w:rPr>
           <w:sz w:val="24"/>
@@ -932,6 +950,436 @@
           <w:szCs w:val="28"/>
         </w:rPr>
         <w:t>6.1 Priority</w:t>
+      </w:r>
+    </w:p>
+    <w:p>
+      <w:pPr>
+        <w:ind w:left="720"/>
+        <w:rPr>
+          <w:sz w:val="24"/>
+          <w:szCs w:val="24"/>
+        </w:rPr>
+      </w:pPr>
+      <w:r>
+        <w:rPr>
+          <w:sz w:val="24"/>
+          <w:szCs w:val="24"/>
+        </w:rPr>
+        <w:t xml:space="preserve">The following are the major functionality of the </w:t>
+      </w:r>
+      <w:proofErr w:type="spellStart"/>
+      <w:r>
+        <w:rPr>
+          <w:sz w:val="24"/>
+          <w:szCs w:val="24"/>
+        </w:rPr>
+        <w:t>TalkBox</w:t>
+      </w:r>
+      <w:proofErr w:type="spellEnd"/>
+      <w:r>
+        <w:rPr>
+          <w:sz w:val="24"/>
+          <w:szCs w:val="24"/>
+        </w:rPr>
+        <w:t xml:space="preserve"> that it must </w:t>
+      </w:r>
+      <w:proofErr w:type="gramStart"/>
+      <w:r>
+        <w:rPr>
+          <w:sz w:val="24"/>
+          <w:szCs w:val="24"/>
+        </w:rPr>
+        <w:t>perform :</w:t>
+      </w:r>
+      <w:proofErr w:type="gramEnd"/>
+    </w:p>
+    <w:p>
+      <w:pPr>
+        <w:pStyle w:val="ListParagraph"/>
+        <w:numPr>
+          <w:ilvl w:val="0"/>
+          <w:numId w:val="3"/>
+        </w:numPr>
+        <w:rPr>
+          <w:sz w:val="24"/>
+          <w:szCs w:val="24"/>
+        </w:rPr>
+      </w:pPr>
+      <w:r>
+        <w:rPr>
+          <w:sz w:val="24"/>
+          <w:szCs w:val="24"/>
+        </w:rPr>
+        <w:t xml:space="preserve">The </w:t>
+      </w:r>
+      <w:proofErr w:type="spellStart"/>
+      <w:r>
+        <w:rPr>
+          <w:sz w:val="24"/>
+          <w:szCs w:val="24"/>
+        </w:rPr>
+        <w:t>TalkBox</w:t>
+      </w:r>
+      <w:proofErr w:type="spellEnd"/>
+      <w:r>
+        <w:rPr>
+          <w:sz w:val="24"/>
+          <w:szCs w:val="24"/>
+        </w:rPr>
+        <w:t xml:space="preserve"> should be able to make buttons according to the input number of buttons given by the user. </w:t>
+      </w:r>
+    </w:p>
+    <w:p>
+      <w:pPr>
+        <w:pStyle w:val="ListParagraph"/>
+        <w:numPr>
+          <w:ilvl w:val="0"/>
+          <w:numId w:val="3"/>
+        </w:numPr>
+        <w:rPr>
+          <w:sz w:val="24"/>
+          <w:szCs w:val="24"/>
+        </w:rPr>
+      </w:pPr>
+      <w:r>
+        <w:rPr>
+          <w:sz w:val="24"/>
+          <w:szCs w:val="24"/>
+        </w:rPr>
+        <w:t xml:space="preserve">The </w:t>
+      </w:r>
+      <w:proofErr w:type="spellStart"/>
+      <w:r>
+        <w:rPr>
+          <w:sz w:val="24"/>
+          <w:szCs w:val="24"/>
+        </w:rPr>
+        <w:t>TalkBox</w:t>
+      </w:r>
+      <w:proofErr w:type="spellEnd"/>
+      <w:r>
+        <w:rPr>
+          <w:sz w:val="24"/>
+          <w:szCs w:val="24"/>
+        </w:rPr>
+        <w:t xml:space="preserve"> must have some pre-recorded audios.</w:t>
+      </w:r>
+    </w:p>
+    <w:p>
+      <w:pPr>
+        <w:pStyle w:val="ListParagraph"/>
+        <w:numPr>
+          <w:ilvl w:val="0"/>
+          <w:numId w:val="3"/>
+        </w:numPr>
+        <w:rPr>
+          <w:sz w:val="24"/>
+          <w:szCs w:val="24"/>
+        </w:rPr>
+      </w:pPr>
+      <w:r>
+        <w:rPr>
+          <w:sz w:val="24"/>
+          <w:szCs w:val="24"/>
+        </w:rPr>
+        <w:t xml:space="preserve">The </w:t>
+      </w:r>
+      <w:proofErr w:type="spellStart"/>
+      <w:r>
+        <w:rPr>
+          <w:sz w:val="24"/>
+          <w:szCs w:val="24"/>
+        </w:rPr>
+        <w:t>TalkBox</w:t>
+      </w:r>
+      <w:proofErr w:type="spellEnd"/>
+      <w:r>
+        <w:rPr>
+          <w:sz w:val="24"/>
+          <w:szCs w:val="24"/>
+        </w:rPr>
+        <w:t xml:space="preserve"> must allow the user to select the pre-recorded audios and assign them to the buttons.</w:t>
+      </w:r>
+    </w:p>
+    <w:p>
+      <w:pPr>
+        <w:pStyle w:val="ListParagraph"/>
+        <w:numPr>
+          <w:ilvl w:val="0"/>
+          <w:numId w:val="3"/>
+        </w:numPr>
+        <w:rPr>
+          <w:sz w:val="24"/>
+          <w:szCs w:val="24"/>
+        </w:rPr>
+      </w:pPr>
+      <w:r>
+        <w:rPr>
+          <w:sz w:val="24"/>
+          <w:szCs w:val="24"/>
+        </w:rPr>
+        <w:t xml:space="preserve">The </w:t>
+      </w:r>
+      <w:proofErr w:type="spellStart"/>
+      <w:r>
+        <w:rPr>
+          <w:sz w:val="24"/>
+          <w:szCs w:val="24"/>
+        </w:rPr>
+        <w:t>TalkBox</w:t>
+      </w:r>
+      <w:proofErr w:type="spellEnd"/>
+      <w:r>
+        <w:rPr>
+          <w:sz w:val="24"/>
+          <w:szCs w:val="24"/>
+        </w:rPr>
+        <w:t xml:space="preserve"> must allow the user to create a profile and synchronize the buttons and sounds in that profile. </w:t>
+      </w:r>
+    </w:p>
+    <w:p>
+      <w:pPr>
+        <w:pStyle w:val="ListParagraph"/>
+        <w:numPr>
+          <w:ilvl w:val="0"/>
+          <w:numId w:val="3"/>
+        </w:numPr>
+        <w:rPr>
+          <w:sz w:val="24"/>
+          <w:szCs w:val="24"/>
+        </w:rPr>
+      </w:pPr>
+      <w:r>
+        <w:rPr>
+          <w:sz w:val="24"/>
+          <w:szCs w:val="24"/>
+        </w:rPr>
+        <w:t xml:space="preserve">The </w:t>
+      </w:r>
+      <w:proofErr w:type="spellStart"/>
+      <w:r>
+        <w:rPr>
+          <w:sz w:val="24"/>
+          <w:szCs w:val="24"/>
+        </w:rPr>
+        <w:t>TalkBox</w:t>
+      </w:r>
+      <w:proofErr w:type="spellEnd"/>
+      <w:r>
+        <w:rPr>
+          <w:sz w:val="24"/>
+          <w:szCs w:val="24"/>
+        </w:rPr>
+        <w:t xml:space="preserve"> should let the user record and save their own/personal audio files.</w:t>
+      </w:r>
+    </w:p>
+    <w:p>
+      <w:pPr>
+        <w:pStyle w:val="ListParagraph"/>
+        <w:numPr>
+          <w:ilvl w:val="0"/>
+          <w:numId w:val="3"/>
+        </w:numPr>
+        <w:rPr>
+          <w:sz w:val="24"/>
+          <w:szCs w:val="24"/>
+        </w:rPr>
+      </w:pPr>
+      <w:r>
+        <w:rPr>
+          <w:sz w:val="24"/>
+          <w:szCs w:val="24"/>
+        </w:rPr>
+        <w:t xml:space="preserve">The </w:t>
+      </w:r>
+      <w:proofErr w:type="spellStart"/>
+      <w:r>
+        <w:rPr>
+          <w:sz w:val="24"/>
+          <w:szCs w:val="24"/>
+        </w:rPr>
+        <w:t>TalkBox</w:t>
+      </w:r>
+      <w:proofErr w:type="spellEnd"/>
+      <w:r>
+        <w:rPr>
+          <w:sz w:val="24"/>
+          <w:szCs w:val="24"/>
+        </w:rPr>
+        <w:t xml:space="preserve"> must allow the user to launch their profile and play their audios by clicking the button. </w:t>
+      </w:r>
+    </w:p>
+    <w:p>
+      <w:pPr>
+        <w:pStyle w:val="ListParagraph"/>
+        <w:numPr>
+          <w:ilvl w:val="0"/>
+          <w:numId w:val="3"/>
+        </w:numPr>
+        <w:rPr>
+          <w:sz w:val="24"/>
+          <w:szCs w:val="24"/>
+        </w:rPr>
+      </w:pPr>
+      <w:r>
+        <w:rPr>
+          <w:sz w:val="24"/>
+          <w:szCs w:val="24"/>
+        </w:rPr>
+        <w:t xml:space="preserve">The </w:t>
+      </w:r>
+      <w:proofErr w:type="spellStart"/>
+      <w:r>
+        <w:rPr>
+          <w:sz w:val="24"/>
+          <w:szCs w:val="24"/>
+        </w:rPr>
+        <w:t>Talkox</w:t>
+      </w:r>
+      <w:proofErr w:type="spellEnd"/>
+      <w:r>
+        <w:rPr>
+          <w:sz w:val="24"/>
+          <w:szCs w:val="24"/>
+        </w:rPr>
+        <w:t xml:space="preserve"> must be very easy to use for both the patient and their caregiver. </w:t>
+      </w:r>
+    </w:p>
+    <w:p>
+      <w:pPr>
+        <w:pStyle w:val="ListParagraph"/>
+        <w:numPr>
+          <w:ilvl w:val="0"/>
+          <w:numId w:val="3"/>
+        </w:numPr>
+        <w:rPr>
+          <w:sz w:val="24"/>
+          <w:szCs w:val="24"/>
+        </w:rPr>
+      </w:pPr>
+      <w:r>
+        <w:rPr>
+          <w:sz w:val="24"/>
+          <w:szCs w:val="24"/>
+        </w:rPr>
+        <w:t xml:space="preserve">The </w:t>
+      </w:r>
+      <w:proofErr w:type="spellStart"/>
+      <w:r>
+        <w:rPr>
+          <w:sz w:val="24"/>
+          <w:szCs w:val="24"/>
+        </w:rPr>
+        <w:t>TalkBox</w:t>
+      </w:r>
+      <w:proofErr w:type="spellEnd"/>
+      <w:r>
+        <w:rPr>
+          <w:sz w:val="24"/>
+          <w:szCs w:val="24"/>
+        </w:rPr>
+        <w:t xml:space="preserve"> must have a very short setup and execution time.</w:t>
+      </w:r>
+    </w:p>
+    <w:p>
+      <w:pPr>
+        <w:pStyle w:val="ListParagraph"/>
+        <w:numPr>
+          <w:ilvl w:val="0"/>
+          <w:numId w:val="3"/>
+        </w:numPr>
+        <w:rPr>
+          <w:sz w:val="24"/>
+          <w:szCs w:val="24"/>
+        </w:rPr>
+      </w:pPr>
+      <w:r>
+        <w:rPr>
+          <w:sz w:val="24"/>
+          <w:szCs w:val="24"/>
+        </w:rPr>
+        <w:t xml:space="preserve">The </w:t>
+      </w:r>
+      <w:proofErr w:type="spellStart"/>
+      <w:r>
+        <w:rPr>
+          <w:sz w:val="24"/>
+          <w:szCs w:val="24"/>
+        </w:rPr>
+        <w:t>TalkBox</w:t>
+      </w:r>
+      <w:proofErr w:type="spellEnd"/>
+      <w:r>
+        <w:rPr>
+          <w:sz w:val="24"/>
+          <w:szCs w:val="24"/>
+        </w:rPr>
+        <w:t xml:space="preserve"> must be interactive to increase the adaptability of the device.</w:t>
+      </w:r>
+    </w:p>
+    <w:p>
+      <w:pPr>
+        <w:ind w:left="720"/>
+        <w:rPr>
+          <w:b/>
+          <w:bCs/>
+          <w:sz w:val="28"/>
+          <w:szCs w:val="28"/>
+        </w:rPr>
+      </w:pPr>
+      <w:r>
+        <w:rPr>
+          <w:b/>
+          <w:bCs/>
+          <w:sz w:val="28"/>
+          <w:szCs w:val="28"/>
+        </w:rPr>
+        <w:t xml:space="preserve">6.2 Requirement Category </w:t>
+      </w:r>
+      <w:proofErr w:type="gramStart"/>
+      <w:r>
+        <w:rPr>
+          <w:b/>
+          <w:bCs/>
+          <w:sz w:val="28"/>
+          <w:szCs w:val="28"/>
+        </w:rPr>
+        <w:t>1 :</w:t>
+      </w:r>
+      <w:proofErr w:type="gramEnd"/>
+      <w:r>
+        <w:rPr>
+          <w:b/>
+          <w:bCs/>
+          <w:sz w:val="28"/>
+          <w:szCs w:val="28"/>
+        </w:rPr>
+        <w:t xml:space="preserve"> Ability to make buttons</w:t>
+      </w:r>
+    </w:p>
+    <w:p>
+      <w:pPr>
+        <w:ind w:left="720"/>
+        <w:rPr>
+          <w:sz w:val="24"/>
+          <w:szCs w:val="24"/>
+        </w:rPr>
+      </w:pPr>
+      <w:r>
+        <w:rPr>
+          <w:b/>
+          <w:bCs/>
+          <w:sz w:val="28"/>
+          <w:szCs w:val="28"/>
+        </w:rPr>
+        <w:tab/>
+      </w:r>
+      <w:r>
+        <w:rPr>
+          <w:sz w:val="24"/>
+          <w:szCs w:val="24"/>
+        </w:rPr>
+        <w:t xml:space="preserve">In order to fulfil this requirement </w:t>
       </w:r>
     </w:p>
     <w:p>
@@ -1116,6 +1564,95 @@
     </w:lvl>
   </w:abstractNum>
   <w:abstractNum w:abstractNumId="1">
+    <w:nsid w:val="38863454"/>
+    <w:multiLevelType w:val="hybridMultilevel"/>
+    <w:tmpl w:val="E8D25BC6"/>
+    <w:lvl w:ilvl="0" w:tplc="AA28747A">
+      <w:start w:val="1"/>
+      <w:numFmt w:val="decimal"/>
+      <w:lvlText w:val="%1."/>
+      <w:lvlJc w:val="left"/>
+      <w:pPr>
+        <w:ind w:left="1080" w:hanging="360"/>
+      </w:pPr>
+      <w:rPr>
+        <w:rFonts w:hint="default"/>
+      </w:rPr>
+    </w:lvl>
+    <w:lvl w:ilvl="1" w:tplc="04090019" w:tentative="1">
+      <w:start w:val="1"/>
+      <w:numFmt w:val="lowerLetter"/>
+      <w:lvlText w:val="%2."/>
+      <w:lvlJc w:val="left"/>
+      <w:pPr>
+        <w:ind w:left="1800" w:hanging="360"/>
+      </w:pPr>
+    </w:lvl>
+    <w:lvl w:ilvl="2" w:tplc="0409001B" w:tentative="1">
+      <w:start w:val="1"/>
+      <w:numFmt w:val="lowerRoman"/>
+      <w:lvlText w:val="%3."/>
+      <w:lvlJc w:val="right"/>
+      <w:pPr>
+        <w:ind w:left="2520" w:hanging="180"/>
+      </w:pPr>
+    </w:lvl>
+    <w:lvl w:ilvl="3" w:tplc="0409000F" w:tentative="1">
+      <w:start w:val="1"/>
+      <w:numFmt w:val="decimal"/>
+      <w:lvlText w:val="%4."/>
+      <w:lvlJc w:val="left"/>
+      <w:pPr>
+        <w:ind w:left="3240" w:hanging="360"/>
+      </w:pPr>
+    </w:lvl>
+    <w:lvl w:ilvl="4" w:tplc="04090019" w:tentative="1">
+      <w:start w:val="1"/>
+      <w:numFmt w:val="lowerLetter"/>
+      <w:lvlText w:val="%5."/>
+      <w:lvlJc w:val="left"/>
+      <w:pPr>
+        <w:ind w:left="3960" w:hanging="360"/>
+      </w:pPr>
+    </w:lvl>
+    <w:lvl w:ilvl="5" w:tplc="0409001B" w:tentative="1">
+      <w:start w:val="1"/>
+      <w:numFmt w:val="lowerRoman"/>
+      <w:lvlText w:val="%6."/>
+      <w:lvlJc w:val="right"/>
+      <w:pPr>
+        <w:ind w:left="4680" w:hanging="180"/>
+      </w:pPr>
+    </w:lvl>
+    <w:lvl w:ilvl="6" w:tplc="0409000F" w:tentative="1">
+      <w:start w:val="1"/>
+      <w:numFmt w:val="decimal"/>
+      <w:lvlText w:val="%7."/>
+      <w:lvlJc w:val="left"/>
+      <w:pPr>
+        <w:ind w:left="5400" w:hanging="360"/>
+      </w:pPr>
+    </w:lvl>
+    <w:lvl w:ilvl="7" w:tplc="04090019" w:tentative="1">
+      <w:start w:val="1"/>
+      <w:numFmt w:val="lowerLetter"/>
+      <w:lvlText w:val="%8."/>
+      <w:lvlJc w:val="left"/>
+      <w:pPr>
+        <w:ind w:left="6120" w:hanging="360"/>
+      </w:pPr>
+    </w:lvl>
+    <w:lvl w:ilvl="8" w:tplc="0409001B" w:tentative="1">
+      <w:start w:val="1"/>
+      <w:numFmt w:val="lowerRoman"/>
+      <w:lvlText w:val="%9."/>
+      <w:lvlJc w:val="right"/>
+      <w:pPr>
+        <w:ind w:left="6840" w:hanging="180"/>
+      </w:pPr>
+    </w:lvl>
+  </w:abstractNum>
+  <w:abstractNum w:abstractNumId="2">
     <w:nsid w:val="54D250A5"/>
     <w:multiLevelType w:val="hybridMultilevel"/>
     <w:tmpl w:val="7A3CE33E"/>
@@ -1205,10 +1742,13 @@
     </w:lvl>
   </w:abstractNum>
   <w:num w:numId="1">
-    <w:abstractNumId w:val="1"/>
+    <w:abstractNumId w:val="2"/>
   </w:num>
   <w:num w:numId="2">
     <w:abstractNumId w:val="0"/>
+  </w:num>
+  <w:num w:numId="3">
+    <w:abstractNumId w:val="1"/>
   </w:num>
 </w:numbering>
 </file>

</xml_diff>

<commit_message>
RG 1 and 2
</commit_message>
<xml_diff>
--- a/TalkBox/Documentation/Requirements.docx
+++ b/TalkBox/Documentation/Requirements.docx
@@ -1361,26 +1361,77 @@
       <w:pPr>
         <w:ind w:left="720"/>
         <w:rPr>
-          <w:sz w:val="24"/>
-          <w:szCs w:val="24"/>
-        </w:rPr>
-      </w:pPr>
-      <w:r>
-        <w:rPr>
-          <w:b/>
-          <w:bCs/>
-          <w:sz w:val="28"/>
-          <w:szCs w:val="28"/>
-        </w:rPr>
-        <w:tab/>
-      </w:r>
-      <w:r>
-        <w:rPr>
-          <w:sz w:val="24"/>
-          <w:szCs w:val="24"/>
-        </w:rPr>
-        <w:t xml:space="preserve">In order to fulfil this requirement </w:t>
-      </w:r>
+          <w:b/>
+          <w:bCs/>
+          <w:sz w:val="28"/>
+          <w:szCs w:val="28"/>
+        </w:rPr>
+      </w:pPr>
+      <w:proofErr w:type="gramStart"/>
+      <w:r>
+        <w:rPr>
+          <w:b/>
+          <w:bCs/>
+          <w:sz w:val="28"/>
+          <w:szCs w:val="28"/>
+        </w:rPr>
+        <w:t>6.3  Requirement</w:t>
+      </w:r>
+      <w:proofErr w:type="gramEnd"/>
+      <w:r>
+        <w:rPr>
+          <w:b/>
+          <w:bCs/>
+          <w:sz w:val="28"/>
+          <w:szCs w:val="28"/>
+        </w:rPr>
+        <w:t xml:space="preserve"> Category 2 : Pre-Recorded Audios </w:t>
+      </w:r>
+    </w:p>
+    <w:p>
+      <w:pPr>
+        <w:ind w:left="720"/>
+        <w:rPr>
+          <w:sz w:val="24"/>
+          <w:szCs w:val="24"/>
+        </w:rPr>
+      </w:pPr>
+      <w:r>
+        <w:rPr>
+          <w:sz w:val="24"/>
+          <w:szCs w:val="24"/>
+        </w:rPr>
+        <w:t xml:space="preserve">In order to fulfil this requirement, the following requirements should be met: </w:t>
+      </w:r>
+    </w:p>
+    <w:p>
+      <w:pPr>
+        <w:pStyle w:val="ListParagraph"/>
+        <w:numPr>
+          <w:ilvl w:val="0"/>
+          <w:numId w:val="4"/>
+        </w:numPr>
+        <w:rPr>
+          <w:sz w:val="24"/>
+          <w:szCs w:val="24"/>
+        </w:rPr>
+      </w:pPr>
+      <w:r>
+        <w:rPr>
+          <w:sz w:val="24"/>
+          <w:szCs w:val="24"/>
+        </w:rPr>
+        <w:t>Common sounds/audios files are available for the users to use</w:t>
+      </w:r>
+    </w:p>
+    <w:p>
+      <w:pPr>
+        <w:ind w:left="720"/>
+        <w:rPr>
+          <w:sz w:val="24"/>
+          <w:szCs w:val="24"/>
+        </w:rPr>
+      </w:pPr>
     </w:p>
     <w:p>
       <w:pPr>
@@ -1741,6 +1792,119 @@
       </w:pPr>
     </w:lvl>
   </w:abstractNum>
+  <w:abstractNum w:abstractNumId="3">
+    <w:nsid w:val="7E4A2258"/>
+    <w:multiLevelType w:val="hybridMultilevel"/>
+    <w:tmpl w:val="813ECFF0"/>
+    <w:lvl w:ilvl="0" w:tplc="04090003">
+      <w:start w:val="1"/>
+      <w:numFmt w:val="bullet"/>
+      <w:lvlText w:val="o"/>
+      <w:lvlJc w:val="left"/>
+      <w:pPr>
+        <w:ind w:left="1440" w:hanging="360"/>
+      </w:pPr>
+      <w:rPr>
+        <w:rFonts w:ascii="Courier New" w:hAnsi="Courier New" w:cs="Courier New" w:hint="default"/>
+      </w:rPr>
+    </w:lvl>
+    <w:lvl w:ilvl="1" w:tplc="04090003" w:tentative="1">
+      <w:start w:val="1"/>
+      <w:numFmt w:val="bullet"/>
+      <w:lvlText w:val="o"/>
+      <w:lvlJc w:val="left"/>
+      <w:pPr>
+        <w:ind w:left="2160" w:hanging="360"/>
+      </w:pPr>
+      <w:rPr>
+        <w:rFonts w:ascii="Courier New" w:hAnsi="Courier New" w:cs="Courier New" w:hint="default"/>
+      </w:rPr>
+    </w:lvl>
+    <w:lvl w:ilvl="2" w:tplc="04090005" w:tentative="1">
+      <w:start w:val="1"/>
+      <w:numFmt w:val="bullet"/>
+      <w:lvlText w:val=""/>
+      <w:lvlJc w:val="left"/>
+      <w:pPr>
+        <w:ind w:left="2880" w:hanging="360"/>
+      </w:pPr>
+      <w:rPr>
+        <w:rFonts w:ascii="Wingdings" w:hAnsi="Wingdings" w:hint="default"/>
+      </w:rPr>
+    </w:lvl>
+    <w:lvl w:ilvl="3" w:tplc="04090001" w:tentative="1">
+      <w:start w:val="1"/>
+      <w:numFmt w:val="bullet"/>
+      <w:lvlText w:val=""/>
+      <w:lvlJc w:val="left"/>
+      <w:pPr>
+        <w:ind w:left="3600" w:hanging="360"/>
+      </w:pPr>
+      <w:rPr>
+        <w:rFonts w:ascii="Symbol" w:hAnsi="Symbol" w:hint="default"/>
+      </w:rPr>
+    </w:lvl>
+    <w:lvl w:ilvl="4" w:tplc="04090003" w:tentative="1">
+      <w:start w:val="1"/>
+      <w:numFmt w:val="bullet"/>
+      <w:lvlText w:val="o"/>
+      <w:lvlJc w:val="left"/>
+      <w:pPr>
+        <w:ind w:left="4320" w:hanging="360"/>
+      </w:pPr>
+      <w:rPr>
+        <w:rFonts w:ascii="Courier New" w:hAnsi="Courier New" w:cs="Courier New" w:hint="default"/>
+      </w:rPr>
+    </w:lvl>
+    <w:lvl w:ilvl="5" w:tplc="04090005" w:tentative="1">
+      <w:start w:val="1"/>
+      <w:numFmt w:val="bullet"/>
+      <w:lvlText w:val=""/>
+      <w:lvlJc w:val="left"/>
+      <w:pPr>
+        <w:ind w:left="5040" w:hanging="360"/>
+      </w:pPr>
+      <w:rPr>
+        <w:rFonts w:ascii="Wingdings" w:hAnsi="Wingdings" w:hint="default"/>
+      </w:rPr>
+    </w:lvl>
+    <w:lvl w:ilvl="6" w:tplc="04090001" w:tentative="1">
+      <w:start w:val="1"/>
+      <w:numFmt w:val="bullet"/>
+      <w:lvlText w:val=""/>
+      <w:lvlJc w:val="left"/>
+      <w:pPr>
+        <w:ind w:left="5760" w:hanging="360"/>
+      </w:pPr>
+      <w:rPr>
+        <w:rFonts w:ascii="Symbol" w:hAnsi="Symbol" w:hint="default"/>
+      </w:rPr>
+    </w:lvl>
+    <w:lvl w:ilvl="7" w:tplc="04090003" w:tentative="1">
+      <w:start w:val="1"/>
+      <w:numFmt w:val="bullet"/>
+      <w:lvlText w:val="o"/>
+      <w:lvlJc w:val="left"/>
+      <w:pPr>
+        <w:ind w:left="6480" w:hanging="360"/>
+      </w:pPr>
+      <w:rPr>
+        <w:rFonts w:ascii="Courier New" w:hAnsi="Courier New" w:cs="Courier New" w:hint="default"/>
+      </w:rPr>
+    </w:lvl>
+    <w:lvl w:ilvl="8" w:tplc="04090005" w:tentative="1">
+      <w:start w:val="1"/>
+      <w:numFmt w:val="bullet"/>
+      <w:lvlText w:val=""/>
+      <w:lvlJc w:val="left"/>
+      <w:pPr>
+        <w:ind w:left="7200" w:hanging="360"/>
+      </w:pPr>
+      <w:rPr>
+        <w:rFonts w:ascii="Wingdings" w:hAnsi="Wingdings" w:hint="default"/>
+      </w:rPr>
+    </w:lvl>
+  </w:abstractNum>
   <w:num w:numId="1">
     <w:abstractNumId w:val="2"/>
   </w:num>
@@ -1749,6 +1913,9 @@
   </w:num>
   <w:num w:numId="3">
     <w:abstractNumId w:val="1"/>
+  </w:num>
+  <w:num w:numId="4">
+    <w:abstractNumId w:val="3"/>
   </w:num>
 </w:numbering>
 </file>

</xml_diff>

<commit_message>
Added to 6.2 in requirements
</commit_message>
<xml_diff>
--- a/TalkBox/Documentation/Requirements.docx
+++ b/TalkBox/Documentation/Requirements.docx
@@ -1,6 +1,6 @@
 
 <file path=word/document.xml><?xml version="1.0" encoding="utf-8"?>
-<w:document xmlns:ve="http://schemas.openxmlformats.org/markup-compatibility/2006" xmlns:o="urn:schemas-microsoft-com:office:office" xmlns:r="http://schemas.openxmlformats.org/officeDocument/2006/relationships" xmlns:m="http://schemas.openxmlformats.org/officeDocument/2006/math" xmlns:v="urn:schemas-microsoft-com:vml" xmlns:wp="http://schemas.openxmlformats.org/drawingml/2006/wordprocessingDrawing" xmlns:w10="urn:schemas-microsoft-com:office:word" xmlns:w="http://schemas.openxmlformats.org/wordprocessingml/2006/main" xmlns:wne="http://schemas.microsoft.com/office/word/2006/wordml">
+<w:document xmlns:wpc="http://schemas.microsoft.com/office/word/2010/wordprocessingCanvas" xmlns:cx="http://schemas.microsoft.com/office/drawing/2014/chartex" xmlns:cx1="http://schemas.microsoft.com/office/drawing/2015/9/8/chartex" xmlns:cx2="http://schemas.microsoft.com/office/drawing/2015/10/21/chartex" xmlns:cx3="http://schemas.microsoft.com/office/drawing/2016/5/9/chartex" xmlns:cx4="http://schemas.microsoft.com/office/drawing/2016/5/10/chartex" xmlns:cx5="http://schemas.microsoft.com/office/drawing/2016/5/11/chartex" xmlns:cx6="http://schemas.microsoft.com/office/drawing/2016/5/12/chartex" xmlns:cx7="http://schemas.microsoft.com/office/drawing/2016/5/13/chartex" xmlns:cx8="http://schemas.microsoft.com/office/drawing/2016/5/14/chartex" xmlns:mc="http://schemas.openxmlformats.org/markup-compatibility/2006" xmlns:aink="http://schemas.microsoft.com/office/drawing/2016/ink" xmlns:am3d="http://schemas.microsoft.com/office/drawing/2017/model3d" xmlns:o="urn:schemas-microsoft-com:office:office" xmlns:r="http://schemas.openxmlformats.org/officeDocument/2006/relationships" xmlns:m="http://schemas.openxmlformats.org/officeDocument/2006/math" xmlns:v="urn:schemas-microsoft-com:vml" xmlns:wp14="http://schemas.microsoft.com/office/word/2010/wordprocessingDrawing" xmlns:wp="http://schemas.openxmlformats.org/drawingml/2006/wordprocessingDrawing" xmlns:w10="urn:schemas-microsoft-com:office:word" xmlns:w="http://schemas.openxmlformats.org/wordprocessingml/2006/main" xmlns:w14="http://schemas.microsoft.com/office/word/2010/wordml" xmlns:w15="http://schemas.microsoft.com/office/word/2012/wordml" xmlns:w16cid="http://schemas.microsoft.com/office/word/2016/wordml/cid" xmlns:w16se="http://schemas.microsoft.com/office/word/2015/wordml/symex" xmlns:wpg="http://schemas.microsoft.com/office/word/2010/wordprocessingGroup" xmlns:wpi="http://schemas.microsoft.com/office/word/2010/wordprocessingInk" xmlns:wne="http://schemas.microsoft.com/office/word/2006/wordml" xmlns:wps="http://schemas.microsoft.com/office/word/2010/wordprocessingShape" mc:Ignorable="w14 w15 w16se w16cid wp14">
   <w:body>
     <w:p>
       <w:r>
@@ -9,7 +9,7 @@
           <w:lang w:val="en-US" w:bidi="hi-IN"/>
         </w:rPr>
         <w:drawing>
-          <wp:inline distT="0" distB="0" distL="0" distR="0">
+          <wp:inline distT="0" distB="0" distL="0" distR="0" wp14:anchorId="04A2F001" wp14:editId="79DE19F2">
             <wp:extent cx="7163971" cy="9094470"/>
             <wp:effectExtent l="0" t="0" r="0" b="0"/>
             <wp:docPr id="1" name="Picture 1"/>
@@ -57,7 +57,6 @@
           <w:b/>
           <w:bCs/>
         </w:rPr>
-        <w:lastRenderedPageBreak/>
         <w:t xml:space="preserve">TABLE OF CONTENTS </w:t>
       </w:r>
     </w:p>
@@ -796,7 +795,6 @@
           <w:sz w:val="28"/>
           <w:szCs w:val="28"/>
         </w:rPr>
-        <w:lastRenderedPageBreak/>
         <w:t>Ease and Adaptability</w:t>
       </w:r>
     </w:p>
@@ -981,17 +979,8 @@
           <w:sz w:val="24"/>
           <w:szCs w:val="24"/>
         </w:rPr>
-        <w:t xml:space="preserve"> that it must </w:t>
-      </w:r>
-      <w:proofErr w:type="gramStart"/>
-      <w:r>
-        <w:rPr>
-          <w:sz w:val="24"/>
-          <w:szCs w:val="24"/>
-        </w:rPr>
-        <w:t>perform :</w:t>
-      </w:r>
-      <w:proofErr w:type="gramEnd"/>
+        <w:t xml:space="preserve"> that it must perform :</w:t>
+      </w:r>
     </w:p>
     <w:p>
       <w:pPr>
@@ -1371,6 +1360,25 @@
           <w:szCs w:val="24"/>
         </w:rPr>
         <w:t xml:space="preserve">In order to fulfil this requirement, the following requirements should be met: </w:t>
+      </w:r>
+    </w:p>
+    <w:p>
+      <w:pPr>
+        <w:ind w:left="720"/>
+        <w:rPr>
+          <w:sz w:val="24"/>
+          <w:szCs w:val="24"/>
+        </w:rPr>
+      </w:pPr>
+      <w:r>
+        <w:rPr>
+          <w:rFonts w:ascii="Helvetica" w:hAnsi="Helvetica" w:cs="Helvetica"/>
+          <w:color w:val="444950"/>
+          <w:sz w:val="20"/>
+          <w:szCs w:val="20"/>
+          <w:shd w:val="clear" w:color="auto" w:fill="F1F0F0"/>
+        </w:rPr>
+        <w:t>6.2 Requirement Category 1 : Ability to make buttons In order to fulfil this requirement, the following requirements should be met: o There is a place for the user to input the number of buttons o The configuration, needs to make inputted number of buttons 6.3 Requirement Category 2 : Pre-Recorded Audios In order to fulfil this requirement, the following requirements should be met: o Common sounds/audios files are available for the users to use o These files are able to get exported along with the software, to any computer or laptop, the software runs on.</w:t>
       </w:r>
     </w:p>
     <w:p>
@@ -1500,8 +1508,8 @@
 </file>
 
 <file path=word/numbering.xml><?xml version="1.0" encoding="utf-8"?>
-<w:numbering xmlns:ve="http://schemas.openxmlformats.org/markup-compatibility/2006" xmlns:o="urn:schemas-microsoft-com:office:office" xmlns:r="http://schemas.openxmlformats.org/officeDocument/2006/relationships" xmlns:m="http://schemas.openxmlformats.org/officeDocument/2006/math" xmlns:v="urn:schemas-microsoft-com:vml" xmlns:wp="http://schemas.openxmlformats.org/drawingml/2006/wordprocessingDrawing" xmlns:w10="urn:schemas-microsoft-com:office:word" xmlns:w="http://schemas.openxmlformats.org/wordprocessingml/2006/main" xmlns:wne="http://schemas.microsoft.com/office/word/2006/wordml">
-  <w:abstractNum w:abstractNumId="0">
+<w:numbering xmlns:wpc="http://schemas.microsoft.com/office/word/2010/wordprocessingCanvas" xmlns:cx="http://schemas.microsoft.com/office/drawing/2014/chartex" xmlns:cx1="http://schemas.microsoft.com/office/drawing/2015/9/8/chartex" xmlns:cx2="http://schemas.microsoft.com/office/drawing/2015/10/21/chartex" xmlns:cx3="http://schemas.microsoft.com/office/drawing/2016/5/9/chartex" xmlns:cx4="http://schemas.microsoft.com/office/drawing/2016/5/10/chartex" xmlns:cx5="http://schemas.microsoft.com/office/drawing/2016/5/11/chartex" xmlns:cx6="http://schemas.microsoft.com/office/drawing/2016/5/12/chartex" xmlns:cx7="http://schemas.microsoft.com/office/drawing/2016/5/13/chartex" xmlns:cx8="http://schemas.microsoft.com/office/drawing/2016/5/14/chartex" xmlns:mc="http://schemas.openxmlformats.org/markup-compatibility/2006" xmlns:aink="http://schemas.microsoft.com/office/drawing/2016/ink" xmlns:am3d="http://schemas.microsoft.com/office/drawing/2017/model3d" xmlns:o="urn:schemas-microsoft-com:office:office" xmlns:r="http://schemas.openxmlformats.org/officeDocument/2006/relationships" xmlns:m="http://schemas.openxmlformats.org/officeDocument/2006/math" xmlns:v="urn:schemas-microsoft-com:vml" xmlns:wp14="http://schemas.microsoft.com/office/word/2010/wordprocessingDrawing" xmlns:wp="http://schemas.openxmlformats.org/drawingml/2006/wordprocessingDrawing" xmlns:w10="urn:schemas-microsoft-com:office:word" xmlns:w="http://schemas.openxmlformats.org/wordprocessingml/2006/main" xmlns:w14="http://schemas.microsoft.com/office/word/2010/wordml" xmlns:w15="http://schemas.microsoft.com/office/word/2012/wordml" xmlns:w16cid="http://schemas.microsoft.com/office/word/2016/wordml/cid" xmlns:w16se="http://schemas.microsoft.com/office/word/2015/wordml/symex" xmlns:wpg="http://schemas.microsoft.com/office/word/2010/wordprocessingGroup" xmlns:wpi="http://schemas.microsoft.com/office/word/2010/wordprocessingInk" xmlns:wne="http://schemas.microsoft.com/office/word/2006/wordml" xmlns:wps="http://schemas.microsoft.com/office/word/2010/wordprocessingShape" mc:Ignorable="w14 w15 w16se w16cid wp14">
+  <w:abstractNum w:abstractNumId="0" w15:restartNumberingAfterBreak="0">
     <w:nsid w:val="24267DD6"/>
     <w:multiLevelType w:val="multilevel"/>
     <w:tmpl w:val="78DE6660"/>
@@ -1614,7 +1622,7 @@
       </w:rPr>
     </w:lvl>
   </w:abstractNum>
-  <w:abstractNum w:abstractNumId="1">
+  <w:abstractNum w:abstractNumId="1" w15:restartNumberingAfterBreak="0">
     <w:nsid w:val="38863454"/>
     <w:multiLevelType w:val="hybridMultilevel"/>
     <w:tmpl w:val="E8D25BC6"/>
@@ -1703,7 +1711,7 @@
       </w:pPr>
     </w:lvl>
   </w:abstractNum>
-  <w:abstractNum w:abstractNumId="2">
+  <w:abstractNum w:abstractNumId="2" w15:restartNumberingAfterBreak="0">
     <w:nsid w:val="54D250A5"/>
     <w:multiLevelType w:val="hybridMultilevel"/>
     <w:tmpl w:val="7A3CE33E"/>
@@ -1792,7 +1800,7 @@
       </w:pPr>
     </w:lvl>
   </w:abstractNum>
-  <w:abstractNum w:abstractNumId="3">
+  <w:abstractNum w:abstractNumId="3" w15:restartNumberingAfterBreak="0">
     <w:nsid w:val="7E4A2258"/>
     <w:multiLevelType w:val="hybridMultilevel"/>
     <w:tmpl w:val="813ECFF0"/>
@@ -1921,7 +1929,7 @@
 </file>
 
 <file path=word/styles.xml><?xml version="1.0" encoding="utf-8"?>
-<w:styles xmlns:r="http://schemas.openxmlformats.org/officeDocument/2006/relationships" xmlns:w="http://schemas.openxmlformats.org/wordprocessingml/2006/main">
+<w:styles xmlns:mc="http://schemas.openxmlformats.org/markup-compatibility/2006" xmlns:r="http://schemas.openxmlformats.org/officeDocument/2006/relationships" xmlns:w="http://schemas.openxmlformats.org/wordprocessingml/2006/main" xmlns:w14="http://schemas.microsoft.com/office/word/2010/wordml" xmlns:w15="http://schemas.microsoft.com/office/word/2012/wordml" xmlns:w16cid="http://schemas.microsoft.com/office/word/2016/wordml/cid" xmlns:w16se="http://schemas.microsoft.com/office/word/2015/wordml/symex" mc:Ignorable="w14 w15 w16se w16cid">
   <w:docDefaults>
     <w:rPrDefault>
       <w:rPr>
@@ -1937,144 +1945,382 @@
       </w:pPr>
     </w:pPrDefault>
   </w:docDefaults>
-  <w:latentStyles w:defLockedState="0" w:defUIPriority="99" w:defSemiHidden="1" w:defUnhideWhenUsed="1" w:defQFormat="0" w:count="267">
-    <w:lsdException w:name="Normal" w:semiHidden="0" w:uiPriority="0" w:unhideWhenUsed="0" w:qFormat="1"/>
-    <w:lsdException w:name="heading 1" w:semiHidden="0" w:uiPriority="9" w:unhideWhenUsed="0" w:qFormat="1"/>
-    <w:lsdException w:name="heading 2" w:uiPriority="9" w:qFormat="1"/>
-    <w:lsdException w:name="heading 3" w:uiPriority="9" w:qFormat="1"/>
-    <w:lsdException w:name="heading 4" w:uiPriority="9" w:qFormat="1"/>
-    <w:lsdException w:name="heading 5" w:uiPriority="9" w:qFormat="1"/>
-    <w:lsdException w:name="heading 6" w:uiPriority="9" w:qFormat="1"/>
-    <w:lsdException w:name="heading 7" w:uiPriority="9" w:qFormat="1"/>
-    <w:lsdException w:name="heading 8" w:uiPriority="9" w:qFormat="1"/>
-    <w:lsdException w:name="heading 9" w:uiPriority="9" w:qFormat="1"/>
-    <w:lsdException w:name="toc 1" w:uiPriority="39"/>
-    <w:lsdException w:name="toc 2" w:uiPriority="39"/>
-    <w:lsdException w:name="toc 3" w:uiPriority="39"/>
-    <w:lsdException w:name="toc 4" w:uiPriority="39"/>
-    <w:lsdException w:name="toc 5" w:uiPriority="39"/>
-    <w:lsdException w:name="toc 6" w:uiPriority="39"/>
-    <w:lsdException w:name="toc 7" w:uiPriority="39"/>
-    <w:lsdException w:name="toc 8" w:uiPriority="39"/>
-    <w:lsdException w:name="toc 9" w:uiPriority="39"/>
-    <w:lsdException w:name="caption" w:uiPriority="35" w:qFormat="1"/>
-    <w:lsdException w:name="Title" w:semiHidden="0" w:uiPriority="10" w:unhideWhenUsed="0" w:qFormat="1"/>
-    <w:lsdException w:name="Default Paragraph Font" w:uiPriority="1"/>
-    <w:lsdException w:name="Subtitle" w:semiHidden="0" w:uiPriority="11" w:unhideWhenUsed="0" w:qFormat="1"/>
-    <w:lsdException w:name="Strong" w:semiHidden="0" w:uiPriority="22" w:unhideWhenUsed="0" w:qFormat="1"/>
-    <w:lsdException w:name="Emphasis" w:semiHidden="0" w:uiPriority="20" w:unhideWhenUsed="0" w:qFormat="1"/>
-    <w:lsdException w:name="Table Grid" w:semiHidden="0" w:uiPriority="39" w:unhideWhenUsed="0"/>
-    <w:lsdException w:name="Placeholder Text" w:unhideWhenUsed="0"/>
-    <w:lsdException w:name="No Spacing" w:semiHidden="0" w:uiPriority="1" w:unhideWhenUsed="0" w:qFormat="1"/>
-    <w:lsdException w:name="Light Shading" w:semiHidden="0" w:uiPriority="60" w:unhideWhenUsed="0"/>
-    <w:lsdException w:name="Light List" w:semiHidden="0" w:uiPriority="61" w:unhideWhenUsed="0"/>
-    <w:lsdException w:name="Light Grid" w:semiHidden="0" w:uiPriority="62" w:unhideWhenUsed="0"/>
-    <w:lsdException w:name="Medium Shading 1" w:semiHidden="0" w:uiPriority="63" w:unhideWhenUsed="0"/>
-    <w:lsdException w:name="Medium Shading 2" w:semiHidden="0" w:uiPriority="64" w:unhideWhenUsed="0"/>
-    <w:lsdException w:name="Medium List 1" w:semiHidden="0" w:uiPriority="65" w:unhideWhenUsed="0"/>
-    <w:lsdException w:name="Medium List 2" w:semiHidden="0" w:uiPriority="66" w:unhideWhenUsed="0"/>
-    <w:lsdException w:name="Medium Grid 1" w:semiHidden="0" w:uiPriority="67" w:unhideWhenUsed="0"/>
-    <w:lsdException w:name="Medium Grid 2" w:semiHidden="0" w:uiPriority="68" w:unhideWhenUsed="0"/>
-    <w:lsdException w:name="Medium Grid 3" w:semiHidden="0" w:uiPriority="69" w:unhideWhenUsed="0"/>
-    <w:lsdException w:name="Dark List" w:semiHidden="0" w:uiPriority="70" w:unhideWhenUsed="0"/>
-    <w:lsdException w:name="Colorful Shading" w:semiHidden="0" w:uiPriority="71" w:unhideWhenUsed="0"/>
-    <w:lsdException w:name="Colorful List" w:semiHidden="0" w:uiPriority="72" w:unhideWhenUsed="0"/>
-    <w:lsdException w:name="Colorful Grid" w:semiHidden="0" w:uiPriority="73" w:unhideWhenUsed="0"/>
-    <w:lsdException w:name="Light Shading Accent 1" w:semiHidden="0" w:uiPriority="60" w:unhideWhenUsed="0"/>
-    <w:lsdException w:name="Light List Accent 1" w:semiHidden="0" w:uiPriority="61" w:unhideWhenUsed="0"/>
-    <w:lsdException w:name="Light Grid Accent 1" w:semiHidden="0" w:uiPriority="62" w:unhideWhenUsed="0"/>
-    <w:lsdException w:name="Medium Shading 1 Accent 1" w:semiHidden="0" w:uiPriority="63" w:unhideWhenUsed="0"/>
-    <w:lsdException w:name="Medium Shading 2 Accent 1" w:semiHidden="0" w:uiPriority="64" w:unhideWhenUsed="0"/>
-    <w:lsdException w:name="Medium List 1 Accent 1" w:semiHidden="0" w:uiPriority="65" w:unhideWhenUsed="0"/>
-    <w:lsdException w:name="Revision" w:unhideWhenUsed="0"/>
-    <w:lsdException w:name="List Paragraph" w:semiHidden="0" w:uiPriority="34" w:unhideWhenUsed="0" w:qFormat="1"/>
-    <w:lsdException w:name="Quote" w:semiHidden="0" w:uiPriority="29" w:unhideWhenUsed="0" w:qFormat="1"/>
-    <w:lsdException w:name="Intense Quote" w:semiHidden="0" w:uiPriority="30" w:unhideWhenUsed="0" w:qFormat="1"/>
-    <w:lsdException w:name="Medium List 2 Accent 1" w:semiHidden="0" w:uiPriority="66" w:unhideWhenUsed="0"/>
-    <w:lsdException w:name="Medium Grid 1 Accent 1" w:semiHidden="0" w:uiPriority="67" w:unhideWhenUsed="0"/>
-    <w:lsdException w:name="Medium Grid 2 Accent 1" w:semiHidden="0" w:uiPriority="68" w:unhideWhenUsed="0"/>
-    <w:lsdException w:name="Medium Grid 3 Accent 1" w:semiHidden="0" w:uiPriority="69" w:unhideWhenUsed="0"/>
-    <w:lsdException w:name="Dark List Accent 1" w:semiHidden="0" w:uiPriority="70" w:unhideWhenUsed="0"/>
-    <w:lsdException w:name="Colorful Shading Accent 1" w:semiHidden="0" w:uiPriority="71" w:unhideWhenUsed="0"/>
-    <w:lsdException w:name="Colorful List Accent 1" w:semiHidden="0" w:uiPriority="72" w:unhideWhenUsed="0"/>
-    <w:lsdException w:name="Colorful Grid Accent 1" w:semiHidden="0" w:uiPriority="73" w:unhideWhenUsed="0"/>
-    <w:lsdException w:name="Light Shading Accent 2" w:semiHidden="0" w:uiPriority="60" w:unhideWhenUsed="0"/>
-    <w:lsdException w:name="Light List Accent 2" w:semiHidden="0" w:uiPriority="61" w:unhideWhenUsed="0"/>
-    <w:lsdException w:name="Light Grid Accent 2" w:semiHidden="0" w:uiPriority="62" w:unhideWhenUsed="0"/>
-    <w:lsdException w:name="Medium Shading 1 Accent 2" w:semiHidden="0" w:uiPriority="63" w:unhideWhenUsed="0"/>
-    <w:lsdException w:name="Medium Shading 2 Accent 2" w:semiHidden="0" w:uiPriority="64" w:unhideWhenUsed="0"/>
-    <w:lsdException w:name="Medium List 1 Accent 2" w:semiHidden="0" w:uiPriority="65" w:unhideWhenUsed="0"/>
-    <w:lsdException w:name="Medium List 2 Accent 2" w:semiHidden="0" w:uiPriority="66" w:unhideWhenUsed="0"/>
-    <w:lsdException w:name="Medium Grid 1 Accent 2" w:semiHidden="0" w:uiPriority="67" w:unhideWhenUsed="0"/>
-    <w:lsdException w:name="Medium Grid 2 Accent 2" w:semiHidden="0" w:uiPriority="68" w:unhideWhenUsed="0"/>
-    <w:lsdException w:name="Medium Grid 3 Accent 2" w:semiHidden="0" w:uiPriority="69" w:unhideWhenUsed="0"/>
-    <w:lsdException w:name="Dark List Accent 2" w:semiHidden="0" w:uiPriority="70" w:unhideWhenUsed="0"/>
-    <w:lsdException w:name="Colorful Shading Accent 2" w:semiHidden="0" w:uiPriority="71" w:unhideWhenUsed="0"/>
-    <w:lsdException w:name="Colorful List Accent 2" w:semiHidden="0" w:uiPriority="72" w:unhideWhenUsed="0"/>
-    <w:lsdException w:name="Colorful Grid Accent 2" w:semiHidden="0" w:uiPriority="73" w:unhideWhenUsed="0"/>
-    <w:lsdException w:name="Light Shading Accent 3" w:semiHidden="0" w:uiPriority="60" w:unhideWhenUsed="0"/>
-    <w:lsdException w:name="Light List Accent 3" w:semiHidden="0" w:uiPriority="61" w:unhideWhenUsed="0"/>
-    <w:lsdException w:name="Light Grid Accent 3" w:semiHidden="0" w:uiPriority="62" w:unhideWhenUsed="0"/>
-    <w:lsdException w:name="Medium Shading 1 Accent 3" w:semiHidden="0" w:uiPriority="63" w:unhideWhenUsed="0"/>
-    <w:lsdException w:name="Medium Shading 2 Accent 3" w:semiHidden="0" w:uiPriority="64" w:unhideWhenUsed="0"/>
-    <w:lsdException w:name="Medium List 1 Accent 3" w:semiHidden="0" w:uiPriority="65" w:unhideWhenUsed="0"/>
-    <w:lsdException w:name="Medium List 2 Accent 3" w:semiHidden="0" w:uiPriority="66" w:unhideWhenUsed="0"/>
-    <w:lsdException w:name="Medium Grid 1 Accent 3" w:semiHidden="0" w:uiPriority="67" w:unhideWhenUsed="0"/>
-    <w:lsdException w:name="Medium Grid 2 Accent 3" w:semiHidden="0" w:uiPriority="68" w:unhideWhenUsed="0"/>
-    <w:lsdException w:name="Medium Grid 3 Accent 3" w:semiHidden="0" w:uiPriority="69" w:unhideWhenUsed="0"/>
-    <w:lsdException w:name="Dark List Accent 3" w:semiHidden="0" w:uiPriority="70" w:unhideWhenUsed="0"/>
-    <w:lsdException w:name="Colorful Shading Accent 3" w:semiHidden="0" w:uiPriority="71" w:unhideWhenUsed="0"/>
-    <w:lsdException w:name="Colorful List Accent 3" w:semiHidden="0" w:uiPriority="72" w:unhideWhenUsed="0"/>
-    <w:lsdException w:name="Colorful Grid Accent 3" w:semiHidden="0" w:uiPriority="73" w:unhideWhenUsed="0"/>
-    <w:lsdException w:name="Light Shading Accent 4" w:semiHidden="0" w:uiPriority="60" w:unhideWhenUsed="0"/>
-    <w:lsdException w:name="Light List Accent 4" w:semiHidden="0" w:uiPriority="61" w:unhideWhenUsed="0"/>
-    <w:lsdException w:name="Light Grid Accent 4" w:semiHidden="0" w:uiPriority="62" w:unhideWhenUsed="0"/>
-    <w:lsdException w:name="Medium Shading 1 Accent 4" w:semiHidden="0" w:uiPriority="63" w:unhideWhenUsed="0"/>
-    <w:lsdException w:name="Medium Shading 2 Accent 4" w:semiHidden="0" w:uiPriority="64" w:unhideWhenUsed="0"/>
-    <w:lsdException w:name="Medium List 1 Accent 4" w:semiHidden="0" w:uiPriority="65" w:unhideWhenUsed="0"/>
-    <w:lsdException w:name="Medium List 2 Accent 4" w:semiHidden="0" w:uiPriority="66" w:unhideWhenUsed="0"/>
-    <w:lsdException w:name="Medium Grid 1 Accent 4" w:semiHidden="0" w:uiPriority="67" w:unhideWhenUsed="0"/>
-    <w:lsdException w:name="Medium Grid 2 Accent 4" w:semiHidden="0" w:uiPriority="68" w:unhideWhenUsed="0"/>
-    <w:lsdException w:name="Medium Grid 3 Accent 4" w:semiHidden="0" w:uiPriority="69" w:unhideWhenUsed="0"/>
-    <w:lsdException w:name="Dark List Accent 4" w:semiHidden="0" w:uiPriority="70" w:unhideWhenUsed="0"/>
-    <w:lsdException w:name="Colorful Shading Accent 4" w:semiHidden="0" w:uiPriority="71" w:unhideWhenUsed="0"/>
-    <w:lsdException w:name="Colorful List Accent 4" w:semiHidden="0" w:uiPriority="72" w:unhideWhenUsed="0"/>
-    <w:lsdException w:name="Colorful Grid Accent 4" w:semiHidden="0" w:uiPriority="73" w:unhideWhenUsed="0"/>
-    <w:lsdException w:name="Light Shading Accent 5" w:semiHidden="0" w:uiPriority="60" w:unhideWhenUsed="0"/>
-    <w:lsdException w:name="Light List Accent 5" w:semiHidden="0" w:uiPriority="61" w:unhideWhenUsed="0"/>
-    <w:lsdException w:name="Light Grid Accent 5" w:semiHidden="0" w:uiPriority="62" w:unhideWhenUsed="0"/>
-    <w:lsdException w:name="Medium Shading 1 Accent 5" w:semiHidden="0" w:uiPriority="63" w:unhideWhenUsed="0"/>
-    <w:lsdException w:name="Medium Shading 2 Accent 5" w:semiHidden="0" w:uiPriority="64" w:unhideWhenUsed="0"/>
-    <w:lsdException w:name="Medium List 1 Accent 5" w:semiHidden="0" w:uiPriority="65" w:unhideWhenUsed="0"/>
-    <w:lsdException w:name="Medium List 2 Accent 5" w:semiHidden="0" w:uiPriority="66" w:unhideWhenUsed="0"/>
-    <w:lsdException w:name="Medium Grid 1 Accent 5" w:semiHidden="0" w:uiPriority="67" w:unhideWhenUsed="0"/>
-    <w:lsdException w:name="Medium Grid 2 Accent 5" w:semiHidden="0" w:uiPriority="68" w:unhideWhenUsed="0"/>
-    <w:lsdException w:name="Medium Grid 3 Accent 5" w:semiHidden="0" w:uiPriority="69" w:unhideWhenUsed="0"/>
-    <w:lsdException w:name="Dark List Accent 5" w:semiHidden="0" w:uiPriority="70" w:unhideWhenUsed="0"/>
-    <w:lsdException w:name="Colorful Shading Accent 5" w:semiHidden="0" w:uiPriority="71" w:unhideWhenUsed="0"/>
-    <w:lsdException w:name="Colorful List Accent 5" w:semiHidden="0" w:uiPriority="72" w:unhideWhenUsed="0"/>
-    <w:lsdException w:name="Colorful Grid Accent 5" w:semiHidden="0" w:uiPriority="73" w:unhideWhenUsed="0"/>
-    <w:lsdException w:name="Light Shading Accent 6" w:semiHidden="0" w:uiPriority="60" w:unhideWhenUsed="0"/>
-    <w:lsdException w:name="Light List Accent 6" w:semiHidden="0" w:uiPriority="61" w:unhideWhenUsed="0"/>
-    <w:lsdException w:name="Light Grid Accent 6" w:semiHidden="0" w:uiPriority="62" w:unhideWhenUsed="0"/>
-    <w:lsdException w:name="Medium Shading 1 Accent 6" w:semiHidden="0" w:uiPriority="63" w:unhideWhenUsed="0"/>
-    <w:lsdException w:name="Medium Shading 2 Accent 6" w:semiHidden="0" w:uiPriority="64" w:unhideWhenUsed="0"/>
-    <w:lsdException w:name="Medium List 1 Accent 6" w:semiHidden="0" w:uiPriority="65" w:unhideWhenUsed="0"/>
-    <w:lsdException w:name="Medium List 2 Accent 6" w:semiHidden="0" w:uiPriority="66" w:unhideWhenUsed="0"/>
-    <w:lsdException w:name="Medium Grid 1 Accent 6" w:semiHidden="0" w:uiPriority="67" w:unhideWhenUsed="0"/>
-    <w:lsdException w:name="Medium Grid 2 Accent 6" w:semiHidden="0" w:uiPriority="68" w:unhideWhenUsed="0"/>
-    <w:lsdException w:name="Medium Grid 3 Accent 6" w:semiHidden="0" w:uiPriority="69" w:unhideWhenUsed="0"/>
-    <w:lsdException w:name="Dark List Accent 6" w:semiHidden="0" w:uiPriority="70" w:unhideWhenUsed="0"/>
-    <w:lsdException w:name="Colorful Shading Accent 6" w:semiHidden="0" w:uiPriority="71" w:unhideWhenUsed="0"/>
-    <w:lsdException w:name="Colorful List Accent 6" w:semiHidden="0" w:uiPriority="72" w:unhideWhenUsed="0"/>
-    <w:lsdException w:name="Colorful Grid Accent 6" w:semiHidden="0" w:uiPriority="73" w:unhideWhenUsed="0"/>
-    <w:lsdException w:name="Subtle Emphasis" w:semiHidden="0" w:uiPriority="19" w:unhideWhenUsed="0" w:qFormat="1"/>
-    <w:lsdException w:name="Intense Emphasis" w:semiHidden="0" w:uiPriority="21" w:unhideWhenUsed="0" w:qFormat="1"/>
-    <w:lsdException w:name="Subtle Reference" w:semiHidden="0" w:uiPriority="31" w:unhideWhenUsed="0" w:qFormat="1"/>
-    <w:lsdException w:name="Intense Reference" w:semiHidden="0" w:uiPriority="32" w:unhideWhenUsed="0" w:qFormat="1"/>
-    <w:lsdException w:name="Book Title" w:semiHidden="0" w:uiPriority="33" w:unhideWhenUsed="0" w:qFormat="1"/>
-    <w:lsdException w:name="Bibliography" w:uiPriority="37"/>
-    <w:lsdException w:name="TOC Heading" w:uiPriority="39" w:qFormat="1"/>
+  <w:latentStyles w:defLockedState="0" w:defUIPriority="99" w:defSemiHidden="0" w:defUnhideWhenUsed="0" w:defQFormat="0" w:count="375">
+    <w:lsdException w:name="Normal" w:uiPriority="0" w:qFormat="1"/>
+    <w:lsdException w:name="heading 1" w:uiPriority="9" w:qFormat="1"/>
+    <w:lsdException w:name="heading 2" w:semiHidden="1" w:uiPriority="9" w:unhideWhenUsed="1" w:qFormat="1"/>
+    <w:lsdException w:name="heading 3" w:semiHidden="1" w:uiPriority="9" w:unhideWhenUsed="1" w:qFormat="1"/>
+    <w:lsdException w:name="heading 4" w:semiHidden="1" w:uiPriority="9" w:unhideWhenUsed="1" w:qFormat="1"/>
+    <w:lsdException w:name="heading 5" w:semiHidden="1" w:uiPriority="9" w:unhideWhenUsed="1" w:qFormat="1"/>
+    <w:lsdException w:name="heading 6" w:semiHidden="1" w:uiPriority="9" w:unhideWhenUsed="1" w:qFormat="1"/>
+    <w:lsdException w:name="heading 7" w:semiHidden="1" w:uiPriority="9" w:unhideWhenUsed="1" w:qFormat="1"/>
+    <w:lsdException w:name="heading 8" w:semiHidden="1" w:uiPriority="9" w:unhideWhenUsed="1" w:qFormat="1"/>
+    <w:lsdException w:name="heading 9" w:semiHidden="1" w:uiPriority="9" w:unhideWhenUsed="1" w:qFormat="1"/>
+    <w:lsdException w:name="index 1" w:semiHidden="1" w:unhideWhenUsed="1"/>
+    <w:lsdException w:name="index 2" w:semiHidden="1" w:unhideWhenUsed="1"/>
+    <w:lsdException w:name="index 3" w:semiHidden="1" w:unhideWhenUsed="1"/>
+    <w:lsdException w:name="index 4" w:semiHidden="1" w:unhideWhenUsed="1"/>
+    <w:lsdException w:name="index 5" w:semiHidden="1" w:unhideWhenUsed="1"/>
+    <w:lsdException w:name="index 6" w:semiHidden="1" w:unhideWhenUsed="1"/>
+    <w:lsdException w:name="index 7" w:semiHidden="1" w:unhideWhenUsed="1"/>
+    <w:lsdException w:name="index 8" w:semiHidden="1" w:unhideWhenUsed="1"/>
+    <w:lsdException w:name="index 9" w:semiHidden="1" w:unhideWhenUsed="1"/>
+    <w:lsdException w:name="toc 1" w:semiHidden="1" w:uiPriority="39" w:unhideWhenUsed="1"/>
+    <w:lsdException w:name="toc 2" w:semiHidden="1" w:uiPriority="39" w:unhideWhenUsed="1"/>
+    <w:lsdException w:name="toc 3" w:semiHidden="1" w:uiPriority="39" w:unhideWhenUsed="1"/>
+    <w:lsdException w:name="toc 4" w:semiHidden="1" w:uiPriority="39" w:unhideWhenUsed="1"/>
+    <w:lsdException w:name="toc 5" w:semiHidden="1" w:uiPriority="39" w:unhideWhenUsed="1"/>
+    <w:lsdException w:name="toc 6" w:semiHidden="1" w:uiPriority="39" w:unhideWhenUsed="1"/>
+    <w:lsdException w:name="toc 7" w:semiHidden="1" w:uiPriority="39" w:unhideWhenUsed="1"/>
+    <w:lsdException w:name="toc 8" w:semiHidden="1" w:uiPriority="39" w:unhideWhenUsed="1"/>
+    <w:lsdException w:name="toc 9" w:semiHidden="1" w:uiPriority="39" w:unhideWhenUsed="1"/>
+    <w:lsdException w:name="Normal Indent" w:semiHidden="1" w:unhideWhenUsed="1"/>
+    <w:lsdException w:name="footnote text" w:semiHidden="1" w:unhideWhenUsed="1"/>
+    <w:lsdException w:name="annotation text" w:semiHidden="1" w:unhideWhenUsed="1"/>
+    <w:lsdException w:name="header" w:semiHidden="1" w:unhideWhenUsed="1"/>
+    <w:lsdException w:name="footer" w:semiHidden="1" w:unhideWhenUsed="1"/>
+    <w:lsdException w:name="index heading" w:semiHidden="1" w:unhideWhenUsed="1"/>
+    <w:lsdException w:name="caption" w:semiHidden="1" w:uiPriority="35" w:unhideWhenUsed="1" w:qFormat="1"/>
+    <w:lsdException w:name="table of figures" w:semiHidden="1" w:unhideWhenUsed="1"/>
+    <w:lsdException w:name="envelope address" w:semiHidden="1" w:unhideWhenUsed="1"/>
+    <w:lsdException w:name="envelope return" w:semiHidden="1" w:unhideWhenUsed="1"/>
+    <w:lsdException w:name="footnote reference" w:semiHidden="1" w:unhideWhenUsed="1"/>
+    <w:lsdException w:name="annotation reference" w:semiHidden="1" w:unhideWhenUsed="1"/>
+    <w:lsdException w:name="line number" w:semiHidden="1" w:unhideWhenUsed="1"/>
+    <w:lsdException w:name="page number" w:semiHidden="1" w:unhideWhenUsed="1"/>
+    <w:lsdException w:name="endnote reference" w:semiHidden="1" w:unhideWhenUsed="1"/>
+    <w:lsdException w:name="endnote text" w:semiHidden="1" w:unhideWhenUsed="1"/>
+    <w:lsdException w:name="table of authorities" w:semiHidden="1" w:unhideWhenUsed="1"/>
+    <w:lsdException w:name="macro" w:semiHidden="1" w:unhideWhenUsed="1"/>
+    <w:lsdException w:name="toa heading" w:semiHidden="1" w:unhideWhenUsed="1"/>
+    <w:lsdException w:name="List" w:semiHidden="1" w:unhideWhenUsed="1"/>
+    <w:lsdException w:name="List Bullet" w:semiHidden="1" w:unhideWhenUsed="1"/>
+    <w:lsdException w:name="List Number" w:semiHidden="1" w:unhideWhenUsed="1"/>
+    <w:lsdException w:name="List 2" w:semiHidden="1" w:unhideWhenUsed="1"/>
+    <w:lsdException w:name="List 3" w:semiHidden="1" w:unhideWhenUsed="1"/>
+    <w:lsdException w:name="List 4" w:semiHidden="1" w:unhideWhenUsed="1"/>
+    <w:lsdException w:name="List 5" w:semiHidden="1" w:unhideWhenUsed="1"/>
+    <w:lsdException w:name="List Bullet 2" w:semiHidden="1" w:unhideWhenUsed="1"/>
+    <w:lsdException w:name="List Bullet 3" w:semiHidden="1" w:unhideWhenUsed="1"/>
+    <w:lsdException w:name="List Bullet 4" w:semiHidden="1" w:unhideWhenUsed="1"/>
+    <w:lsdException w:name="List Bullet 5" w:semiHidden="1" w:unhideWhenUsed="1"/>
+    <w:lsdException w:name="List Number 2" w:semiHidden="1" w:unhideWhenUsed="1"/>
+    <w:lsdException w:name="List Number 3" w:semiHidden="1" w:unhideWhenUsed="1"/>
+    <w:lsdException w:name="List Number 4" w:semiHidden="1" w:unhideWhenUsed="1"/>
+    <w:lsdException w:name="List Number 5" w:semiHidden="1" w:unhideWhenUsed="1"/>
+    <w:lsdException w:name="Title" w:uiPriority="10" w:qFormat="1"/>
+    <w:lsdException w:name="Closing" w:semiHidden="1" w:unhideWhenUsed="1"/>
+    <w:lsdException w:name="Signature" w:semiHidden="1" w:unhideWhenUsed="1"/>
+    <w:lsdException w:name="Default Paragraph Font" w:semiHidden="1" w:uiPriority="1" w:unhideWhenUsed="1"/>
+    <w:lsdException w:name="Body Text" w:semiHidden="1" w:unhideWhenUsed="1"/>
+    <w:lsdException w:name="Body Text Indent" w:semiHidden="1" w:unhideWhenUsed="1"/>
+    <w:lsdException w:name="List Continue" w:semiHidden="1" w:unhideWhenUsed="1"/>
+    <w:lsdException w:name="List Continue 2" w:semiHidden="1" w:unhideWhenUsed="1"/>
+    <w:lsdException w:name="List Continue 3" w:semiHidden="1" w:unhideWhenUsed="1"/>
+    <w:lsdException w:name="List Continue 4" w:semiHidden="1" w:unhideWhenUsed="1"/>
+    <w:lsdException w:name="List Continue 5" w:semiHidden="1" w:unhideWhenUsed="1"/>
+    <w:lsdException w:name="Message Header" w:semiHidden="1" w:unhideWhenUsed="1"/>
+    <w:lsdException w:name="Subtitle" w:uiPriority="11" w:qFormat="1"/>
+    <w:lsdException w:name="Salutation" w:semiHidden="1" w:unhideWhenUsed="1"/>
+    <w:lsdException w:name="Date" w:semiHidden="1" w:unhideWhenUsed="1"/>
+    <w:lsdException w:name="Body Text First Indent" w:semiHidden="1" w:unhideWhenUsed="1"/>
+    <w:lsdException w:name="Body Text First Indent 2" w:semiHidden="1" w:unhideWhenUsed="1"/>
+    <w:lsdException w:name="Note Heading" w:semiHidden="1" w:unhideWhenUsed="1"/>
+    <w:lsdException w:name="Body Text 2" w:semiHidden="1" w:unhideWhenUsed="1"/>
+    <w:lsdException w:name="Body Text 3" w:semiHidden="1" w:unhideWhenUsed="1"/>
+    <w:lsdException w:name="Body Text Indent 2" w:semiHidden="1" w:unhideWhenUsed="1"/>
+    <w:lsdException w:name="Body Text Indent 3" w:semiHidden="1" w:unhideWhenUsed="1"/>
+    <w:lsdException w:name="Block Text" w:semiHidden="1" w:unhideWhenUsed="1"/>
+    <w:lsdException w:name="Hyperlink" w:semiHidden="1" w:unhideWhenUsed="1"/>
+    <w:lsdException w:name="FollowedHyperlink" w:semiHidden="1" w:unhideWhenUsed="1"/>
+    <w:lsdException w:name="Strong" w:uiPriority="22" w:qFormat="1"/>
+    <w:lsdException w:name="Emphasis" w:uiPriority="20" w:qFormat="1"/>
+    <w:lsdException w:name="Document Map" w:semiHidden="1" w:unhideWhenUsed="1"/>
+    <w:lsdException w:name="Plain Text" w:semiHidden="1" w:unhideWhenUsed="1"/>
+    <w:lsdException w:name="E-mail Signature" w:semiHidden="1" w:unhideWhenUsed="1"/>
+    <w:lsdException w:name="HTML Top of Form" w:semiHidden="1" w:unhideWhenUsed="1"/>
+    <w:lsdException w:name="HTML Bottom of Form" w:semiHidden="1" w:unhideWhenUsed="1"/>
+    <w:lsdException w:name="Normal (Web)" w:semiHidden="1" w:unhideWhenUsed="1"/>
+    <w:lsdException w:name="HTML Acronym" w:semiHidden="1" w:unhideWhenUsed="1"/>
+    <w:lsdException w:name="HTML Address" w:semiHidden="1" w:unhideWhenUsed="1"/>
+    <w:lsdException w:name="HTML Cite" w:semiHidden="1" w:unhideWhenUsed="1"/>
+    <w:lsdException w:name="HTML Code" w:semiHidden="1" w:unhideWhenUsed="1"/>
+    <w:lsdException w:name="HTML Definition" w:semiHidden="1" w:unhideWhenUsed="1"/>
+    <w:lsdException w:name="HTML Keyboard" w:semiHidden="1" w:unhideWhenUsed="1"/>
+    <w:lsdException w:name="HTML Preformatted" w:semiHidden="1" w:unhideWhenUsed="1"/>
+    <w:lsdException w:name="HTML Sample" w:semiHidden="1" w:unhideWhenUsed="1"/>
+    <w:lsdException w:name="HTML Typewriter" w:semiHidden="1" w:unhideWhenUsed="1"/>
+    <w:lsdException w:name="HTML Variable" w:semiHidden="1" w:unhideWhenUsed="1"/>
+    <w:lsdException w:name="Normal Table" w:semiHidden="1" w:unhideWhenUsed="1"/>
+    <w:lsdException w:name="annotation subject" w:semiHidden="1" w:unhideWhenUsed="1"/>
+    <w:lsdException w:name="No List" w:semiHidden="1" w:unhideWhenUsed="1"/>
+    <w:lsdException w:name="Outline List 1" w:semiHidden="1" w:unhideWhenUsed="1"/>
+    <w:lsdException w:name="Outline List 2" w:semiHidden="1" w:unhideWhenUsed="1"/>
+    <w:lsdException w:name="Outline List 3" w:semiHidden="1" w:unhideWhenUsed="1"/>
+    <w:lsdException w:name="Table Simple 1" w:semiHidden="1" w:unhideWhenUsed="1"/>
+    <w:lsdException w:name="Table Simple 2" w:semiHidden="1" w:unhideWhenUsed="1"/>
+    <w:lsdException w:name="Table Simple 3" w:semiHidden="1" w:unhideWhenUsed="1"/>
+    <w:lsdException w:name="Table Classic 1" w:semiHidden="1" w:unhideWhenUsed="1"/>
+    <w:lsdException w:name="Table Classic 2" w:semiHidden="1" w:unhideWhenUsed="1"/>
+    <w:lsdException w:name="Table Classic 3" w:semiHidden="1" w:unhideWhenUsed="1"/>
+    <w:lsdException w:name="Table Classic 4" w:semiHidden="1" w:unhideWhenUsed="1"/>
+    <w:lsdException w:name="Table Colorful 1" w:semiHidden="1" w:unhideWhenUsed="1"/>
+    <w:lsdException w:name="Table Colorful 2" w:semiHidden="1" w:unhideWhenUsed="1"/>
+    <w:lsdException w:name="Table Colorful 3" w:semiHidden="1" w:unhideWhenUsed="1"/>
+    <w:lsdException w:name="Table Columns 1" w:semiHidden="1" w:unhideWhenUsed="1"/>
+    <w:lsdException w:name="Table Columns 2" w:semiHidden="1" w:unhideWhenUsed="1"/>
+    <w:lsdException w:name="Table Columns 3" w:semiHidden="1" w:unhideWhenUsed="1"/>
+    <w:lsdException w:name="Table Columns 4" w:semiHidden="1" w:unhideWhenUsed="1"/>
+    <w:lsdException w:name="Table Columns 5" w:semiHidden="1" w:unhideWhenUsed="1"/>
+    <w:lsdException w:name="Table Grid 1" w:semiHidden="1" w:unhideWhenUsed="1"/>
+    <w:lsdException w:name="Table Grid 2" w:semiHidden="1" w:unhideWhenUsed="1"/>
+    <w:lsdException w:name="Table Grid 3" w:semiHidden="1" w:unhideWhenUsed="1"/>
+    <w:lsdException w:name="Table Grid 4" w:semiHidden="1" w:unhideWhenUsed="1"/>
+    <w:lsdException w:name="Table Grid 5" w:semiHidden="1" w:unhideWhenUsed="1"/>
+    <w:lsdException w:name="Table Grid 6" w:semiHidden="1" w:unhideWhenUsed="1"/>
+    <w:lsdException w:name="Table Grid 7" w:semiHidden="1" w:unhideWhenUsed="1"/>
+    <w:lsdException w:name="Table Grid 8" w:semiHidden="1" w:unhideWhenUsed="1"/>
+    <w:lsdException w:name="Table List 1" w:semiHidden="1" w:unhideWhenUsed="1"/>
+    <w:lsdException w:name="Table List 2" w:semiHidden="1" w:unhideWhenUsed="1"/>
+    <w:lsdException w:name="Table List 3" w:semiHidden="1" w:unhideWhenUsed="1"/>
+    <w:lsdException w:name="Table List 4" w:semiHidden="1" w:unhideWhenUsed="1"/>
+    <w:lsdException w:name="Table List 5" w:semiHidden="1" w:unhideWhenUsed="1"/>
+    <w:lsdException w:name="Table List 6" w:semiHidden="1" w:unhideWhenUsed="1"/>
+    <w:lsdException w:name="Table List 7" w:semiHidden="1" w:unhideWhenUsed="1"/>
+    <w:lsdException w:name="Table List 8" w:semiHidden="1" w:unhideWhenUsed="1"/>
+    <w:lsdException w:name="Table 3D effects 1" w:semiHidden="1" w:unhideWhenUsed="1"/>
+    <w:lsdException w:name="Table 3D effects 2" w:semiHidden="1" w:unhideWhenUsed="1"/>
+    <w:lsdException w:name="Table 3D effects 3" w:semiHidden="1" w:unhideWhenUsed="1"/>
+    <w:lsdException w:name="Table Contemporary" w:semiHidden="1" w:unhideWhenUsed="1"/>
+    <w:lsdException w:name="Table Elegant" w:semiHidden="1" w:unhideWhenUsed="1"/>
+    <w:lsdException w:name="Table Professional" w:semiHidden="1" w:unhideWhenUsed="1"/>
+    <w:lsdException w:name="Table Subtle 1" w:semiHidden="1" w:unhideWhenUsed="1"/>
+    <w:lsdException w:name="Table Subtle 2" w:semiHidden="1" w:unhideWhenUsed="1"/>
+    <w:lsdException w:name="Table Web 1" w:semiHidden="1" w:unhideWhenUsed="1"/>
+    <w:lsdException w:name="Table Web 2" w:semiHidden="1" w:unhideWhenUsed="1"/>
+    <w:lsdException w:name="Table Web 3" w:semiHidden="1" w:unhideWhenUsed="1"/>
+    <w:lsdException w:name="Balloon Text" w:semiHidden="1" w:unhideWhenUsed="1"/>
+    <w:lsdException w:name="Table Grid" w:semiHidden="1" w:uiPriority="39" w:unhideWhenUsed="1"/>
+    <w:lsdException w:name="Table Theme" w:semiHidden="1" w:unhideWhenUsed="1"/>
+    <w:lsdException w:name="Placeholder Text" w:semiHidden="1"/>
+    <w:lsdException w:name="No Spacing" w:uiPriority="1" w:qFormat="1"/>
+    <w:lsdException w:name="Light Shading" w:uiPriority="60"/>
+    <w:lsdException w:name="Light List" w:uiPriority="61"/>
+    <w:lsdException w:name="Light Grid" w:uiPriority="62"/>
+    <w:lsdException w:name="Medium Shading 1" w:uiPriority="63"/>
+    <w:lsdException w:name="Medium Shading 2" w:uiPriority="64"/>
+    <w:lsdException w:name="Medium List 1" w:uiPriority="65"/>
+    <w:lsdException w:name="Medium List 2" w:uiPriority="66"/>
+    <w:lsdException w:name="Medium Grid 1" w:uiPriority="67"/>
+    <w:lsdException w:name="Medium Grid 2" w:uiPriority="68"/>
+    <w:lsdException w:name="Medium Grid 3" w:uiPriority="69"/>
+    <w:lsdException w:name="Dark List" w:uiPriority="70"/>
+    <w:lsdException w:name="Colorful Shading" w:uiPriority="71"/>
+    <w:lsdException w:name="Colorful List" w:uiPriority="72"/>
+    <w:lsdException w:name="Colorful Grid" w:uiPriority="73"/>
+    <w:lsdException w:name="Light Shading Accent 1" w:uiPriority="60"/>
+    <w:lsdException w:name="Light List Accent 1" w:uiPriority="61"/>
+    <w:lsdException w:name="Light Grid Accent 1" w:uiPriority="62"/>
+    <w:lsdException w:name="Medium Shading 1 Accent 1" w:uiPriority="63"/>
+    <w:lsdException w:name="Medium Shading 2 Accent 1" w:uiPriority="64"/>
+    <w:lsdException w:name="Medium List 1 Accent 1" w:uiPriority="65"/>
+    <w:lsdException w:name="Revision" w:semiHidden="1"/>
+    <w:lsdException w:name="List Paragraph" w:uiPriority="34" w:qFormat="1"/>
+    <w:lsdException w:name="Quote" w:uiPriority="29" w:qFormat="1"/>
+    <w:lsdException w:name="Intense Quote" w:uiPriority="30" w:qFormat="1"/>
+    <w:lsdException w:name="Medium List 2 Accent 1" w:uiPriority="66"/>
+    <w:lsdException w:name="Medium Grid 1 Accent 1" w:uiPriority="67"/>
+    <w:lsdException w:name="Medium Grid 2 Accent 1" w:uiPriority="68"/>
+    <w:lsdException w:name="Medium Grid 3 Accent 1" w:uiPriority="69"/>
+    <w:lsdException w:name="Dark List Accent 1" w:uiPriority="70"/>
+    <w:lsdException w:name="Colorful Shading Accent 1" w:uiPriority="71"/>
+    <w:lsdException w:name="Colorful List Accent 1" w:uiPriority="72"/>
+    <w:lsdException w:name="Colorful Grid Accent 1" w:uiPriority="73"/>
+    <w:lsdException w:name="Light Shading Accent 2" w:uiPriority="60"/>
+    <w:lsdException w:name="Light List Accent 2" w:uiPriority="61"/>
+    <w:lsdException w:name="Light Grid Accent 2" w:uiPriority="62"/>
+    <w:lsdException w:name="Medium Shading 1 Accent 2" w:uiPriority="63"/>
+    <w:lsdException w:name="Medium Shading 2 Accent 2" w:uiPriority="64"/>
+    <w:lsdException w:name="Medium List 1 Accent 2" w:uiPriority="65"/>
+    <w:lsdException w:name="Medium List 2 Accent 2" w:uiPriority="66"/>
+    <w:lsdException w:name="Medium Grid 1 Accent 2" w:uiPriority="67"/>
+    <w:lsdException w:name="Medium Grid 2 Accent 2" w:uiPriority="68"/>
+    <w:lsdException w:name="Medium Grid 3 Accent 2" w:uiPriority="69"/>
+    <w:lsdException w:name="Dark List Accent 2" w:uiPriority="70"/>
+    <w:lsdException w:name="Colorful Shading Accent 2" w:uiPriority="71"/>
+    <w:lsdException w:name="Colorful List Accent 2" w:uiPriority="72"/>
+    <w:lsdException w:name="Colorful Grid Accent 2" w:uiPriority="73"/>
+    <w:lsdException w:name="Light Shading Accent 3" w:uiPriority="60"/>
+    <w:lsdException w:name="Light List Accent 3" w:uiPriority="61"/>
+    <w:lsdException w:name="Light Grid Accent 3" w:uiPriority="62"/>
+    <w:lsdException w:name="Medium Shading 1 Accent 3" w:uiPriority="63"/>
+    <w:lsdException w:name="Medium Shading 2 Accent 3" w:uiPriority="64"/>
+    <w:lsdException w:name="Medium List 1 Accent 3" w:uiPriority="65"/>
+    <w:lsdException w:name="Medium List 2 Accent 3" w:uiPriority="66"/>
+    <w:lsdException w:name="Medium Grid 1 Accent 3" w:uiPriority="67"/>
+    <w:lsdException w:name="Medium Grid 2 Accent 3" w:uiPriority="68"/>
+    <w:lsdException w:name="Medium Grid 3 Accent 3" w:uiPriority="69"/>
+    <w:lsdException w:name="Dark List Accent 3" w:uiPriority="70"/>
+    <w:lsdException w:name="Colorful Shading Accent 3" w:uiPriority="71"/>
+    <w:lsdException w:name="Colorful List Accent 3" w:uiPriority="72"/>
+    <w:lsdException w:name="Colorful Grid Accent 3" w:uiPriority="73"/>
+    <w:lsdException w:name="Light Shading Accent 4" w:uiPriority="60"/>
+    <w:lsdException w:name="Light List Accent 4" w:uiPriority="61"/>
+    <w:lsdException w:name="Light Grid Accent 4" w:uiPriority="62"/>
+    <w:lsdException w:name="Medium Shading 1 Accent 4" w:uiPriority="63"/>
+    <w:lsdException w:name="Medium Shading 2 Accent 4" w:uiPriority="64"/>
+    <w:lsdException w:name="Medium List 1 Accent 4" w:uiPriority="65"/>
+    <w:lsdException w:name="Medium List 2 Accent 4" w:uiPriority="66"/>
+    <w:lsdException w:name="Medium Grid 1 Accent 4" w:uiPriority="67"/>
+    <w:lsdException w:name="Medium Grid 2 Accent 4" w:uiPriority="68"/>
+    <w:lsdException w:name="Medium Grid 3 Accent 4" w:uiPriority="69"/>
+    <w:lsdException w:name="Dark List Accent 4" w:uiPriority="70"/>
+    <w:lsdException w:name="Colorful Shading Accent 4" w:uiPriority="71"/>
+    <w:lsdException w:name="Colorful List Accent 4" w:uiPriority="72"/>
+    <w:lsdException w:name="Colorful Grid Accent 4" w:uiPriority="73"/>
+    <w:lsdException w:name="Light Shading Accent 5" w:uiPriority="60"/>
+    <w:lsdException w:name="Light List Accent 5" w:uiPriority="61"/>
+    <w:lsdException w:name="Light Grid Accent 5" w:uiPriority="62"/>
+    <w:lsdException w:name="Medium Shading 1 Accent 5" w:uiPriority="63"/>
+    <w:lsdException w:name="Medium Shading 2 Accent 5" w:uiPriority="64"/>
+    <w:lsdException w:name="Medium List 1 Accent 5" w:uiPriority="65"/>
+    <w:lsdException w:name="Medium List 2 Accent 5" w:uiPriority="66"/>
+    <w:lsdException w:name="Medium Grid 1 Accent 5" w:uiPriority="67"/>
+    <w:lsdException w:name="Medium Grid 2 Accent 5" w:uiPriority="68"/>
+    <w:lsdException w:name="Medium Grid 3 Accent 5" w:uiPriority="69"/>
+    <w:lsdException w:name="Dark List Accent 5" w:uiPriority="70"/>
+    <w:lsdException w:name="Colorful Shading Accent 5" w:uiPriority="71"/>
+    <w:lsdException w:name="Colorful List Accent 5" w:uiPriority="72"/>
+    <w:lsdException w:name="Colorful Grid Accent 5" w:uiPriority="73"/>
+    <w:lsdException w:name="Light Shading Accent 6" w:uiPriority="60"/>
+    <w:lsdException w:name="Light List Accent 6" w:uiPriority="61"/>
+    <w:lsdException w:name="Light Grid Accent 6" w:uiPriority="62"/>
+    <w:lsdException w:name="Medium Shading 1 Accent 6" w:uiPriority="63"/>
+    <w:lsdException w:name="Medium Shading 2 Accent 6" w:uiPriority="64"/>
+    <w:lsdException w:name="Medium List 1 Accent 6" w:uiPriority="65"/>
+    <w:lsdException w:name="Medium List 2 Accent 6" w:uiPriority="66"/>
+    <w:lsdException w:name="Medium Grid 1 Accent 6" w:uiPriority="67"/>
+    <w:lsdException w:name="Medium Grid 2 Accent 6" w:uiPriority="68"/>
+    <w:lsdException w:name="Medium Grid 3 Accent 6" w:uiPriority="69"/>
+    <w:lsdException w:name="Dark List Accent 6" w:uiPriority="70"/>
+    <w:lsdException w:name="Colorful Shading Accent 6" w:uiPriority="71"/>
+    <w:lsdException w:name="Colorful List Accent 6" w:uiPriority="72"/>
+    <w:lsdException w:name="Colorful Grid Accent 6" w:uiPriority="73"/>
+    <w:lsdException w:name="Subtle Emphasis" w:uiPriority="19" w:qFormat="1"/>
+    <w:lsdException w:name="Intense Emphasis" w:uiPriority="21" w:qFormat="1"/>
+    <w:lsdException w:name="Subtle Reference" w:uiPriority="31" w:qFormat="1"/>
+    <w:lsdException w:name="Intense Reference" w:uiPriority="32" w:qFormat="1"/>
+    <w:lsdException w:name="Book Title" w:uiPriority="33" w:qFormat="1"/>
+    <w:lsdException w:name="Bibliography" w:semiHidden="1" w:uiPriority="37" w:unhideWhenUsed="1"/>
+    <w:lsdException w:name="TOC Heading" w:semiHidden="1" w:uiPriority="39" w:unhideWhenUsed="1" w:qFormat="1"/>
+    <w:lsdException w:name="Plain Table 1" w:uiPriority="41"/>
+    <w:lsdException w:name="Plain Table 2" w:uiPriority="42"/>
+    <w:lsdException w:name="Plain Table 3" w:uiPriority="43"/>
+    <w:lsdException w:name="Plain Table 4" w:uiPriority="44"/>
+    <w:lsdException w:name="Plain Table 5" w:uiPriority="45"/>
+    <w:lsdException w:name="Grid Table Light" w:uiPriority="40"/>
+    <w:lsdException w:name="Grid Table 1 Light" w:uiPriority="46"/>
+    <w:lsdException w:name="Grid Table 2" w:uiPriority="47"/>
+    <w:lsdException w:name="Grid Table 3" w:uiPriority="48"/>
+    <w:lsdException w:name="Grid Table 4" w:uiPriority="49"/>
+    <w:lsdException w:name="Grid Table 5 Dark" w:uiPriority="50"/>
+    <w:lsdException w:name="Grid Table 6 Colorful" w:uiPriority="51"/>
+    <w:lsdException w:name="Grid Table 7 Colorful" w:uiPriority="52"/>
+    <w:lsdException w:name="Grid Table 1 Light Accent 1" w:uiPriority="46"/>
+    <w:lsdException w:name="Grid Table 2 Accent 1" w:uiPriority="47"/>
+    <w:lsdException w:name="Grid Table 3 Accent 1" w:uiPriority="48"/>
+    <w:lsdException w:name="Grid Table 4 Accent 1" w:uiPriority="49"/>
+    <w:lsdException w:name="Grid Table 5 Dark Accent 1" w:uiPriority="50"/>
+    <w:lsdException w:name="Grid Table 6 Colorful Accent 1" w:uiPriority="51"/>
+    <w:lsdException w:name="Grid Table 7 Colorful Accent 1" w:uiPriority="52"/>
+    <w:lsdException w:name="Grid Table 1 Light Accent 2" w:uiPriority="46"/>
+    <w:lsdException w:name="Grid Table 2 Accent 2" w:uiPriority="47"/>
+    <w:lsdException w:name="Grid Table 3 Accent 2" w:uiPriority="48"/>
+    <w:lsdException w:name="Grid Table 4 Accent 2" w:uiPriority="49"/>
+    <w:lsdException w:name="Grid Table 5 Dark Accent 2" w:uiPriority="50"/>
+    <w:lsdException w:name="Grid Table 6 Colorful Accent 2" w:uiPriority="51"/>
+    <w:lsdException w:name="Grid Table 7 Colorful Accent 2" w:uiPriority="52"/>
+    <w:lsdException w:name="Grid Table 1 Light Accent 3" w:uiPriority="46"/>
+    <w:lsdException w:name="Grid Table 2 Accent 3" w:uiPriority="47"/>
+    <w:lsdException w:name="Grid Table 3 Accent 3" w:uiPriority="48"/>
+    <w:lsdException w:name="Grid Table 4 Accent 3" w:uiPriority="49"/>
+    <w:lsdException w:name="Grid Table 5 Dark Accent 3" w:uiPriority="50"/>
+    <w:lsdException w:name="Grid Table 6 Colorful Accent 3" w:uiPriority="51"/>
+    <w:lsdException w:name="Grid Table 7 Colorful Accent 3" w:uiPriority="52"/>
+    <w:lsdException w:name="Grid Table 1 Light Accent 4" w:uiPriority="46"/>
+    <w:lsdException w:name="Grid Table 2 Accent 4" w:uiPriority="47"/>
+    <w:lsdException w:name="Grid Table 3 Accent 4" w:uiPriority="48"/>
+    <w:lsdException w:name="Grid Table 4 Accent 4" w:uiPriority="49"/>
+    <w:lsdException w:name="Grid Table 5 Dark Accent 4" w:uiPriority="50"/>
+    <w:lsdException w:name="Grid Table 6 Colorful Accent 4" w:uiPriority="51"/>
+    <w:lsdException w:name="Grid Table 7 Colorful Accent 4" w:uiPriority="52"/>
+    <w:lsdException w:name="Grid Table 1 Light Accent 5" w:uiPriority="46"/>
+    <w:lsdException w:name="Grid Table 2 Accent 5" w:uiPriority="47"/>
+    <w:lsdException w:name="Grid Table 3 Accent 5" w:uiPriority="48"/>
+    <w:lsdException w:name="Grid Table 4 Accent 5" w:uiPriority="49"/>
+    <w:lsdException w:name="Grid Table 5 Dark Accent 5" w:uiPriority="50"/>
+    <w:lsdException w:name="Grid Table 6 Colorful Accent 5" w:uiPriority="51"/>
+    <w:lsdException w:name="Grid Table 7 Colorful Accent 5" w:uiPriority="52"/>
+    <w:lsdException w:name="Grid Table 1 Light Accent 6" w:uiPriority="46"/>
+    <w:lsdException w:name="Grid Table 2 Accent 6" w:uiPriority="47"/>
+    <w:lsdException w:name="Grid Table 3 Accent 6" w:uiPriority="48"/>
+    <w:lsdException w:name="Grid Table 4 Accent 6" w:uiPriority="49"/>
+    <w:lsdException w:name="Grid Table 5 Dark Accent 6" w:uiPriority="50"/>
+    <w:lsdException w:name="Grid Table 6 Colorful Accent 6" w:uiPriority="51"/>
+    <w:lsdException w:name="Grid Table 7 Colorful Accent 6" w:uiPriority="52"/>
+    <w:lsdException w:name="List Table 1 Light" w:uiPriority="46"/>
+    <w:lsdException w:name="List Table 2" w:uiPriority="47"/>
+    <w:lsdException w:name="List Table 3" w:uiPriority="48"/>
+    <w:lsdException w:name="List Table 4" w:uiPriority="49"/>
+    <w:lsdException w:name="List Table 5 Dark" w:uiPriority="50"/>
+    <w:lsdException w:name="List Table 6 Colorful" w:uiPriority="51"/>
+    <w:lsdException w:name="List Table 7 Colorful" w:uiPriority="52"/>
+    <w:lsdException w:name="List Table 1 Light Accent 1" w:uiPriority="46"/>
+    <w:lsdException w:name="List Table 2 Accent 1" w:uiPriority="47"/>
+    <w:lsdException w:name="List Table 3 Accent 1" w:uiPriority="48"/>
+    <w:lsdException w:name="List Table 4 Accent 1" w:uiPriority="49"/>
+    <w:lsdException w:name="List Table 5 Dark Accent 1" w:uiPriority="50"/>
+    <w:lsdException w:name="List Table 6 Colorful Accent 1" w:uiPriority="51"/>
+    <w:lsdException w:name="List Table 7 Colorful Accent 1" w:uiPriority="52"/>
+    <w:lsdException w:name="List Table 1 Light Accent 2" w:uiPriority="46"/>
+    <w:lsdException w:name="List Table 2 Accent 2" w:uiPriority="47"/>
+    <w:lsdException w:name="List Table 3 Accent 2" w:uiPriority="48"/>
+    <w:lsdException w:name="List Table 4 Accent 2" w:uiPriority="49"/>
+    <w:lsdException w:name="List Table 5 Dark Accent 2" w:uiPriority="50"/>
+    <w:lsdException w:name="List Table 6 Colorful Accent 2" w:uiPriority="51"/>
+    <w:lsdException w:name="List Table 7 Colorful Accent 2" w:uiPriority="52"/>
+    <w:lsdException w:name="List Table 1 Light Accent 3" w:uiPriority="46"/>
+    <w:lsdException w:name="List Table 2 Accent 3" w:uiPriority="47"/>
+    <w:lsdException w:name="List Table 3 Accent 3" w:uiPriority="48"/>
+    <w:lsdException w:name="List Table 4 Accent 3" w:uiPriority="49"/>
+    <w:lsdException w:name="List Table 5 Dark Accent 3" w:uiPriority="50"/>
+    <w:lsdException w:name="List Table 6 Colorful Accent 3" w:uiPriority="51"/>
+    <w:lsdException w:name="List Table 7 Colorful Accent 3" w:uiPriority="52"/>
+    <w:lsdException w:name="List Table 1 Light Accent 4" w:uiPriority="46"/>
+    <w:lsdException w:name="List Table 2 Accent 4" w:uiPriority="47"/>
+    <w:lsdException w:name="List Table 3 Accent 4" w:uiPriority="48"/>
+    <w:lsdException w:name="List Table 4 Accent 4" w:uiPriority="49"/>
+    <w:lsdException w:name="List Table 5 Dark Accent 4" w:uiPriority="50"/>
+    <w:lsdException w:name="List Table 6 Colorful Accent 4" w:uiPriority="51"/>
+    <w:lsdException w:name="List Table 7 Colorful Accent 4" w:uiPriority="52"/>
+    <w:lsdException w:name="List Table 1 Light Accent 5" w:uiPriority="46"/>
+    <w:lsdException w:name="List Table 2 Accent 5" w:uiPriority="47"/>
+    <w:lsdException w:name="List Table 3 Accent 5" w:uiPriority="48"/>
+    <w:lsdException w:name="List Table 4 Accent 5" w:uiPriority="49"/>
+    <w:lsdException w:name="List Table 5 Dark Accent 5" w:uiPriority="50"/>
+    <w:lsdException w:name="List Table 6 Colorful Accent 5" w:uiPriority="51"/>
+    <w:lsdException w:name="List Table 7 Colorful Accent 5" w:uiPriority="52"/>
+    <w:lsdException w:name="List Table 1 Light Accent 6" w:uiPriority="46"/>
+    <w:lsdException w:name="List Table 2 Accent 6" w:uiPriority="47"/>
+    <w:lsdException w:name="List Table 3 Accent 6" w:uiPriority="48"/>
+    <w:lsdException w:name="List Table 4 Accent 6" w:uiPriority="49"/>
+    <w:lsdException w:name="List Table 5 Dark Accent 6" w:uiPriority="50"/>
+    <w:lsdException w:name="List Table 6 Colorful Accent 6" w:uiPriority="51"/>
+    <w:lsdException w:name="List Table 7 Colorful Accent 6" w:uiPriority="52"/>
+    <w:lsdException w:name="Mention" w:semiHidden="1" w:unhideWhenUsed="1"/>
+    <w:lsdException w:name="Smart Hyperlink" w:semiHidden="1" w:unhideWhenUsed="1"/>
+    <w:lsdException w:name="Hashtag" w:semiHidden="1" w:unhideWhenUsed="1"/>
+    <w:lsdException w:name="Unresolved Mention" w:semiHidden="1" w:unhideWhenUsed="1"/>
   </w:latentStyles>
   <w:style w:type="paragraph" w:default="1" w:styleId="Normal">
     <w:name w:val="Normal"/>
@@ -2084,7 +2330,6 @@
   <w:style w:type="character" w:default="1" w:styleId="DefaultParagraphFont">
     <w:name w:val="Default Paragraph Font"/>
     <w:uiPriority w:val="1"/>
-    <w:semiHidden/>
     <w:unhideWhenUsed/>
   </w:style>
   <w:style w:type="table" w:default="1" w:styleId="TableNormal">
@@ -2092,7 +2337,6 @@
     <w:uiPriority w:val="99"/>
     <w:semiHidden/>
     <w:unhideWhenUsed/>
-    <w:qFormat/>
     <w:tblPr>
       <w:tblInd w:w="0" w:type="dxa"/>
       <w:tblCellMar>
@@ -2456,7 +2700,7 @@
   <a:extraClrSchemeLst/>
   <a:extLst>
     <a:ext uri="{05A4C25C-085E-4340-85A3-A5531E510DB2}">
-      <thm15:themeFamily xmlns:thm15="http://schemas.microsoft.com/office/thememl/2012/main" xmlns="" name="Office Theme" id="{62F939B6-93AF-4DB8-9C6B-D6C7DFDC589F}" vid="{4A3C46E8-61CC-4603-A589-7422A47A8E4A}"/>
+      <thm15:themeFamily xmlns:thm15="http://schemas.microsoft.com/office/thememl/2012/main" name="Office Theme" id="{62F939B6-93AF-4DB8-9C6B-D6C7DFDC589F}" vid="{4A3C46E8-61CC-4603-A589-7422A47A8E4A}"/>
     </a:ext>
   </a:extLst>
 </a:theme>

</xml_diff>

<commit_message>
6.7 Modified by :Yonis and Eric
</commit_message>
<xml_diff>
--- a/TalkBox/Documentation/Requirements.docx
+++ b/TalkBox/Documentation/Requirements.docx
@@ -1849,6 +1849,153 @@
     </w:p>
     <w:p>
       <w:pPr>
+        <w:ind w:left="720"/>
+        <w:rPr>
+          <w:b/>
+          <w:bCs/>
+          <w:sz w:val="28"/>
+          <w:szCs w:val="28"/>
+        </w:rPr>
+      </w:pPr>
+      <w:proofErr w:type="gramStart"/>
+      <w:r>
+        <w:rPr>
+          <w:b/>
+          <w:bCs/>
+          <w:sz w:val="28"/>
+          <w:szCs w:val="28"/>
+        </w:rPr>
+        <w:t>6.7  Requirement</w:t>
+      </w:r>
+      <w:proofErr w:type="gramEnd"/>
+      <w:r>
+        <w:rPr>
+          <w:b/>
+          <w:bCs/>
+          <w:sz w:val="28"/>
+          <w:szCs w:val="28"/>
+        </w:rPr>
+        <w:t xml:space="preserve"> Category 7: Ease</w:t>
+      </w:r>
+    </w:p>
+    <w:p>
+      <w:pPr>
+        <w:ind w:left="720"/>
+        <w:rPr>
+          <w:sz w:val="24"/>
+          <w:szCs w:val="24"/>
+        </w:rPr>
+      </w:pPr>
+      <w:r>
+        <w:rPr>
+          <w:sz w:val="24"/>
+          <w:szCs w:val="24"/>
+        </w:rPr>
+        <w:t xml:space="preserve">In order to fulfil this requirement, the following requirements should be met: </w:t>
+      </w:r>
+    </w:p>
+    <w:p>
+      <w:pPr>
+        <w:pStyle w:val="ListParagraph"/>
+        <w:numPr>
+          <w:ilvl w:val="0"/>
+          <w:numId w:val="4"/>
+        </w:numPr>
+        <w:rPr>
+          <w:sz w:val="24"/>
+          <w:szCs w:val="24"/>
+        </w:rPr>
+      </w:pPr>
+      <w:r>
+        <w:rPr>
+          <w:sz w:val="24"/>
+          <w:szCs w:val="24"/>
+        </w:rPr>
+        <w:t>There are no additional buttons that are not required</w:t>
+      </w:r>
+    </w:p>
+    <w:p>
+      <w:pPr>
+        <w:pStyle w:val="ListParagraph"/>
+        <w:numPr>
+          <w:ilvl w:val="0"/>
+          <w:numId w:val="4"/>
+        </w:numPr>
+        <w:rPr>
+          <w:sz w:val="24"/>
+          <w:szCs w:val="24"/>
+        </w:rPr>
+      </w:pPr>
+      <w:r>
+        <w:rPr>
+          <w:sz w:val="24"/>
+          <w:szCs w:val="24"/>
+        </w:rPr>
+        <w:t>The screen is organized and are separated by uses</w:t>
+      </w:r>
+    </w:p>
+    <w:p>
+      <w:pPr>
+        <w:pStyle w:val="ListParagraph"/>
+        <w:numPr>
+          <w:ilvl w:val="0"/>
+          <w:numId w:val="4"/>
+        </w:numPr>
+        <w:rPr>
+          <w:sz w:val="24"/>
+          <w:szCs w:val="24"/>
+        </w:rPr>
+      </w:pPr>
+      <w:r>
+        <w:rPr>
+          <w:sz w:val="24"/>
+          <w:szCs w:val="24"/>
+        </w:rPr>
+        <w:t>Import buttons are identified and easy to access</w:t>
+      </w:r>
+    </w:p>
+    <w:p>
+      <w:pPr>
+        <w:pStyle w:val="ListParagraph"/>
+        <w:numPr>
+          <w:ilvl w:val="0"/>
+          <w:numId w:val="4"/>
+        </w:numPr>
+        <w:rPr>
+          <w:sz w:val="24"/>
+          <w:szCs w:val="24"/>
+        </w:rPr>
+      </w:pPr>
+      <w:r>
+        <w:rPr>
+          <w:sz w:val="24"/>
+          <w:szCs w:val="24"/>
+        </w:rPr>
+        <w:t>The layout is simple yet interactive</w:t>
+      </w:r>
+    </w:p>
+    <w:p>
+      <w:pPr>
+        <w:pStyle w:val="ListParagraph"/>
+        <w:numPr>
+          <w:ilvl w:val="0"/>
+          <w:numId w:val="4"/>
+        </w:numPr>
+        <w:rPr>
+          <w:sz w:val="24"/>
+          <w:szCs w:val="24"/>
+        </w:rPr>
+      </w:pPr>
+      <w:r>
+        <w:rPr>
+          <w:sz w:val="24"/>
+          <w:szCs w:val="24"/>
+        </w:rPr>
+        <w:t xml:space="preserve">The component placements provide ease for the user </w:t>
+      </w:r>
+    </w:p>
+    <w:p>
+      <w:pPr>
         <w:ind w:left="1080"/>
         <w:rPr>
           <w:sz w:val="24"/>
@@ -1896,6 +2043,7 @@
           <w:sz w:val="24"/>
           <w:szCs w:val="24"/>
         </w:rPr>
+        <w:lastRenderedPageBreak/>
         <w:tab/>
       </w:r>
     </w:p>

</xml_diff>

<commit_message>
6.8- Modified by : Eric and Yonis
</commit_message>
<xml_diff>
--- a/TalkBox/Documentation/Requirements.docx
+++ b/TalkBox/Documentation/Requirements.docx
@@ -1996,6 +1996,123 @@
     </w:p>
     <w:p>
       <w:pPr>
+        <w:ind w:left="720"/>
+        <w:rPr>
+          <w:b/>
+          <w:bCs/>
+          <w:sz w:val="28"/>
+          <w:szCs w:val="28"/>
+        </w:rPr>
+      </w:pPr>
+      <w:r>
+        <w:rPr>
+          <w:b/>
+          <w:bCs/>
+          <w:sz w:val="28"/>
+          <w:szCs w:val="28"/>
+        </w:rPr>
+        <w:t>6.8 Requirement Category 8: Time</w:t>
+      </w:r>
+    </w:p>
+    <w:p>
+      <w:pPr>
+        <w:ind w:left="720"/>
+        <w:rPr>
+          <w:sz w:val="24"/>
+          <w:szCs w:val="24"/>
+        </w:rPr>
+      </w:pPr>
+      <w:r>
+        <w:rPr>
+          <w:sz w:val="24"/>
+          <w:szCs w:val="24"/>
+        </w:rPr>
+        <w:t xml:space="preserve">In order to fulfil this requirement, the following requirements should be met: </w:t>
+      </w:r>
+    </w:p>
+    <w:p>
+      <w:pPr>
+        <w:pStyle w:val="ListParagraph"/>
+        <w:numPr>
+          <w:ilvl w:val="0"/>
+          <w:numId w:val="4"/>
+        </w:numPr>
+        <w:rPr>
+          <w:sz w:val="24"/>
+          <w:szCs w:val="24"/>
+        </w:rPr>
+      </w:pPr>
+      <w:r>
+        <w:rPr>
+          <w:sz w:val="24"/>
+          <w:szCs w:val="24"/>
+        </w:rPr>
+        <w:t xml:space="preserve">The program is coded in an efficient way </w:t>
+      </w:r>
+    </w:p>
+    <w:p>
+      <w:pPr>
+        <w:pStyle w:val="ListParagraph"/>
+        <w:numPr>
+          <w:ilvl w:val="0"/>
+          <w:numId w:val="4"/>
+        </w:numPr>
+        <w:rPr>
+          <w:sz w:val="24"/>
+          <w:szCs w:val="24"/>
+        </w:rPr>
+      </w:pPr>
+      <w:r>
+        <w:rPr>
+          <w:sz w:val="24"/>
+          <w:szCs w:val="24"/>
+        </w:rPr>
+        <w:t>Algorithm’s time complexity is small and unnecessary processing is avoided</w:t>
+      </w:r>
+    </w:p>
+    <w:p>
+      <w:pPr>
+        <w:pStyle w:val="ListParagraph"/>
+        <w:numPr>
+          <w:ilvl w:val="0"/>
+          <w:numId w:val="4"/>
+        </w:numPr>
+        <w:rPr>
+          <w:sz w:val="24"/>
+          <w:szCs w:val="24"/>
+        </w:rPr>
+      </w:pPr>
+      <w:r>
+        <w:rPr>
+          <w:sz w:val="24"/>
+          <w:szCs w:val="24"/>
+        </w:rPr>
+        <w:t>Functionality not used is avoided after comparing results with test coverage</w:t>
+      </w:r>
+    </w:p>
+    <w:p>
+      <w:pPr>
+        <w:pStyle w:val="ListParagraph"/>
+        <w:numPr>
+          <w:ilvl w:val="0"/>
+          <w:numId w:val="4"/>
+        </w:numPr>
+        <w:rPr>
+          <w:sz w:val="24"/>
+          <w:szCs w:val="24"/>
+        </w:rPr>
+      </w:pPr>
+      <w:r>
+        <w:rPr>
+          <w:sz w:val="24"/>
+          <w:szCs w:val="24"/>
+        </w:rPr>
+        <w:lastRenderedPageBreak/>
+        <w:t xml:space="preserve">The program is easy to install and run </w:t>
+      </w:r>
+    </w:p>
+    <w:p>
+      <w:pPr>
         <w:ind w:left="1080"/>
         <w:rPr>
           <w:sz w:val="24"/>
@@ -2043,7 +2160,6 @@
           <w:sz w:val="24"/>
           <w:szCs w:val="24"/>
         </w:rPr>
-        <w:lastRenderedPageBreak/>
         <w:tab/>
       </w:r>
     </w:p>

</xml_diff>

<commit_message>
6.9 : modified By: Yonis and Eric
</commit_message>
<xml_diff>
--- a/TalkBox/Documentation/Requirements.docx
+++ b/TalkBox/Documentation/Requirements.docx
@@ -2109,6 +2109,102 @@
         </w:rPr>
         <w:lastRenderedPageBreak/>
         <w:t xml:space="preserve">The program is easy to install and run </w:t>
+      </w:r>
+    </w:p>
+    <w:p>
+      <w:pPr>
+        <w:ind w:left="720"/>
+        <w:rPr>
+          <w:b/>
+          <w:bCs/>
+          <w:sz w:val="28"/>
+          <w:szCs w:val="28"/>
+        </w:rPr>
+      </w:pPr>
+      <w:r>
+        <w:rPr>
+          <w:b/>
+          <w:bCs/>
+          <w:sz w:val="28"/>
+          <w:szCs w:val="28"/>
+        </w:rPr>
+        <w:t>6.9 Requirement Category 9: Interactive</w:t>
+      </w:r>
+    </w:p>
+    <w:p>
+      <w:pPr>
+        <w:ind w:left="720"/>
+        <w:rPr>
+          <w:sz w:val="24"/>
+          <w:szCs w:val="24"/>
+        </w:rPr>
+      </w:pPr>
+      <w:r>
+        <w:rPr>
+          <w:sz w:val="24"/>
+          <w:szCs w:val="24"/>
+        </w:rPr>
+        <w:t xml:space="preserve">In order to fulfil this requirement, the following requirements should be met: </w:t>
+      </w:r>
+    </w:p>
+    <w:p>
+      <w:pPr>
+        <w:pStyle w:val="ListParagraph"/>
+        <w:numPr>
+          <w:ilvl w:val="0"/>
+          <w:numId w:val="4"/>
+        </w:numPr>
+        <w:rPr>
+          <w:sz w:val="24"/>
+          <w:szCs w:val="24"/>
+        </w:rPr>
+      </w:pPr>
+      <w:r>
+        <w:rPr>
+          <w:sz w:val="24"/>
+          <w:szCs w:val="24"/>
+        </w:rPr>
+        <w:t xml:space="preserve">The application design is eye catching </w:t>
+      </w:r>
+    </w:p>
+    <w:p>
+      <w:pPr>
+        <w:pStyle w:val="ListParagraph"/>
+        <w:numPr>
+          <w:ilvl w:val="0"/>
+          <w:numId w:val="4"/>
+        </w:numPr>
+        <w:rPr>
+          <w:sz w:val="24"/>
+          <w:szCs w:val="24"/>
+        </w:rPr>
+      </w:pPr>
+      <w:r>
+        <w:rPr>
+          <w:sz w:val="24"/>
+          <w:szCs w:val="24"/>
+        </w:rPr>
+        <w:t>The layout is easy on the eye, and not very busy</w:t>
+      </w:r>
+    </w:p>
+    <w:p>
+      <w:pPr>
+        <w:pStyle w:val="ListParagraph"/>
+        <w:numPr>
+          <w:ilvl w:val="0"/>
+          <w:numId w:val="4"/>
+        </w:numPr>
+        <w:rPr>
+          <w:sz w:val="24"/>
+          <w:szCs w:val="24"/>
+        </w:rPr>
+      </w:pPr>
+      <w:r>
+        <w:rPr>
+          <w:sz w:val="24"/>
+          <w:szCs w:val="24"/>
+        </w:rPr>
+        <w:t xml:space="preserve">No background in technology required </w:t>
       </w:r>
     </w:p>
     <w:p>

</xml_diff>

<commit_message>
FR edited, NFR produced
</commit_message>
<xml_diff>
--- a/TalkBox/Documentation/Requirements.docx
+++ b/TalkBox/Documentation/Requirements.docx
@@ -1211,10 +1211,944 @@
     </w:p>
     <w:p>
       <w:pPr>
-        <w:pStyle w:val="ListParagraph"/>
-        <w:numPr>
-          <w:ilvl w:val="0"/>
-          <w:numId w:val="3"/>
+        <w:ind w:left="720"/>
+        <w:rPr>
+          <w:b/>
+          <w:bCs/>
+          <w:sz w:val="28"/>
+          <w:szCs w:val="28"/>
+        </w:rPr>
+      </w:pPr>
+      <w:r>
+        <w:rPr>
+          <w:b/>
+          <w:bCs/>
+          <w:sz w:val="28"/>
+          <w:szCs w:val="28"/>
+        </w:rPr>
+        <w:t xml:space="preserve">6.2 Requirement Category </w:t>
+      </w:r>
+      <w:proofErr w:type="gramStart"/>
+      <w:r>
+        <w:rPr>
+          <w:b/>
+          <w:bCs/>
+          <w:sz w:val="28"/>
+          <w:szCs w:val="28"/>
+        </w:rPr>
+        <w:t>1 :</w:t>
+      </w:r>
+      <w:proofErr w:type="gramEnd"/>
+      <w:r>
+        <w:rPr>
+          <w:b/>
+          <w:bCs/>
+          <w:sz w:val="28"/>
+          <w:szCs w:val="28"/>
+        </w:rPr>
+        <w:t xml:space="preserve"> Buttons</w:t>
+      </w:r>
+    </w:p>
+    <w:p>
+      <w:pPr>
+        <w:ind w:left="720"/>
+        <w:rPr>
+          <w:sz w:val="24"/>
+          <w:szCs w:val="24"/>
+        </w:rPr>
+      </w:pPr>
+      <w:r>
+        <w:rPr>
+          <w:sz w:val="24"/>
+          <w:szCs w:val="24"/>
+        </w:rPr>
+        <w:t xml:space="preserve">In order to fulfil this requirement, the following requirements should be met: </w:t>
+      </w:r>
+    </w:p>
+    <w:p>
+      <w:pPr>
+        <w:pStyle w:val="ListParagraph"/>
+        <w:numPr>
+          <w:ilvl w:val="0"/>
+          <w:numId w:val="4"/>
+        </w:numPr>
+        <w:rPr>
+          <w:sz w:val="24"/>
+          <w:szCs w:val="24"/>
+        </w:rPr>
+      </w:pPr>
+      <w:r>
+        <w:rPr>
+          <w:sz w:val="24"/>
+          <w:szCs w:val="24"/>
+        </w:rPr>
+        <w:t>There is a place for the user to input the number of buttons</w:t>
+      </w:r>
+    </w:p>
+    <w:p>
+      <w:pPr>
+        <w:pStyle w:val="ListParagraph"/>
+        <w:numPr>
+          <w:ilvl w:val="0"/>
+          <w:numId w:val="4"/>
+        </w:numPr>
+        <w:rPr>
+          <w:sz w:val="24"/>
+          <w:szCs w:val="24"/>
+        </w:rPr>
+      </w:pPr>
+      <w:r>
+        <w:rPr>
+          <w:sz w:val="24"/>
+          <w:szCs w:val="24"/>
+        </w:rPr>
+        <w:t>The configuration, needs to make inputted number of buttons</w:t>
+      </w:r>
+    </w:p>
+    <w:p>
+      <w:pPr>
+        <w:ind w:left="720"/>
+        <w:rPr>
+          <w:b/>
+          <w:bCs/>
+          <w:sz w:val="28"/>
+          <w:szCs w:val="28"/>
+        </w:rPr>
+      </w:pPr>
+      <w:proofErr w:type="gramStart"/>
+      <w:r>
+        <w:rPr>
+          <w:b/>
+          <w:bCs/>
+          <w:sz w:val="28"/>
+          <w:szCs w:val="28"/>
+        </w:rPr>
+        <w:t>6.3  Requirement</w:t>
+      </w:r>
+      <w:proofErr w:type="gramEnd"/>
+      <w:r>
+        <w:rPr>
+          <w:b/>
+          <w:bCs/>
+          <w:sz w:val="28"/>
+          <w:szCs w:val="28"/>
+        </w:rPr>
+        <w:t xml:space="preserve"> Category 2 and 3 : Pre-Recorded Audios </w:t>
+      </w:r>
+    </w:p>
+    <w:p>
+      <w:pPr>
+        <w:ind w:left="720"/>
+        <w:rPr>
+          <w:sz w:val="24"/>
+          <w:szCs w:val="24"/>
+        </w:rPr>
+      </w:pPr>
+      <w:r>
+        <w:rPr>
+          <w:sz w:val="24"/>
+          <w:szCs w:val="24"/>
+        </w:rPr>
+        <w:t xml:space="preserve">In order to fulfil this requirement, the following requirements should be met: </w:t>
+      </w:r>
+    </w:p>
+    <w:p>
+      <w:pPr>
+        <w:pStyle w:val="ListParagraph"/>
+        <w:numPr>
+          <w:ilvl w:val="0"/>
+          <w:numId w:val="4"/>
+        </w:numPr>
+        <w:rPr>
+          <w:sz w:val="24"/>
+          <w:szCs w:val="24"/>
+        </w:rPr>
+      </w:pPr>
+      <w:r>
+        <w:rPr>
+          <w:sz w:val="24"/>
+          <w:szCs w:val="24"/>
+        </w:rPr>
+        <w:t>Common sounds/audios files are available for the users to use</w:t>
+      </w:r>
+    </w:p>
+    <w:p>
+      <w:pPr>
+        <w:pStyle w:val="ListParagraph"/>
+        <w:numPr>
+          <w:ilvl w:val="0"/>
+          <w:numId w:val="4"/>
+        </w:numPr>
+        <w:rPr>
+          <w:sz w:val="24"/>
+          <w:szCs w:val="24"/>
+        </w:rPr>
+      </w:pPr>
+      <w:r>
+        <w:rPr>
+          <w:sz w:val="24"/>
+          <w:szCs w:val="24"/>
+        </w:rPr>
+        <w:t xml:space="preserve">These files are able to get exported along with the software, to any computer or laptop, the software runs on. </w:t>
+      </w:r>
+    </w:p>
+    <w:p>
+      <w:pPr>
+        <w:ind w:left="720"/>
+        <w:rPr>
+          <w:sz w:val="24"/>
+          <w:szCs w:val="24"/>
+        </w:rPr>
+      </w:pPr>
+    </w:p>
+    <w:p>
+      <w:pPr>
+        <w:ind w:left="720"/>
+        <w:rPr>
+          <w:sz w:val="24"/>
+          <w:szCs w:val="24"/>
+        </w:rPr>
+      </w:pPr>
+    </w:p>
+    <w:p>
+      <w:pPr>
+        <w:ind w:left="720"/>
+        <w:rPr>
+          <w:rFonts w:cs="Calibri"/>
+          <w:sz w:val="24"/>
+          <w:szCs w:val="24"/>
+          <w:lang w:val="en-US"/>
+        </w:rPr>
+      </w:pPr>
+    </w:p>
+    <w:p>
+      <w:pPr>
+        <w:ind w:left="720"/>
+        <w:rPr>
+          <w:b/>
+          <w:bCs/>
+          <w:sz w:val="28"/>
+          <w:szCs w:val="28"/>
+        </w:rPr>
+      </w:pPr>
+      <w:r>
+        <w:rPr>
+          <w:b/>
+          <w:bCs/>
+          <w:sz w:val="28"/>
+          <w:szCs w:val="28"/>
+        </w:rPr>
+        <w:t xml:space="preserve">6.4 Requirement Category 4: Profile </w:t>
+      </w:r>
+    </w:p>
+    <w:p>
+      <w:pPr>
+        <w:ind w:left="720"/>
+        <w:rPr>
+          <w:sz w:val="24"/>
+          <w:szCs w:val="24"/>
+        </w:rPr>
+      </w:pPr>
+      <w:r>
+        <w:rPr>
+          <w:sz w:val="24"/>
+          <w:szCs w:val="24"/>
+        </w:rPr>
+        <w:t xml:space="preserve">In order to fulfil this requirement, the following requirements should be met: </w:t>
+      </w:r>
+    </w:p>
+    <w:p>
+      <w:pPr>
+        <w:pStyle w:val="ListParagraph"/>
+        <w:numPr>
+          <w:ilvl w:val="0"/>
+          <w:numId w:val="4"/>
+        </w:numPr>
+        <w:rPr>
+          <w:sz w:val="24"/>
+          <w:szCs w:val="24"/>
+        </w:rPr>
+      </w:pPr>
+      <w:r>
+        <w:rPr>
+          <w:sz w:val="24"/>
+          <w:szCs w:val="24"/>
+        </w:rPr>
+        <w:t xml:space="preserve">The user is able to make a profile with a desirable name </w:t>
+      </w:r>
+    </w:p>
+    <w:p>
+      <w:pPr>
+        <w:pStyle w:val="ListParagraph"/>
+        <w:numPr>
+          <w:ilvl w:val="0"/>
+          <w:numId w:val="4"/>
+        </w:numPr>
+        <w:rPr>
+          <w:sz w:val="24"/>
+          <w:szCs w:val="24"/>
+        </w:rPr>
+      </w:pPr>
+      <w:r>
+        <w:rPr>
+          <w:sz w:val="24"/>
+          <w:szCs w:val="24"/>
+        </w:rPr>
+        <w:t xml:space="preserve">The users are able to add sounds to the profile and synchronize it with the buttons. </w:t>
+      </w:r>
+    </w:p>
+    <w:p>
+      <w:pPr>
+        <w:pStyle w:val="ListParagraph"/>
+        <w:ind w:left="1440"/>
+        <w:rPr>
+          <w:sz w:val="24"/>
+          <w:szCs w:val="24"/>
+        </w:rPr>
+      </w:pPr>
+    </w:p>
+    <w:p>
+      <w:pPr>
+        <w:ind w:left="720"/>
+        <w:rPr>
+          <w:b/>
+          <w:bCs/>
+          <w:sz w:val="28"/>
+          <w:szCs w:val="28"/>
+        </w:rPr>
+      </w:pPr>
+      <w:r>
+        <w:rPr>
+          <w:b/>
+          <w:bCs/>
+          <w:sz w:val="28"/>
+          <w:szCs w:val="28"/>
+        </w:rPr>
+        <w:t xml:space="preserve">6.5 Requirement Category 5: Recorded Audios </w:t>
+      </w:r>
+    </w:p>
+    <w:p>
+      <w:pPr>
+        <w:ind w:left="720"/>
+        <w:rPr>
+          <w:sz w:val="24"/>
+          <w:szCs w:val="24"/>
+        </w:rPr>
+      </w:pPr>
+      <w:r>
+        <w:rPr>
+          <w:sz w:val="24"/>
+          <w:szCs w:val="24"/>
+        </w:rPr>
+        <w:t xml:space="preserve">In order to fulfil this requirement, the following requirements should be met: </w:t>
+      </w:r>
+    </w:p>
+    <w:p>
+      <w:pPr>
+        <w:pStyle w:val="ListParagraph"/>
+        <w:numPr>
+          <w:ilvl w:val="0"/>
+          <w:numId w:val="4"/>
+        </w:numPr>
+        <w:rPr>
+          <w:sz w:val="24"/>
+          <w:szCs w:val="24"/>
+        </w:rPr>
+      </w:pPr>
+      <w:r>
+        <w:rPr>
+          <w:sz w:val="24"/>
+          <w:szCs w:val="24"/>
+        </w:rPr>
+        <w:t>The user is able to record a recording and there are record and stop button for their convenience.</w:t>
+      </w:r>
+    </w:p>
+    <w:p>
+      <w:pPr>
+        <w:pStyle w:val="ListParagraph"/>
+        <w:numPr>
+          <w:ilvl w:val="0"/>
+          <w:numId w:val="4"/>
+        </w:numPr>
+        <w:rPr>
+          <w:sz w:val="24"/>
+          <w:szCs w:val="24"/>
+        </w:rPr>
+      </w:pPr>
+      <w:r>
+        <w:rPr>
+          <w:sz w:val="24"/>
+          <w:szCs w:val="24"/>
+        </w:rPr>
+        <w:t xml:space="preserve">The user are able to give the recording a desirable name </w:t>
+      </w:r>
+    </w:p>
+    <w:p>
+      <w:pPr>
+        <w:pStyle w:val="ListParagraph"/>
+        <w:numPr>
+          <w:ilvl w:val="0"/>
+          <w:numId w:val="4"/>
+        </w:numPr>
+        <w:rPr>
+          <w:sz w:val="24"/>
+          <w:szCs w:val="24"/>
+        </w:rPr>
+      </w:pPr>
+      <w:r>
+        <w:rPr>
+          <w:sz w:val="24"/>
+          <w:szCs w:val="24"/>
+        </w:rPr>
+        <w:t>The user is able to add the recording in the list of recorded/ pre-recorded audios or sound for the users to select from</w:t>
+      </w:r>
+    </w:p>
+    <w:p>
+      <w:pPr>
+        <w:pStyle w:val="ListParagraph"/>
+        <w:numPr>
+          <w:ilvl w:val="0"/>
+          <w:numId w:val="4"/>
+        </w:numPr>
+        <w:rPr>
+          <w:sz w:val="24"/>
+          <w:szCs w:val="24"/>
+        </w:rPr>
+      </w:pPr>
+      <w:r>
+        <w:rPr>
+          <w:sz w:val="24"/>
+          <w:szCs w:val="24"/>
+        </w:rPr>
+        <w:t xml:space="preserve">The users are able to select these recording and add them to their profile and buttons. </w:t>
+      </w:r>
+    </w:p>
+    <w:p>
+      <w:pPr>
+        <w:ind w:left="720"/>
+        <w:rPr>
+          <w:b/>
+          <w:bCs/>
+          <w:sz w:val="28"/>
+          <w:szCs w:val="28"/>
+        </w:rPr>
+      </w:pPr>
+      <w:r>
+        <w:rPr>
+          <w:b/>
+          <w:bCs/>
+          <w:sz w:val="28"/>
+          <w:szCs w:val="28"/>
+        </w:rPr>
+        <w:t>6.6 Requirement Category 6: Launch and Play</w:t>
+      </w:r>
+    </w:p>
+    <w:p>
+      <w:pPr>
+        <w:ind w:left="720"/>
+        <w:rPr>
+          <w:sz w:val="24"/>
+          <w:szCs w:val="24"/>
+        </w:rPr>
+      </w:pPr>
+      <w:r>
+        <w:rPr>
+          <w:sz w:val="24"/>
+          <w:szCs w:val="24"/>
+        </w:rPr>
+        <w:t xml:space="preserve">In order to fulfil this requirement, the following requirements should be met: </w:t>
+      </w:r>
+    </w:p>
+    <w:p>
+      <w:pPr>
+        <w:pStyle w:val="ListParagraph"/>
+        <w:numPr>
+          <w:ilvl w:val="0"/>
+          <w:numId w:val="4"/>
+        </w:numPr>
+        <w:rPr>
+          <w:sz w:val="24"/>
+          <w:szCs w:val="24"/>
+        </w:rPr>
+      </w:pPr>
+      <w:r>
+        <w:rPr>
+          <w:sz w:val="24"/>
+          <w:szCs w:val="24"/>
+        </w:rPr>
+        <w:t xml:space="preserve">There is a button for the user to launch their profile </w:t>
+      </w:r>
+    </w:p>
+    <w:p>
+      <w:pPr>
+        <w:pStyle w:val="ListParagraph"/>
+        <w:numPr>
+          <w:ilvl w:val="0"/>
+          <w:numId w:val="4"/>
+        </w:numPr>
+        <w:rPr>
+          <w:sz w:val="24"/>
+          <w:szCs w:val="24"/>
+        </w:rPr>
+      </w:pPr>
+      <w:r>
+        <w:rPr>
+          <w:sz w:val="24"/>
+          <w:szCs w:val="24"/>
+        </w:rPr>
+        <w:t>The stimulator opens and lets the user launch their profile</w:t>
+      </w:r>
+    </w:p>
+    <w:p>
+      <w:pPr>
+        <w:pStyle w:val="ListParagraph"/>
+        <w:numPr>
+          <w:ilvl w:val="0"/>
+          <w:numId w:val="4"/>
+        </w:numPr>
+        <w:rPr>
+          <w:sz w:val="24"/>
+          <w:szCs w:val="24"/>
+        </w:rPr>
+      </w:pPr>
+      <w:r>
+        <w:rPr>
+          <w:sz w:val="24"/>
+          <w:szCs w:val="24"/>
+        </w:rPr>
+        <w:t xml:space="preserve">Once launched, the information in the profile such as the number of buttons and the names of the buttons are displayed </w:t>
+      </w:r>
+    </w:p>
+    <w:p>
+      <w:pPr>
+        <w:pStyle w:val="ListParagraph"/>
+        <w:numPr>
+          <w:ilvl w:val="0"/>
+          <w:numId w:val="4"/>
+        </w:numPr>
+        <w:rPr>
+          <w:sz w:val="24"/>
+          <w:szCs w:val="24"/>
+        </w:rPr>
+      </w:pPr>
+      <w:r>
+        <w:rPr>
+          <w:sz w:val="24"/>
+          <w:szCs w:val="24"/>
+        </w:rPr>
+        <w:t xml:space="preserve">Once any button is pressed, the user is able to hear the audio they initially stored in that button </w:t>
+      </w:r>
+    </w:p>
+    <w:p>
+      <w:pPr>
+        <w:ind w:left="720"/>
+        <w:rPr>
+          <w:b/>
+          <w:bCs/>
+          <w:sz w:val="28"/>
+          <w:szCs w:val="28"/>
+        </w:rPr>
+      </w:pPr>
+      <w:proofErr w:type="gramStart"/>
+      <w:r>
+        <w:rPr>
+          <w:b/>
+          <w:bCs/>
+          <w:sz w:val="28"/>
+          <w:szCs w:val="28"/>
+        </w:rPr>
+        <w:t>6.7  Requirement</w:t>
+      </w:r>
+      <w:proofErr w:type="gramEnd"/>
+      <w:r>
+        <w:rPr>
+          <w:b/>
+          <w:bCs/>
+          <w:sz w:val="28"/>
+          <w:szCs w:val="28"/>
+        </w:rPr>
+        <w:t xml:space="preserve"> Category 7: Ease</w:t>
+      </w:r>
+    </w:p>
+    <w:p>
+      <w:pPr>
+        <w:ind w:left="720"/>
+        <w:rPr>
+          <w:sz w:val="24"/>
+          <w:szCs w:val="24"/>
+        </w:rPr>
+      </w:pPr>
+      <w:r>
+        <w:rPr>
+          <w:sz w:val="24"/>
+          <w:szCs w:val="24"/>
+        </w:rPr>
+        <w:t xml:space="preserve">In order to fulfil this requirement, the following requirements should be met: </w:t>
+      </w:r>
+    </w:p>
+    <w:p>
+      <w:pPr>
+        <w:pStyle w:val="ListParagraph"/>
+        <w:numPr>
+          <w:ilvl w:val="0"/>
+          <w:numId w:val="4"/>
+        </w:numPr>
+        <w:rPr>
+          <w:sz w:val="24"/>
+          <w:szCs w:val="24"/>
+        </w:rPr>
+      </w:pPr>
+      <w:r>
+        <w:rPr>
+          <w:sz w:val="24"/>
+          <w:szCs w:val="24"/>
+        </w:rPr>
+        <w:t>There are no additional buttons that are not required</w:t>
+      </w:r>
+    </w:p>
+    <w:p>
+      <w:pPr>
+        <w:pStyle w:val="ListParagraph"/>
+        <w:numPr>
+          <w:ilvl w:val="0"/>
+          <w:numId w:val="4"/>
+        </w:numPr>
+        <w:rPr>
+          <w:sz w:val="24"/>
+          <w:szCs w:val="24"/>
+        </w:rPr>
+      </w:pPr>
+      <w:r>
+        <w:rPr>
+          <w:sz w:val="24"/>
+          <w:szCs w:val="24"/>
+        </w:rPr>
+        <w:t>The screen is organized and are separated by uses</w:t>
+      </w:r>
+    </w:p>
+    <w:p>
+      <w:pPr>
+        <w:pStyle w:val="ListParagraph"/>
+        <w:numPr>
+          <w:ilvl w:val="0"/>
+          <w:numId w:val="4"/>
+        </w:numPr>
+        <w:rPr>
+          <w:sz w:val="24"/>
+          <w:szCs w:val="24"/>
+        </w:rPr>
+      </w:pPr>
+      <w:r>
+        <w:rPr>
+          <w:sz w:val="24"/>
+          <w:szCs w:val="24"/>
+        </w:rPr>
+        <w:t>Import buttons are identified and easy to access</w:t>
+      </w:r>
+    </w:p>
+    <w:p>
+      <w:pPr>
+        <w:pStyle w:val="ListParagraph"/>
+        <w:numPr>
+          <w:ilvl w:val="0"/>
+          <w:numId w:val="4"/>
+        </w:numPr>
+        <w:rPr>
+          <w:sz w:val="24"/>
+          <w:szCs w:val="24"/>
+        </w:rPr>
+      </w:pPr>
+      <w:r>
+        <w:rPr>
+          <w:sz w:val="24"/>
+          <w:szCs w:val="24"/>
+        </w:rPr>
+        <w:t>The layout is simple yet interactive</w:t>
+      </w:r>
+    </w:p>
+    <w:p>
+      <w:pPr>
+        <w:pStyle w:val="ListParagraph"/>
+        <w:numPr>
+          <w:ilvl w:val="0"/>
+          <w:numId w:val="4"/>
+        </w:numPr>
+        <w:rPr>
+          <w:sz w:val="24"/>
+          <w:szCs w:val="24"/>
+        </w:rPr>
+      </w:pPr>
+      <w:r>
+        <w:rPr>
+          <w:sz w:val="24"/>
+          <w:szCs w:val="24"/>
+        </w:rPr>
+        <w:t xml:space="preserve">The component placements provide ease for the user </w:t>
+      </w:r>
+    </w:p>
+    <w:p>
+      <w:pPr>
+        <w:ind w:left="720"/>
+        <w:rPr>
+          <w:b/>
+          <w:bCs/>
+          <w:sz w:val="28"/>
+          <w:szCs w:val="28"/>
+        </w:rPr>
+      </w:pPr>
+      <w:r>
+        <w:rPr>
+          <w:b/>
+          <w:bCs/>
+          <w:sz w:val="28"/>
+          <w:szCs w:val="28"/>
+        </w:rPr>
+        <w:t>6.8 Requirement Category 8: Time</w:t>
+      </w:r>
+    </w:p>
+    <w:p>
+      <w:pPr>
+        <w:ind w:left="720"/>
+        <w:rPr>
+          <w:sz w:val="24"/>
+          <w:szCs w:val="24"/>
+        </w:rPr>
+      </w:pPr>
+      <w:r>
+        <w:rPr>
+          <w:sz w:val="24"/>
+          <w:szCs w:val="24"/>
+        </w:rPr>
+        <w:t xml:space="preserve">In order to fulfil this requirement, the following requirements should be met: </w:t>
+      </w:r>
+    </w:p>
+    <w:p>
+      <w:pPr>
+        <w:pStyle w:val="ListParagraph"/>
+        <w:numPr>
+          <w:ilvl w:val="0"/>
+          <w:numId w:val="4"/>
+        </w:numPr>
+        <w:rPr>
+          <w:sz w:val="24"/>
+          <w:szCs w:val="24"/>
+        </w:rPr>
+      </w:pPr>
+      <w:r>
+        <w:rPr>
+          <w:sz w:val="24"/>
+          <w:szCs w:val="24"/>
+        </w:rPr>
+        <w:t xml:space="preserve">The program is coded in an efficient way </w:t>
+      </w:r>
+    </w:p>
+    <w:p>
+      <w:pPr>
+        <w:pStyle w:val="ListParagraph"/>
+        <w:numPr>
+          <w:ilvl w:val="0"/>
+          <w:numId w:val="4"/>
+        </w:numPr>
+        <w:rPr>
+          <w:sz w:val="24"/>
+          <w:szCs w:val="24"/>
+        </w:rPr>
+      </w:pPr>
+      <w:r>
+        <w:rPr>
+          <w:sz w:val="24"/>
+          <w:szCs w:val="24"/>
+        </w:rPr>
+        <w:t>Algorithm’s time complexity is small and unnecessary processing is avoided</w:t>
+      </w:r>
+    </w:p>
+    <w:p>
+      <w:pPr>
+        <w:pStyle w:val="ListParagraph"/>
+        <w:numPr>
+          <w:ilvl w:val="0"/>
+          <w:numId w:val="4"/>
+        </w:numPr>
+        <w:rPr>
+          <w:sz w:val="24"/>
+          <w:szCs w:val="24"/>
+        </w:rPr>
+      </w:pPr>
+      <w:r>
+        <w:rPr>
+          <w:sz w:val="24"/>
+          <w:szCs w:val="24"/>
+        </w:rPr>
+        <w:t>Functionality not used is avoided after comparing results with test coverage</w:t>
+      </w:r>
+    </w:p>
+    <w:p>
+      <w:pPr>
+        <w:pStyle w:val="ListParagraph"/>
+        <w:numPr>
+          <w:ilvl w:val="0"/>
+          <w:numId w:val="4"/>
+        </w:numPr>
+        <w:rPr>
+          <w:sz w:val="24"/>
+          <w:szCs w:val="24"/>
+        </w:rPr>
+      </w:pPr>
+      <w:r>
+        <w:rPr>
+          <w:sz w:val="24"/>
+          <w:szCs w:val="24"/>
+        </w:rPr>
+        <w:t xml:space="preserve">The program is easy to install and run </w:t>
+      </w:r>
+    </w:p>
+    <w:p>
+      <w:pPr>
+        <w:ind w:left="720"/>
+        <w:rPr>
+          <w:b/>
+          <w:bCs/>
+          <w:sz w:val="28"/>
+          <w:szCs w:val="28"/>
+        </w:rPr>
+      </w:pPr>
+      <w:r>
+        <w:rPr>
+          <w:b/>
+          <w:bCs/>
+          <w:sz w:val="28"/>
+          <w:szCs w:val="28"/>
+        </w:rPr>
+        <w:lastRenderedPageBreak/>
+        <w:t>6.9 Requirement Category 9: Interactive</w:t>
+      </w:r>
+    </w:p>
+    <w:p>
+      <w:pPr>
+        <w:ind w:left="720"/>
+        <w:rPr>
+          <w:sz w:val="24"/>
+          <w:szCs w:val="24"/>
+        </w:rPr>
+      </w:pPr>
+      <w:r>
+        <w:rPr>
+          <w:sz w:val="24"/>
+          <w:szCs w:val="24"/>
+        </w:rPr>
+        <w:t xml:space="preserve">In order to fulfil this requirement, the following requirements should be met: </w:t>
+      </w:r>
+    </w:p>
+    <w:p>
+      <w:pPr>
+        <w:pStyle w:val="ListParagraph"/>
+        <w:numPr>
+          <w:ilvl w:val="0"/>
+          <w:numId w:val="4"/>
+        </w:numPr>
+        <w:rPr>
+          <w:sz w:val="24"/>
+          <w:szCs w:val="24"/>
+        </w:rPr>
+      </w:pPr>
+      <w:r>
+        <w:rPr>
+          <w:sz w:val="24"/>
+          <w:szCs w:val="24"/>
+        </w:rPr>
+        <w:t xml:space="preserve">The application design is eye catching </w:t>
+      </w:r>
+    </w:p>
+    <w:p>
+      <w:pPr>
+        <w:pStyle w:val="ListParagraph"/>
+        <w:numPr>
+          <w:ilvl w:val="0"/>
+          <w:numId w:val="4"/>
+        </w:numPr>
+        <w:rPr>
+          <w:sz w:val="24"/>
+          <w:szCs w:val="24"/>
+        </w:rPr>
+      </w:pPr>
+      <w:r>
+        <w:rPr>
+          <w:sz w:val="24"/>
+          <w:szCs w:val="24"/>
+        </w:rPr>
+        <w:t>The layout is easy on the eye, and not very busy</w:t>
+      </w:r>
+    </w:p>
+    <w:p>
+      <w:pPr>
+        <w:pStyle w:val="ListParagraph"/>
+        <w:numPr>
+          <w:ilvl w:val="0"/>
+          <w:numId w:val="4"/>
+        </w:numPr>
+        <w:rPr>
+          <w:sz w:val="24"/>
+          <w:szCs w:val="24"/>
+        </w:rPr>
+      </w:pPr>
+      <w:r>
+        <w:rPr>
+          <w:sz w:val="24"/>
+          <w:szCs w:val="24"/>
+        </w:rPr>
+        <w:t xml:space="preserve">No background in technology required </w:t>
+      </w:r>
+    </w:p>
+    <w:p>
+      <w:pPr>
+        <w:ind w:left="1080"/>
+        <w:rPr>
+          <w:sz w:val="24"/>
+          <w:szCs w:val="24"/>
+        </w:rPr>
+      </w:pPr>
+    </w:p>
+    <w:p>
+      <w:pPr>
+        <w:rPr>
+          <w:b/>
+          <w:bCs/>
+          <w:sz w:val="28"/>
+          <w:szCs w:val="28"/>
+        </w:rPr>
+      </w:pPr>
+      <w:r>
+        <w:rPr>
+          <w:b/>
+          <w:bCs/>
+          <w:sz w:val="28"/>
+          <w:szCs w:val="28"/>
+        </w:rPr>
+        <w:t xml:space="preserve">7.0 Non- Functional Requirements </w:t>
+      </w:r>
+    </w:p>
+    <w:p>
+      <w:pPr>
+        <w:ind w:left="1080"/>
+        <w:rPr>
+          <w:sz w:val="24"/>
+          <w:szCs w:val="24"/>
+        </w:rPr>
+      </w:pPr>
+      <w:r>
+        <w:rPr>
+          <w:sz w:val="24"/>
+          <w:szCs w:val="24"/>
+        </w:rPr>
+        <w:t xml:space="preserve">Some of the Non-Functional Requirements include: </w:t>
+      </w:r>
+    </w:p>
+    <w:p>
+      <w:pPr>
+        <w:pStyle w:val="ListParagraph"/>
+        <w:numPr>
+          <w:ilvl w:val="0"/>
+          <w:numId w:val="5"/>
         </w:numPr>
         <w:rPr>
           <w:sz w:val="24"/>
@@ -1250,7 +2184,7 @@
         <w:pStyle w:val="ListParagraph"/>
         <w:numPr>
           <w:ilvl w:val="0"/>
-          <w:numId w:val="3"/>
+          <w:numId w:val="5"/>
         </w:numPr>
         <w:rPr>
           <w:sz w:val="24"/>
@@ -1286,7 +2220,7 @@
         <w:pStyle w:val="ListParagraph"/>
         <w:numPr>
           <w:ilvl w:val="0"/>
-          <w:numId w:val="3"/>
+          <w:numId w:val="5"/>
         </w:numPr>
         <w:rPr>
           <w:sz w:val="24"/>
@@ -1315,896 +2249,6 @@
           <w:szCs w:val="24"/>
         </w:rPr>
         <w:t xml:space="preserve"> must be interactive to increase the adaptability of the device.</w:t>
-      </w:r>
-    </w:p>
-    <w:p>
-      <w:pPr>
-        <w:ind w:left="720"/>
-        <w:rPr>
-          <w:b/>
-          <w:bCs/>
-          <w:sz w:val="28"/>
-          <w:szCs w:val="28"/>
-        </w:rPr>
-      </w:pPr>
-      <w:r>
-        <w:rPr>
-          <w:b/>
-          <w:bCs/>
-          <w:sz w:val="28"/>
-          <w:szCs w:val="28"/>
-        </w:rPr>
-        <w:t xml:space="preserve">6.2 Requirement Category </w:t>
-      </w:r>
-      <w:proofErr w:type="gramStart"/>
-      <w:r>
-        <w:rPr>
-          <w:b/>
-          <w:bCs/>
-          <w:sz w:val="28"/>
-          <w:szCs w:val="28"/>
-        </w:rPr>
-        <w:t>1 :</w:t>
-      </w:r>
-      <w:proofErr w:type="gramEnd"/>
-      <w:r>
-        <w:rPr>
-          <w:b/>
-          <w:bCs/>
-          <w:sz w:val="28"/>
-          <w:szCs w:val="28"/>
-        </w:rPr>
-        <w:t xml:space="preserve"> Ability to make buttons</w:t>
-      </w:r>
-    </w:p>
-    <w:p>
-      <w:pPr>
-        <w:ind w:left="720"/>
-        <w:rPr>
-          <w:sz w:val="24"/>
-          <w:szCs w:val="24"/>
-        </w:rPr>
-      </w:pPr>
-      <w:r>
-        <w:rPr>
-          <w:sz w:val="24"/>
-          <w:szCs w:val="24"/>
-        </w:rPr>
-        <w:t xml:space="preserve">In order to fulfil this requirement, the following requirements should be met: </w:t>
-      </w:r>
-    </w:p>
-    <w:p>
-      <w:pPr>
-        <w:pStyle w:val="ListParagraph"/>
-        <w:numPr>
-          <w:ilvl w:val="0"/>
-          <w:numId w:val="4"/>
-        </w:numPr>
-        <w:rPr>
-          <w:sz w:val="24"/>
-          <w:szCs w:val="24"/>
-        </w:rPr>
-      </w:pPr>
-      <w:r>
-        <w:rPr>
-          <w:sz w:val="24"/>
-          <w:szCs w:val="24"/>
-        </w:rPr>
-        <w:t>There is a place for the user to input the number of buttons</w:t>
-      </w:r>
-    </w:p>
-    <w:p>
-      <w:pPr>
-        <w:pStyle w:val="ListParagraph"/>
-        <w:numPr>
-          <w:ilvl w:val="0"/>
-          <w:numId w:val="4"/>
-        </w:numPr>
-        <w:rPr>
-          <w:sz w:val="24"/>
-          <w:szCs w:val="24"/>
-        </w:rPr>
-      </w:pPr>
-      <w:r>
-        <w:rPr>
-          <w:sz w:val="24"/>
-          <w:szCs w:val="24"/>
-        </w:rPr>
-        <w:t>The configuration, needs to make inputted number of buttons</w:t>
-      </w:r>
-    </w:p>
-    <w:p>
-      <w:pPr>
-        <w:ind w:left="720"/>
-        <w:rPr>
-          <w:b/>
-          <w:bCs/>
-          <w:sz w:val="28"/>
-          <w:szCs w:val="28"/>
-        </w:rPr>
-      </w:pPr>
-      <w:proofErr w:type="gramStart"/>
-      <w:r>
-        <w:rPr>
-          <w:b/>
-          <w:bCs/>
-          <w:sz w:val="28"/>
-          <w:szCs w:val="28"/>
-        </w:rPr>
-        <w:t>6.3  Requirement</w:t>
-      </w:r>
-      <w:proofErr w:type="gramEnd"/>
-      <w:r>
-        <w:rPr>
-          <w:b/>
-          <w:bCs/>
-          <w:sz w:val="28"/>
-          <w:szCs w:val="28"/>
-        </w:rPr>
-        <w:t xml:space="preserve"> Category 2 and 3 : Pre-Recorded Audios </w:t>
-      </w:r>
-    </w:p>
-    <w:p>
-      <w:pPr>
-        <w:ind w:left="720"/>
-        <w:rPr>
-          <w:sz w:val="24"/>
-          <w:szCs w:val="24"/>
-        </w:rPr>
-      </w:pPr>
-      <w:r>
-        <w:rPr>
-          <w:sz w:val="24"/>
-          <w:szCs w:val="24"/>
-        </w:rPr>
-        <w:t xml:space="preserve">In order to fulfil this requirement, the following requirements should be met: </w:t>
-      </w:r>
-    </w:p>
-    <w:p>
-      <w:pPr>
-        <w:pStyle w:val="ListParagraph"/>
-        <w:numPr>
-          <w:ilvl w:val="0"/>
-          <w:numId w:val="4"/>
-        </w:numPr>
-        <w:rPr>
-          <w:sz w:val="24"/>
-          <w:szCs w:val="24"/>
-        </w:rPr>
-      </w:pPr>
-      <w:r>
-        <w:rPr>
-          <w:sz w:val="24"/>
-          <w:szCs w:val="24"/>
-        </w:rPr>
-        <w:t>Common sounds/audios files are available for the users to use</w:t>
-      </w:r>
-    </w:p>
-    <w:p>
-      <w:pPr>
-        <w:pStyle w:val="ListParagraph"/>
-        <w:numPr>
-          <w:ilvl w:val="0"/>
-          <w:numId w:val="4"/>
-        </w:numPr>
-        <w:rPr>
-          <w:sz w:val="24"/>
-          <w:szCs w:val="24"/>
-        </w:rPr>
-      </w:pPr>
-      <w:r>
-        <w:rPr>
-          <w:sz w:val="24"/>
-          <w:szCs w:val="24"/>
-        </w:rPr>
-        <w:t xml:space="preserve">These files are able to get exported along with the software, to any computer or laptop, the software runs on. </w:t>
-      </w:r>
-    </w:p>
-    <w:p>
-      <w:pPr>
-        <w:ind w:left="720"/>
-        <w:rPr>
-          <w:sz w:val="24"/>
-          <w:szCs w:val="24"/>
-        </w:rPr>
-      </w:pPr>
-    </w:p>
-    <w:p>
-      <w:pPr>
-        <w:ind w:left="720"/>
-        <w:rPr>
-          <w:sz w:val="24"/>
-          <w:szCs w:val="24"/>
-        </w:rPr>
-      </w:pPr>
-    </w:p>
-    <w:p>
-      <w:pPr>
-        <w:ind w:left="720"/>
-        <w:rPr>
-          <w:rFonts w:cs="Calibri"/>
-          <w:sz w:val="24"/>
-          <w:szCs w:val="24"/>
-          <w:lang w:val="en-US"/>
-        </w:rPr>
-      </w:pPr>
-    </w:p>
-    <w:p>
-      <w:pPr>
-        <w:ind w:left="720"/>
-        <w:rPr>
-          <w:b/>
-          <w:bCs/>
-          <w:sz w:val="28"/>
-          <w:szCs w:val="28"/>
-        </w:rPr>
-      </w:pPr>
-      <w:r>
-        <w:rPr>
-          <w:b/>
-          <w:bCs/>
-          <w:sz w:val="28"/>
-          <w:szCs w:val="28"/>
-        </w:rPr>
-        <w:t xml:space="preserve">6.4 Requirement Category 4: Profile </w:t>
-      </w:r>
-    </w:p>
-    <w:p>
-      <w:pPr>
-        <w:ind w:left="720"/>
-        <w:rPr>
-          <w:sz w:val="24"/>
-          <w:szCs w:val="24"/>
-        </w:rPr>
-      </w:pPr>
-      <w:r>
-        <w:rPr>
-          <w:sz w:val="24"/>
-          <w:szCs w:val="24"/>
-        </w:rPr>
-        <w:t xml:space="preserve">In order to fulfil this requirement, the following requirements should be met: </w:t>
-      </w:r>
-    </w:p>
-    <w:p>
-      <w:pPr>
-        <w:pStyle w:val="ListParagraph"/>
-        <w:numPr>
-          <w:ilvl w:val="0"/>
-          <w:numId w:val="4"/>
-        </w:numPr>
-        <w:rPr>
-          <w:sz w:val="24"/>
-          <w:szCs w:val="24"/>
-        </w:rPr>
-      </w:pPr>
-      <w:r>
-        <w:rPr>
-          <w:sz w:val="24"/>
-          <w:szCs w:val="24"/>
-        </w:rPr>
-        <w:t xml:space="preserve">The user is able to make a profile with a desirable name </w:t>
-      </w:r>
-    </w:p>
-    <w:p>
-      <w:pPr>
-        <w:pStyle w:val="ListParagraph"/>
-        <w:numPr>
-          <w:ilvl w:val="0"/>
-          <w:numId w:val="4"/>
-        </w:numPr>
-        <w:rPr>
-          <w:sz w:val="24"/>
-          <w:szCs w:val="24"/>
-        </w:rPr>
-      </w:pPr>
-      <w:r>
-        <w:rPr>
-          <w:sz w:val="24"/>
-          <w:szCs w:val="24"/>
-        </w:rPr>
-        <w:t xml:space="preserve">The users are able to add sounds to the profile and synchronize it with the buttons. </w:t>
-      </w:r>
-    </w:p>
-    <w:p>
-      <w:pPr>
-        <w:pStyle w:val="ListParagraph"/>
-        <w:ind w:left="1440"/>
-        <w:rPr>
-          <w:sz w:val="24"/>
-          <w:szCs w:val="24"/>
-        </w:rPr>
-      </w:pPr>
-    </w:p>
-    <w:p>
-      <w:pPr>
-        <w:ind w:left="720"/>
-        <w:rPr>
-          <w:b/>
-          <w:bCs/>
-          <w:sz w:val="28"/>
-          <w:szCs w:val="28"/>
-        </w:rPr>
-      </w:pPr>
-      <w:r>
-        <w:rPr>
-          <w:b/>
-          <w:bCs/>
-          <w:sz w:val="28"/>
-          <w:szCs w:val="28"/>
-        </w:rPr>
-        <w:t xml:space="preserve">6.5 Requirement Category 5: Recorded Audios </w:t>
-      </w:r>
-    </w:p>
-    <w:p>
-      <w:pPr>
-        <w:ind w:left="720"/>
-        <w:rPr>
-          <w:sz w:val="24"/>
-          <w:szCs w:val="24"/>
-        </w:rPr>
-      </w:pPr>
-      <w:r>
-        <w:rPr>
-          <w:sz w:val="24"/>
-          <w:szCs w:val="24"/>
-        </w:rPr>
-        <w:t xml:space="preserve">In order to fulfil this requirement, the following requirements should be met: </w:t>
-      </w:r>
-    </w:p>
-    <w:p>
-      <w:pPr>
-        <w:pStyle w:val="ListParagraph"/>
-        <w:numPr>
-          <w:ilvl w:val="0"/>
-          <w:numId w:val="4"/>
-        </w:numPr>
-        <w:rPr>
-          <w:sz w:val="24"/>
-          <w:szCs w:val="24"/>
-        </w:rPr>
-      </w:pPr>
-      <w:r>
-        <w:rPr>
-          <w:sz w:val="24"/>
-          <w:szCs w:val="24"/>
-        </w:rPr>
-        <w:t>The user is able to record a recording and there are record and stop button for their convenience.</w:t>
-      </w:r>
-    </w:p>
-    <w:p>
-      <w:pPr>
-        <w:pStyle w:val="ListParagraph"/>
-        <w:numPr>
-          <w:ilvl w:val="0"/>
-          <w:numId w:val="4"/>
-        </w:numPr>
-        <w:rPr>
-          <w:sz w:val="24"/>
-          <w:szCs w:val="24"/>
-        </w:rPr>
-      </w:pPr>
-      <w:r>
-        <w:rPr>
-          <w:sz w:val="24"/>
-          <w:szCs w:val="24"/>
-        </w:rPr>
-        <w:t xml:space="preserve">The user are able to give the recording a desirable name </w:t>
-      </w:r>
-    </w:p>
-    <w:p>
-      <w:pPr>
-        <w:pStyle w:val="ListParagraph"/>
-        <w:numPr>
-          <w:ilvl w:val="0"/>
-          <w:numId w:val="4"/>
-        </w:numPr>
-        <w:rPr>
-          <w:sz w:val="24"/>
-          <w:szCs w:val="24"/>
-        </w:rPr>
-      </w:pPr>
-      <w:r>
-        <w:rPr>
-          <w:sz w:val="24"/>
-          <w:szCs w:val="24"/>
-        </w:rPr>
-        <w:t>The user is able to add the recording in the list of recorded/ pre-recorded audios or sound for the users to select from</w:t>
-      </w:r>
-    </w:p>
-    <w:p>
-      <w:pPr>
-        <w:pStyle w:val="ListParagraph"/>
-        <w:numPr>
-          <w:ilvl w:val="0"/>
-          <w:numId w:val="4"/>
-        </w:numPr>
-        <w:rPr>
-          <w:sz w:val="24"/>
-          <w:szCs w:val="24"/>
-        </w:rPr>
-      </w:pPr>
-      <w:r>
-        <w:rPr>
-          <w:sz w:val="24"/>
-          <w:szCs w:val="24"/>
-        </w:rPr>
-        <w:t xml:space="preserve">The users are able to select these recording and add them to their profile and buttons. </w:t>
-      </w:r>
-    </w:p>
-    <w:p>
-      <w:pPr>
-        <w:ind w:left="720"/>
-        <w:rPr>
-          <w:b/>
-          <w:bCs/>
-          <w:sz w:val="28"/>
-          <w:szCs w:val="28"/>
-        </w:rPr>
-      </w:pPr>
-      <w:r>
-        <w:rPr>
-          <w:b/>
-          <w:bCs/>
-          <w:sz w:val="28"/>
-          <w:szCs w:val="28"/>
-        </w:rPr>
-        <w:t>6.6 Requirement Category 6: Launch and Play</w:t>
-      </w:r>
-    </w:p>
-    <w:p>
-      <w:pPr>
-        <w:ind w:left="720"/>
-        <w:rPr>
-          <w:sz w:val="24"/>
-          <w:szCs w:val="24"/>
-        </w:rPr>
-      </w:pPr>
-      <w:r>
-        <w:rPr>
-          <w:sz w:val="24"/>
-          <w:szCs w:val="24"/>
-        </w:rPr>
-        <w:t xml:space="preserve">In order to fulfil this requirement, the following requirements should be met: </w:t>
-      </w:r>
-    </w:p>
-    <w:p>
-      <w:pPr>
-        <w:pStyle w:val="ListParagraph"/>
-        <w:numPr>
-          <w:ilvl w:val="0"/>
-          <w:numId w:val="4"/>
-        </w:numPr>
-        <w:rPr>
-          <w:sz w:val="24"/>
-          <w:szCs w:val="24"/>
-        </w:rPr>
-      </w:pPr>
-      <w:r>
-        <w:rPr>
-          <w:sz w:val="24"/>
-          <w:szCs w:val="24"/>
-        </w:rPr>
-        <w:t xml:space="preserve">There is a button for the user to launch their profile </w:t>
-      </w:r>
-    </w:p>
-    <w:p>
-      <w:pPr>
-        <w:pStyle w:val="ListParagraph"/>
-        <w:numPr>
-          <w:ilvl w:val="0"/>
-          <w:numId w:val="4"/>
-        </w:numPr>
-        <w:rPr>
-          <w:sz w:val="24"/>
-          <w:szCs w:val="24"/>
-        </w:rPr>
-      </w:pPr>
-      <w:r>
-        <w:rPr>
-          <w:sz w:val="24"/>
-          <w:szCs w:val="24"/>
-        </w:rPr>
-        <w:t>The stimulator opens and lets the user launch their profile</w:t>
-      </w:r>
-    </w:p>
-    <w:p>
-      <w:pPr>
-        <w:pStyle w:val="ListParagraph"/>
-        <w:numPr>
-          <w:ilvl w:val="0"/>
-          <w:numId w:val="4"/>
-        </w:numPr>
-        <w:rPr>
-          <w:sz w:val="24"/>
-          <w:szCs w:val="24"/>
-        </w:rPr>
-      </w:pPr>
-      <w:r>
-        <w:rPr>
-          <w:sz w:val="24"/>
-          <w:szCs w:val="24"/>
-        </w:rPr>
-        <w:t xml:space="preserve">Once launched, the information in the profile such as the number of buttons and the names of the buttons are displayed </w:t>
-      </w:r>
-    </w:p>
-    <w:p>
-      <w:pPr>
-        <w:pStyle w:val="ListParagraph"/>
-        <w:numPr>
-          <w:ilvl w:val="0"/>
-          <w:numId w:val="4"/>
-        </w:numPr>
-        <w:rPr>
-          <w:sz w:val="24"/>
-          <w:szCs w:val="24"/>
-        </w:rPr>
-      </w:pPr>
-      <w:r>
-        <w:rPr>
-          <w:sz w:val="24"/>
-          <w:szCs w:val="24"/>
-        </w:rPr>
-        <w:t xml:space="preserve">Once any button is pressed, the user is able to hear the audio they initially stored in that button </w:t>
-      </w:r>
-    </w:p>
-    <w:p>
-      <w:pPr>
-        <w:ind w:left="720"/>
-        <w:rPr>
-          <w:b/>
-          <w:bCs/>
-          <w:sz w:val="28"/>
-          <w:szCs w:val="28"/>
-        </w:rPr>
-      </w:pPr>
-      <w:proofErr w:type="gramStart"/>
-      <w:r>
-        <w:rPr>
-          <w:b/>
-          <w:bCs/>
-          <w:sz w:val="28"/>
-          <w:szCs w:val="28"/>
-        </w:rPr>
-        <w:t>6.7  Requirement</w:t>
-      </w:r>
-      <w:proofErr w:type="gramEnd"/>
-      <w:r>
-        <w:rPr>
-          <w:b/>
-          <w:bCs/>
-          <w:sz w:val="28"/>
-          <w:szCs w:val="28"/>
-        </w:rPr>
-        <w:t xml:space="preserve"> Category 7: Ease</w:t>
-      </w:r>
-    </w:p>
-    <w:p>
-      <w:pPr>
-        <w:ind w:left="720"/>
-        <w:rPr>
-          <w:sz w:val="24"/>
-          <w:szCs w:val="24"/>
-        </w:rPr>
-      </w:pPr>
-      <w:r>
-        <w:rPr>
-          <w:sz w:val="24"/>
-          <w:szCs w:val="24"/>
-        </w:rPr>
-        <w:t xml:space="preserve">In order to fulfil this requirement, the following requirements should be met: </w:t>
-      </w:r>
-    </w:p>
-    <w:p>
-      <w:pPr>
-        <w:pStyle w:val="ListParagraph"/>
-        <w:numPr>
-          <w:ilvl w:val="0"/>
-          <w:numId w:val="4"/>
-        </w:numPr>
-        <w:rPr>
-          <w:sz w:val="24"/>
-          <w:szCs w:val="24"/>
-        </w:rPr>
-      </w:pPr>
-      <w:r>
-        <w:rPr>
-          <w:sz w:val="24"/>
-          <w:szCs w:val="24"/>
-        </w:rPr>
-        <w:t>There are no additional buttons that are not required</w:t>
-      </w:r>
-    </w:p>
-    <w:p>
-      <w:pPr>
-        <w:pStyle w:val="ListParagraph"/>
-        <w:numPr>
-          <w:ilvl w:val="0"/>
-          <w:numId w:val="4"/>
-        </w:numPr>
-        <w:rPr>
-          <w:sz w:val="24"/>
-          <w:szCs w:val="24"/>
-        </w:rPr>
-      </w:pPr>
-      <w:r>
-        <w:rPr>
-          <w:sz w:val="24"/>
-          <w:szCs w:val="24"/>
-        </w:rPr>
-        <w:t>The screen is organized and are separated by uses</w:t>
-      </w:r>
-    </w:p>
-    <w:p>
-      <w:pPr>
-        <w:pStyle w:val="ListParagraph"/>
-        <w:numPr>
-          <w:ilvl w:val="0"/>
-          <w:numId w:val="4"/>
-        </w:numPr>
-        <w:rPr>
-          <w:sz w:val="24"/>
-          <w:szCs w:val="24"/>
-        </w:rPr>
-      </w:pPr>
-      <w:r>
-        <w:rPr>
-          <w:sz w:val="24"/>
-          <w:szCs w:val="24"/>
-        </w:rPr>
-        <w:t>Import buttons are identified and easy to access</w:t>
-      </w:r>
-    </w:p>
-    <w:p>
-      <w:pPr>
-        <w:pStyle w:val="ListParagraph"/>
-        <w:numPr>
-          <w:ilvl w:val="0"/>
-          <w:numId w:val="4"/>
-        </w:numPr>
-        <w:rPr>
-          <w:sz w:val="24"/>
-          <w:szCs w:val="24"/>
-        </w:rPr>
-      </w:pPr>
-      <w:r>
-        <w:rPr>
-          <w:sz w:val="24"/>
-          <w:szCs w:val="24"/>
-        </w:rPr>
-        <w:t>The layout is simple yet interactive</w:t>
-      </w:r>
-    </w:p>
-    <w:p>
-      <w:pPr>
-        <w:pStyle w:val="ListParagraph"/>
-        <w:numPr>
-          <w:ilvl w:val="0"/>
-          <w:numId w:val="4"/>
-        </w:numPr>
-        <w:rPr>
-          <w:sz w:val="24"/>
-          <w:szCs w:val="24"/>
-        </w:rPr>
-      </w:pPr>
-      <w:r>
-        <w:rPr>
-          <w:sz w:val="24"/>
-          <w:szCs w:val="24"/>
-        </w:rPr>
-        <w:t xml:space="preserve">The component placements provide ease for the user </w:t>
-      </w:r>
-    </w:p>
-    <w:p>
-      <w:pPr>
-        <w:ind w:left="720"/>
-        <w:rPr>
-          <w:b/>
-          <w:bCs/>
-          <w:sz w:val="28"/>
-          <w:szCs w:val="28"/>
-        </w:rPr>
-      </w:pPr>
-      <w:r>
-        <w:rPr>
-          <w:b/>
-          <w:bCs/>
-          <w:sz w:val="28"/>
-          <w:szCs w:val="28"/>
-        </w:rPr>
-        <w:t>6.8 Requirement Category 8: Time</w:t>
-      </w:r>
-    </w:p>
-    <w:p>
-      <w:pPr>
-        <w:ind w:left="720"/>
-        <w:rPr>
-          <w:sz w:val="24"/>
-          <w:szCs w:val="24"/>
-        </w:rPr>
-      </w:pPr>
-      <w:r>
-        <w:rPr>
-          <w:sz w:val="24"/>
-          <w:szCs w:val="24"/>
-        </w:rPr>
-        <w:t xml:space="preserve">In order to fulfil this requirement, the following requirements should be met: </w:t>
-      </w:r>
-    </w:p>
-    <w:p>
-      <w:pPr>
-        <w:pStyle w:val="ListParagraph"/>
-        <w:numPr>
-          <w:ilvl w:val="0"/>
-          <w:numId w:val="4"/>
-        </w:numPr>
-        <w:rPr>
-          <w:sz w:val="24"/>
-          <w:szCs w:val="24"/>
-        </w:rPr>
-      </w:pPr>
-      <w:r>
-        <w:rPr>
-          <w:sz w:val="24"/>
-          <w:szCs w:val="24"/>
-        </w:rPr>
-        <w:t xml:space="preserve">The program is coded in an efficient way </w:t>
-      </w:r>
-    </w:p>
-    <w:p>
-      <w:pPr>
-        <w:pStyle w:val="ListParagraph"/>
-        <w:numPr>
-          <w:ilvl w:val="0"/>
-          <w:numId w:val="4"/>
-        </w:numPr>
-        <w:rPr>
-          <w:sz w:val="24"/>
-          <w:szCs w:val="24"/>
-        </w:rPr>
-      </w:pPr>
-      <w:r>
-        <w:rPr>
-          <w:sz w:val="24"/>
-          <w:szCs w:val="24"/>
-        </w:rPr>
-        <w:t>Algorithm’s time complexity is small and unnecessary processing is avoided</w:t>
-      </w:r>
-    </w:p>
-    <w:p>
-      <w:pPr>
-        <w:pStyle w:val="ListParagraph"/>
-        <w:numPr>
-          <w:ilvl w:val="0"/>
-          <w:numId w:val="4"/>
-        </w:numPr>
-        <w:rPr>
-          <w:sz w:val="24"/>
-          <w:szCs w:val="24"/>
-        </w:rPr>
-      </w:pPr>
-      <w:r>
-        <w:rPr>
-          <w:sz w:val="24"/>
-          <w:szCs w:val="24"/>
-        </w:rPr>
-        <w:t>Functionality not used is avoided after comparing results with test coverage</w:t>
-      </w:r>
-    </w:p>
-    <w:p>
-      <w:pPr>
-        <w:pStyle w:val="ListParagraph"/>
-        <w:numPr>
-          <w:ilvl w:val="0"/>
-          <w:numId w:val="4"/>
-        </w:numPr>
-        <w:rPr>
-          <w:sz w:val="24"/>
-          <w:szCs w:val="24"/>
-        </w:rPr>
-      </w:pPr>
-      <w:r>
-        <w:rPr>
-          <w:sz w:val="24"/>
-          <w:szCs w:val="24"/>
-        </w:rPr>
-        <w:lastRenderedPageBreak/>
-        <w:t xml:space="preserve">The program is easy to install and run </w:t>
-      </w:r>
-    </w:p>
-    <w:p>
-      <w:pPr>
-        <w:ind w:left="720"/>
-        <w:rPr>
-          <w:b/>
-          <w:bCs/>
-          <w:sz w:val="28"/>
-          <w:szCs w:val="28"/>
-        </w:rPr>
-      </w:pPr>
-      <w:r>
-        <w:rPr>
-          <w:b/>
-          <w:bCs/>
-          <w:sz w:val="28"/>
-          <w:szCs w:val="28"/>
-        </w:rPr>
-        <w:t>6.9 Requirement Category 9: Interactive</w:t>
-      </w:r>
-    </w:p>
-    <w:p>
-      <w:pPr>
-        <w:ind w:left="720"/>
-        <w:rPr>
-          <w:sz w:val="24"/>
-          <w:szCs w:val="24"/>
-        </w:rPr>
-      </w:pPr>
-      <w:r>
-        <w:rPr>
-          <w:sz w:val="24"/>
-          <w:szCs w:val="24"/>
-        </w:rPr>
-        <w:t xml:space="preserve">In order to fulfil this requirement, the following requirements should be met: </w:t>
-      </w:r>
-    </w:p>
-    <w:p>
-      <w:pPr>
-        <w:pStyle w:val="ListParagraph"/>
-        <w:numPr>
-          <w:ilvl w:val="0"/>
-          <w:numId w:val="4"/>
-        </w:numPr>
-        <w:rPr>
-          <w:sz w:val="24"/>
-          <w:szCs w:val="24"/>
-        </w:rPr>
-      </w:pPr>
-      <w:r>
-        <w:rPr>
-          <w:sz w:val="24"/>
-          <w:szCs w:val="24"/>
-        </w:rPr>
-        <w:t xml:space="preserve">The application design is eye catching </w:t>
-      </w:r>
-    </w:p>
-    <w:p>
-      <w:pPr>
-        <w:pStyle w:val="ListParagraph"/>
-        <w:numPr>
-          <w:ilvl w:val="0"/>
-          <w:numId w:val="4"/>
-        </w:numPr>
-        <w:rPr>
-          <w:sz w:val="24"/>
-          <w:szCs w:val="24"/>
-        </w:rPr>
-      </w:pPr>
-      <w:r>
-        <w:rPr>
-          <w:sz w:val="24"/>
-          <w:szCs w:val="24"/>
-        </w:rPr>
-        <w:t>The layout is easy on the eye, and not very busy</w:t>
-      </w:r>
-    </w:p>
-    <w:p>
-      <w:pPr>
-        <w:pStyle w:val="ListParagraph"/>
-        <w:numPr>
-          <w:ilvl w:val="0"/>
-          <w:numId w:val="4"/>
-        </w:numPr>
-        <w:rPr>
-          <w:sz w:val="24"/>
-          <w:szCs w:val="24"/>
-        </w:rPr>
-      </w:pPr>
-      <w:r>
-        <w:rPr>
-          <w:sz w:val="24"/>
-          <w:szCs w:val="24"/>
-        </w:rPr>
-        <w:t xml:space="preserve">No background in technology required </w:t>
       </w:r>
     </w:p>
     <w:p>
@@ -2409,6 +2453,95 @@
     </w:lvl>
   </w:abstractNum>
   <w:abstractNum w:abstractNumId="1">
+    <w:nsid w:val="28876E2F"/>
+    <w:multiLevelType w:val="hybridMultilevel"/>
+    <w:tmpl w:val="580E6D14"/>
+    <w:lvl w:ilvl="0" w:tplc="20A24BC0">
+      <w:start w:val="1"/>
+      <w:numFmt w:val="decimal"/>
+      <w:lvlText w:val="%1."/>
+      <w:lvlJc w:val="left"/>
+      <w:pPr>
+        <w:ind w:left="1080" w:hanging="360"/>
+      </w:pPr>
+      <w:rPr>
+        <w:rFonts w:hint="default"/>
+      </w:rPr>
+    </w:lvl>
+    <w:lvl w:ilvl="1" w:tplc="04090019" w:tentative="1">
+      <w:start w:val="1"/>
+      <w:numFmt w:val="lowerLetter"/>
+      <w:lvlText w:val="%2."/>
+      <w:lvlJc w:val="left"/>
+      <w:pPr>
+        <w:ind w:left="1800" w:hanging="360"/>
+      </w:pPr>
+    </w:lvl>
+    <w:lvl w:ilvl="2" w:tplc="0409001B" w:tentative="1">
+      <w:start w:val="1"/>
+      <w:numFmt w:val="lowerRoman"/>
+      <w:lvlText w:val="%3."/>
+      <w:lvlJc w:val="right"/>
+      <w:pPr>
+        <w:ind w:left="2520" w:hanging="180"/>
+      </w:pPr>
+    </w:lvl>
+    <w:lvl w:ilvl="3" w:tplc="0409000F" w:tentative="1">
+      <w:start w:val="1"/>
+      <w:numFmt w:val="decimal"/>
+      <w:lvlText w:val="%4."/>
+      <w:lvlJc w:val="left"/>
+      <w:pPr>
+        <w:ind w:left="3240" w:hanging="360"/>
+      </w:pPr>
+    </w:lvl>
+    <w:lvl w:ilvl="4" w:tplc="04090019" w:tentative="1">
+      <w:start w:val="1"/>
+      <w:numFmt w:val="lowerLetter"/>
+      <w:lvlText w:val="%5."/>
+      <w:lvlJc w:val="left"/>
+      <w:pPr>
+        <w:ind w:left="3960" w:hanging="360"/>
+      </w:pPr>
+    </w:lvl>
+    <w:lvl w:ilvl="5" w:tplc="0409001B" w:tentative="1">
+      <w:start w:val="1"/>
+      <w:numFmt w:val="lowerRoman"/>
+      <w:lvlText w:val="%6."/>
+      <w:lvlJc w:val="right"/>
+      <w:pPr>
+        <w:ind w:left="4680" w:hanging="180"/>
+      </w:pPr>
+    </w:lvl>
+    <w:lvl w:ilvl="6" w:tplc="0409000F" w:tentative="1">
+      <w:start w:val="1"/>
+      <w:numFmt w:val="decimal"/>
+      <w:lvlText w:val="%7."/>
+      <w:lvlJc w:val="left"/>
+      <w:pPr>
+        <w:ind w:left="5400" w:hanging="360"/>
+      </w:pPr>
+    </w:lvl>
+    <w:lvl w:ilvl="7" w:tplc="04090019" w:tentative="1">
+      <w:start w:val="1"/>
+      <w:numFmt w:val="lowerLetter"/>
+      <w:lvlText w:val="%8."/>
+      <w:lvlJc w:val="left"/>
+      <w:pPr>
+        <w:ind w:left="6120" w:hanging="360"/>
+      </w:pPr>
+    </w:lvl>
+    <w:lvl w:ilvl="8" w:tplc="0409001B" w:tentative="1">
+      <w:start w:val="1"/>
+      <w:numFmt w:val="lowerRoman"/>
+      <w:lvlText w:val="%9."/>
+      <w:lvlJc w:val="right"/>
+      <w:pPr>
+        <w:ind w:left="6840" w:hanging="180"/>
+      </w:pPr>
+    </w:lvl>
+  </w:abstractNum>
+  <w:abstractNum w:abstractNumId="2">
     <w:nsid w:val="38863454"/>
     <w:multiLevelType w:val="hybridMultilevel"/>
     <w:tmpl w:val="E8D25BC6"/>
@@ -2497,7 +2630,7 @@
       </w:pPr>
     </w:lvl>
   </w:abstractNum>
-  <w:abstractNum w:abstractNumId="2">
+  <w:abstractNum w:abstractNumId="3">
     <w:nsid w:val="54D250A5"/>
     <w:multiLevelType w:val="hybridMultilevel"/>
     <w:tmpl w:val="7A3CE33E"/>
@@ -2586,7 +2719,7 @@
       </w:pPr>
     </w:lvl>
   </w:abstractNum>
-  <w:abstractNum w:abstractNumId="3">
+  <w:abstractNum w:abstractNumId="4">
     <w:nsid w:val="7E4A2258"/>
     <w:multiLevelType w:val="hybridMultilevel"/>
     <w:tmpl w:val="813ECFF0"/>
@@ -2700,16 +2833,19 @@
     </w:lvl>
   </w:abstractNum>
   <w:num w:numId="1">
-    <w:abstractNumId w:val="2"/>
+    <w:abstractNumId w:val="3"/>
   </w:num>
   <w:num w:numId="2">
     <w:abstractNumId w:val="0"/>
   </w:num>
   <w:num w:numId="3">
-    <w:abstractNumId w:val="1"/>
+    <w:abstractNumId w:val="2"/>
   </w:num>
   <w:num w:numId="4">
-    <w:abstractNumId w:val="3"/>
+    <w:abstractNumId w:val="4"/>
+  </w:num>
+  <w:num w:numId="5">
+    <w:abstractNumId w:val="1"/>
   </w:num>
 </w:numbering>
 </file>

</xml_diff>

<commit_message>
Acc Test Cases --> Modified by Eric
</commit_message>
<xml_diff>
--- a/TalkBox/Documentation/Requirements.docx
+++ b/TalkBox/Documentation/Requirements.docx
@@ -4535,6 +4535,25 @@
     <w:p>
       <w:pPr>
         <w:rPr>
+          <w:b/>
+          <w:bCs/>
+          <w:sz w:val="28"/>
+          <w:szCs w:val="28"/>
+        </w:rPr>
+      </w:pPr>
+      <w:r>
+        <w:rPr>
+          <w:b/>
+          <w:bCs/>
+          <w:sz w:val="28"/>
+          <w:szCs w:val="28"/>
+        </w:rPr>
+        <w:t>9.0 Accepted Test Cases</w:t>
+      </w:r>
+    </w:p>
+    <w:p>
+      <w:pPr>
+        <w:rPr>
           <w:sz w:val="28"/>
           <w:szCs w:val="28"/>
         </w:rPr>

</xml_diff>